<commit_message>
docs: write introduction section #9
</commit_message>
<xml_diff>
--- a/GraduationProjectReport/MyReport/PL04_B_RuotThuyetMinh.docx
+++ b/GraduationProjectReport/MyReport/PL04_B_RuotThuyetMinh.docx
@@ -1138,8 +1138,6 @@
                 <w:szCs w:val="26"/>
               </w:rPr>
             </w:pPr>
-            <w:bookmarkStart w:id="4" w:name="_GoBack"/>
-            <w:bookmarkEnd w:id="4"/>
           </w:p>
         </w:tc>
         <w:tc>
@@ -1265,169 +1263,57 @@
       <w:pPr>
         <w:pStyle w:val="Heading1"/>
       </w:pPr>
-      <w:bookmarkStart w:id="5" w:name="_Toc191476350"/>
+      <w:bookmarkStart w:id="4" w:name="_Toc191476350"/>
       <w:r>
         <w:lastRenderedPageBreak/>
         <w:t>PREFACE</w:t>
       </w:r>
-      <w:bookmarkEnd w:id="5"/>
-    </w:p>
-    <w:p>
-      <w:pPr>
-        <w:spacing w:after="120" w:line="276" w:lineRule="auto"/>
-        <w:rPr>
-          <w:rFonts w:ascii="Times New Roman" w:hAnsi="Times New Roman"/>
-          <w:sz w:val="26"/>
-          <w:szCs w:val="26"/>
-        </w:rPr>
-      </w:pPr>
-    </w:p>
-    <w:p>
-      <w:pPr>
-        <w:pStyle w:val="Heading1"/>
-      </w:pPr>
-      <w:bookmarkStart w:id="6" w:name="_Toc191476351"/>
-    </w:p>
-    <w:p>
-      <w:pPr>
-        <w:pStyle w:val="Heading1"/>
-      </w:pPr>
-    </w:p>
-    <w:p>
-      <w:pPr>
-        <w:pStyle w:val="Heading1"/>
-      </w:pPr>
-    </w:p>
-    <w:p>
-      <w:pPr>
-        <w:pStyle w:val="Heading1"/>
-      </w:pPr>
-    </w:p>
-    <w:p>
-      <w:pPr>
-        <w:pStyle w:val="Heading1"/>
-      </w:pPr>
-    </w:p>
-    <w:p>
-      <w:pPr>
-        <w:pStyle w:val="Heading1"/>
-      </w:pPr>
-    </w:p>
-    <w:p>
-      <w:pPr>
-        <w:pStyle w:val="Heading1"/>
-      </w:pPr>
-    </w:p>
-    <w:p>
-      <w:pPr>
-        <w:pStyle w:val="Heading1"/>
-      </w:pPr>
-    </w:p>
-    <w:p>
-      <w:pPr>
-        <w:pStyle w:val="Heading1"/>
-      </w:pPr>
-    </w:p>
-    <w:p>
-      <w:pPr>
-        <w:pStyle w:val="Heading1"/>
-      </w:pPr>
-    </w:p>
-    <w:p>
-      <w:pPr>
-        <w:pStyle w:val="Heading1"/>
-      </w:pPr>
-    </w:p>
-    <w:p>
-      <w:pPr>
-        <w:pStyle w:val="Heading1"/>
-      </w:pPr>
-    </w:p>
-    <w:p>
-      <w:pPr>
-        <w:pStyle w:val="Heading1"/>
-      </w:pPr>
-    </w:p>
-    <w:p>
-      <w:pPr>
-        <w:pStyle w:val="Heading1"/>
-      </w:pPr>
-    </w:p>
-    <w:p>
-      <w:pPr>
-        <w:pStyle w:val="Heading1"/>
-      </w:pPr>
-    </w:p>
-    <w:p>
-      <w:pPr>
-        <w:pStyle w:val="Heading1"/>
-      </w:pPr>
-    </w:p>
-    <w:p>
-      <w:pPr>
-        <w:pStyle w:val="Heading1"/>
-      </w:pPr>
-    </w:p>
-    <w:p>
-      <w:pPr>
-        <w:pStyle w:val="Heading1"/>
-      </w:pPr>
-    </w:p>
-    <w:p>
-      <w:pPr>
-        <w:pStyle w:val="Heading1"/>
-      </w:pPr>
-    </w:p>
-    <w:p>
-      <w:pPr>
-        <w:pStyle w:val="Heading1"/>
-      </w:pPr>
-    </w:p>
-    <w:p>
-      <w:pPr>
-        <w:pStyle w:val="Heading1"/>
-      </w:pPr>
-    </w:p>
-    <w:p>
-      <w:pPr>
-        <w:pStyle w:val="Heading1"/>
-      </w:pPr>
-    </w:p>
-    <w:p>
-      <w:pPr>
-        <w:pStyle w:val="Heading1"/>
-      </w:pPr>
-    </w:p>
-    <w:p>
-      <w:pPr>
-        <w:pStyle w:val="Heading1"/>
-      </w:pPr>
-    </w:p>
-    <w:p>
-      <w:pPr>
-        <w:pStyle w:val="Heading1"/>
-      </w:pPr>
-    </w:p>
-    <w:p>
-      <w:pPr>
-        <w:pStyle w:val="Heading1"/>
-      </w:pPr>
-    </w:p>
-    <w:p>
-      <w:pPr>
-        <w:pStyle w:val="Heading1"/>
-      </w:pPr>
-    </w:p>
-    <w:p>
-      <w:pPr>
-        <w:pStyle w:val="Heading1"/>
-      </w:pPr>
-    </w:p>
-    <w:p>
-      <w:pPr>
-        <w:pStyle w:val="Heading1"/>
-      </w:pPr>
-    </w:p>
+      <w:bookmarkStart w:id="5" w:name="_Toc191476351"/>
+      <w:bookmarkEnd w:id="4"/>
+    </w:p>
+    <w:p/>
+    <w:p/>
+    <w:p/>
+    <w:p/>
+    <w:p/>
+    <w:p/>
+    <w:p/>
+    <w:p/>
+    <w:p/>
+    <w:p/>
+    <w:p/>
+    <w:p/>
+    <w:p/>
+    <w:p/>
+    <w:p/>
+    <w:p/>
+    <w:p/>
+    <w:p/>
+    <w:p/>
+    <w:p/>
+    <w:p/>
+    <w:p/>
+    <w:p/>
+    <w:p/>
+    <w:p/>
+    <w:p/>
+    <w:p/>
+    <w:p/>
+    <w:p/>
+    <w:p/>
+    <w:p/>
+    <w:p/>
+    <w:p/>
+    <w:p/>
+    <w:p/>
+    <w:p/>
+    <w:p/>
+    <w:p/>
+    <w:p/>
+    <w:p/>
+    <w:p/>
+    <w:p/>
+    <w:p/>
     <w:p>
       <w:pPr>
         <w:pStyle w:val="Heading1"/>
@@ -1436,7 +1322,7 @@
         <w:lastRenderedPageBreak/>
         <w:t>ASSURRANCE</w:t>
       </w:r>
-      <w:bookmarkEnd w:id="6"/>
+      <w:bookmarkEnd w:id="5"/>
     </w:p>
     <w:p>
       <w:pPr>
@@ -1673,12 +1559,12 @@
       <w:pPr>
         <w:pStyle w:val="Heading1"/>
       </w:pPr>
-      <w:bookmarkStart w:id="7" w:name="_Toc191476352"/>
+      <w:bookmarkStart w:id="6" w:name="_Toc191476352"/>
       <w:r>
         <w:lastRenderedPageBreak/>
         <w:t>TABLE OF CONTENT</w:t>
       </w:r>
-      <w:bookmarkEnd w:id="7"/>
+      <w:bookmarkEnd w:id="6"/>
     </w:p>
     <w:sdt>
       <w:sdtPr>
@@ -3011,12 +2897,12 @@
       <w:pPr>
         <w:pStyle w:val="Heading1"/>
       </w:pPr>
-      <w:bookmarkStart w:id="8" w:name="_Toc191476353"/>
+      <w:bookmarkStart w:id="7" w:name="_Toc191476353"/>
       <w:r>
         <w:lastRenderedPageBreak/>
         <w:t>LIST OF TABLES, PICTURES</w:t>
       </w:r>
-      <w:bookmarkEnd w:id="8"/>
+      <w:bookmarkEnd w:id="7"/>
     </w:p>
     <w:p>
       <w:pPr>
@@ -3062,12 +2948,12 @@
       <w:pPr>
         <w:pStyle w:val="Heading1"/>
       </w:pPr>
-      <w:bookmarkStart w:id="9" w:name="_Toc191476354"/>
+      <w:bookmarkStart w:id="8" w:name="_Toc191476354"/>
       <w:r>
         <w:lastRenderedPageBreak/>
         <w:t>LIST OF SYMBOL, ACRONYM</w:t>
       </w:r>
-      <w:bookmarkEnd w:id="9"/>
+      <w:bookmarkEnd w:id="8"/>
     </w:p>
     <w:p>
       <w:pPr>
@@ -3110,12 +2996,12 @@
       <w:pPr>
         <w:pStyle w:val="Heading1"/>
       </w:pPr>
-      <w:bookmarkStart w:id="10" w:name="_Toc191476355"/>
+      <w:bookmarkStart w:id="9" w:name="_Toc191476355"/>
       <w:r>
         <w:lastRenderedPageBreak/>
         <w:t>INTRODUCTION</w:t>
       </w:r>
-      <w:bookmarkEnd w:id="10"/>
+      <w:bookmarkEnd w:id="9"/>
     </w:p>
     <w:p/>
     <w:p/>
@@ -3129,11 +3015,130 @@
         <w:spacing w:line="312" w:lineRule="auto"/>
         <w:ind w:left="357" w:hanging="357"/>
       </w:pPr>
-      <w:bookmarkStart w:id="11" w:name="_Toc191476356"/>
+      <w:bookmarkStart w:id="10" w:name="_Toc191476356"/>
       <w:r>
         <w:t>Purpose of implementation</w:t>
       </w:r>
-      <w:bookmarkEnd w:id="11"/>
+      <w:bookmarkEnd w:id="10"/>
+    </w:p>
+    <w:p>
+      <w:pPr>
+        <w:pStyle w:val="ListParagraph"/>
+        <w:numPr>
+          <w:ilvl w:val="0"/>
+          <w:numId w:val="28"/>
+        </w:numPr>
+        <w:spacing w:line="312" w:lineRule="auto"/>
+        <w:rPr>
+          <w:sz w:val="26"/>
+          <w:szCs w:val="26"/>
+        </w:rPr>
+      </w:pPr>
+      <w:r>
+        <w:rPr>
+          <w:sz w:val="26"/>
+          <w:szCs w:val="26"/>
+        </w:rPr>
+        <w:t>Create a convenient trading platform that helps users easily log in, search and manage any information product.</w:t>
+      </w:r>
+    </w:p>
+    <w:p>
+      <w:pPr>
+        <w:pStyle w:val="ListParagraph"/>
+        <w:numPr>
+          <w:ilvl w:val="0"/>
+          <w:numId w:val="28"/>
+        </w:numPr>
+        <w:spacing w:line="312" w:lineRule="auto"/>
+        <w:rPr>
+          <w:sz w:val="26"/>
+          <w:szCs w:val="26"/>
+        </w:rPr>
+      </w:pPr>
+      <w:r>
+        <w:rPr>
+          <w:sz w:val="26"/>
+          <w:szCs w:val="26"/>
+        </w:rPr>
+        <w:t>Support accurate decisions by providing pricing tools based on market data, helping buyers and sellers have reference information for actual surveys.</w:t>
+      </w:r>
+    </w:p>
+    <w:p>
+      <w:pPr>
+        <w:pStyle w:val="ListParagraph"/>
+        <w:numPr>
+          <w:ilvl w:val="0"/>
+          <w:numId w:val="28"/>
+        </w:numPr>
+        <w:spacing w:line="312" w:lineRule="auto"/>
+        <w:rPr>
+          <w:sz w:val="26"/>
+          <w:szCs w:val="26"/>
+        </w:rPr>
+      </w:pPr>
+      <w:r>
+        <w:rPr>
+          <w:sz w:val="26"/>
+          <w:szCs w:val="26"/>
+        </w:rPr>
+        <w:t>Users experience priority with integrated features such as information filtering,</w:t>
+      </w:r>
+      <w:r>
+        <w:rPr>
+          <w:sz w:val="26"/>
+          <w:szCs w:val="26"/>
+        </w:rPr>
+        <w:t xml:space="preserve"> </w:t>
+      </w:r>
+      <w:r>
+        <w:rPr>
+          <w:sz w:val="26"/>
+          <w:szCs w:val="26"/>
+        </w:rPr>
+        <w:t>saving favorite articles</w:t>
+      </w:r>
+      <w:r>
+        <w:rPr>
+          <w:sz w:val="26"/>
+          <w:szCs w:val="26"/>
+        </w:rPr>
+        <w:t xml:space="preserve"> and</w:t>
+      </w:r>
+      <w:r>
+        <w:rPr>
+          <w:sz w:val="26"/>
+          <w:szCs w:val="26"/>
+        </w:rPr>
+        <w:t xml:space="preserve"> online payment making transactions quick and convenient.</w:t>
+      </w:r>
+    </w:p>
+    <w:p>
+      <w:pPr>
+        <w:pStyle w:val="ListParagraph"/>
+        <w:numPr>
+          <w:ilvl w:val="0"/>
+          <w:numId w:val="28"/>
+        </w:numPr>
+        <w:spacing w:line="312" w:lineRule="auto"/>
+        <w:rPr>
+          <w:sz w:val="26"/>
+          <w:szCs w:val="26"/>
+        </w:rPr>
+      </w:pPr>
+      <w:r>
+        <w:rPr>
+          <w:sz w:val="26"/>
+          <w:szCs w:val="26"/>
+        </w:rPr>
+        <w:t>Reduce</w:t>
+      </w:r>
+      <w:r>
+        <w:rPr>
+          <w:sz w:val="26"/>
+          <w:szCs w:val="26"/>
+        </w:rPr>
+        <w:t xml:space="preserve"> the effort of determining prices, negotiating and managing later.</w:t>
+      </w:r>
     </w:p>
     <w:p>
       <w:pPr>
@@ -3143,13 +3148,483 @@
           <w:numId w:val="18"/>
         </w:numPr>
         <w:spacing w:line="312" w:lineRule="auto"/>
-        <w:ind w:left="357" w:hanging="357"/>
-      </w:pPr>
-      <w:bookmarkStart w:id="12" w:name="_Toc191476357"/>
+      </w:pPr>
+      <w:bookmarkStart w:id="11" w:name="_Toc191476357"/>
       <w:r>
         <w:t>Objective of the topic</w:t>
       </w:r>
-      <w:bookmarkEnd w:id="12"/>
+      <w:bookmarkEnd w:id="11"/>
+    </w:p>
+    <w:p>
+      <w:pPr>
+        <w:pStyle w:val="Heading2"/>
+        <w:numPr>
+          <w:ilvl w:val="1"/>
+          <w:numId w:val="18"/>
+        </w:numPr>
+        <w:spacing w:line="312" w:lineRule="auto"/>
+        <w:rPr>
+          <w:rFonts w:eastAsia="Times New Roman"/>
+          <w:i/>
+          <w:color w:val="auto"/>
+        </w:rPr>
+      </w:pPr>
+      <w:r>
+        <w:rPr>
+          <w:rFonts w:eastAsia="Times New Roman"/>
+          <w:i/>
+          <w:color w:val="auto"/>
+        </w:rPr>
+        <w:t xml:space="preserve">System </w:t>
+      </w:r>
+      <w:r>
+        <w:rPr>
+          <w:rFonts w:eastAsia="Times New Roman"/>
+          <w:i/>
+          <w:color w:val="auto"/>
+        </w:rPr>
+        <w:t>Target</w:t>
+      </w:r>
+    </w:p>
+    <w:p>
+      <w:pPr>
+        <w:pStyle w:val="ListParagraph"/>
+        <w:numPr>
+          <w:ilvl w:val="0"/>
+          <w:numId w:val="21"/>
+        </w:numPr>
+        <w:spacing w:line="312" w:lineRule="auto"/>
+        <w:ind w:left="1077" w:hanging="357"/>
+        <w:rPr>
+          <w:sz w:val="26"/>
+          <w:szCs w:val="26"/>
+        </w:rPr>
+      </w:pPr>
+      <w:r>
+        <w:rPr>
+          <w:sz w:val="26"/>
+          <w:szCs w:val="26"/>
+        </w:rPr>
+        <w:t>Help users quickly post and search for suitable real estate based on filters with many characteristics.</w:t>
+      </w:r>
+    </w:p>
+    <w:p>
+      <w:pPr>
+        <w:pStyle w:val="ListParagraph"/>
+        <w:numPr>
+          <w:ilvl w:val="0"/>
+          <w:numId w:val="21"/>
+        </w:numPr>
+        <w:spacing w:line="312" w:lineRule="auto"/>
+        <w:ind w:left="1077" w:hanging="357"/>
+        <w:rPr>
+          <w:sz w:val="26"/>
+          <w:szCs w:val="26"/>
+        </w:rPr>
+      </w:pPr>
+      <w:r>
+        <w:rPr>
+          <w:sz w:val="26"/>
+          <w:szCs w:val="26"/>
+        </w:rPr>
+        <w:t>The real estate valuation feature provides a reference price close to the market, helping users minimize the risk of incorrect valuation, supporting the brokerage team or real estate sellers and buyers to save time in valuation and negotiation.</w:t>
+      </w:r>
+    </w:p>
+    <w:p>
+      <w:pPr>
+        <w:pStyle w:val="ListParagraph"/>
+        <w:numPr>
+          <w:ilvl w:val="0"/>
+          <w:numId w:val="21"/>
+        </w:numPr>
+        <w:spacing w:line="312" w:lineRule="auto"/>
+        <w:ind w:left="1077" w:hanging="357"/>
+        <w:rPr>
+          <w:sz w:val="26"/>
+          <w:szCs w:val="26"/>
+        </w:rPr>
+      </w:pPr>
+      <w:r>
+        <w:rPr>
+          <w:sz w:val="26"/>
+          <w:szCs w:val="26"/>
+        </w:rPr>
+        <w:t>Integrating VNPAY, safe and convenient online payment when customers want to upgrade their account to use more features of the application</w:t>
+      </w:r>
+      <w:r>
+        <w:rPr>
+          <w:sz w:val="26"/>
+          <w:szCs w:val="26"/>
+        </w:rPr>
+        <w:t>.</w:t>
+      </w:r>
+    </w:p>
+    <w:p>
+      <w:pPr>
+        <w:pStyle w:val="Heading2"/>
+        <w:numPr>
+          <w:ilvl w:val="1"/>
+          <w:numId w:val="18"/>
+        </w:numPr>
+        <w:spacing w:line="312" w:lineRule="auto"/>
+        <w:rPr>
+          <w:rFonts w:eastAsia="Times New Roman"/>
+          <w:i/>
+          <w:color w:val="auto"/>
+        </w:rPr>
+      </w:pPr>
+      <w:r>
+        <w:rPr>
+          <w:rFonts w:eastAsia="Times New Roman"/>
+          <w:i/>
+          <w:color w:val="auto"/>
+        </w:rPr>
+        <w:t>Features</w:t>
+      </w:r>
+    </w:p>
+    <w:p>
+      <w:pPr>
+        <w:pStyle w:val="ListParagraph"/>
+        <w:numPr>
+          <w:ilvl w:val="0"/>
+          <w:numId w:val="20"/>
+        </w:numPr>
+        <w:spacing w:line="312" w:lineRule="auto"/>
+        <w:rPr>
+          <w:sz w:val="26"/>
+          <w:szCs w:val="26"/>
+        </w:rPr>
+      </w:pPr>
+      <w:r>
+        <w:rPr>
+          <w:sz w:val="26"/>
+          <w:szCs w:val="26"/>
+        </w:rPr>
+        <w:t>For casual customers</w:t>
+      </w:r>
+    </w:p>
+    <w:p>
+      <w:pPr>
+        <w:pStyle w:val="ListParagraph"/>
+        <w:numPr>
+          <w:ilvl w:val="1"/>
+          <w:numId w:val="20"/>
+        </w:numPr>
+        <w:spacing w:line="312" w:lineRule="auto"/>
+        <w:rPr>
+          <w:sz w:val="26"/>
+          <w:szCs w:val="26"/>
+        </w:rPr>
+      </w:pPr>
+      <w:r>
+        <w:rPr>
+          <w:sz w:val="26"/>
+          <w:szCs w:val="26"/>
+        </w:rPr>
+        <w:t>Search and filter by needs: price, area, location, property type,</w:t>
+      </w:r>
+      <w:r>
+        <w:rPr>
+          <w:sz w:val="26"/>
+          <w:szCs w:val="26"/>
+        </w:rPr>
+        <w:t xml:space="preserve"> </w:t>
+      </w:r>
+      <w:r>
+        <w:rPr>
+          <w:sz w:val="26"/>
+          <w:szCs w:val="26"/>
+        </w:rPr>
+        <w:t>...</w:t>
+      </w:r>
+    </w:p>
+    <w:p>
+      <w:pPr>
+        <w:pStyle w:val="ListParagraph"/>
+        <w:numPr>
+          <w:ilvl w:val="1"/>
+          <w:numId w:val="20"/>
+        </w:numPr>
+        <w:spacing w:line="312" w:lineRule="auto"/>
+        <w:rPr>
+          <w:sz w:val="26"/>
+          <w:szCs w:val="26"/>
+        </w:rPr>
+      </w:pPr>
+      <w:r>
+        <w:rPr>
+          <w:sz w:val="26"/>
+          <w:szCs w:val="26"/>
+        </w:rPr>
+        <w:t>View property details with images, prices and legal information,</w:t>
+      </w:r>
+      <w:r>
+        <w:rPr>
+          <w:sz w:val="26"/>
+          <w:szCs w:val="26"/>
+        </w:rPr>
+        <w:t xml:space="preserve"> </w:t>
+      </w:r>
+      <w:r>
+        <w:rPr>
+          <w:sz w:val="26"/>
+          <w:szCs w:val="26"/>
+        </w:rPr>
+        <w:t>...</w:t>
+      </w:r>
+    </w:p>
+    <w:p>
+      <w:pPr>
+        <w:pStyle w:val="ListParagraph"/>
+        <w:numPr>
+          <w:ilvl w:val="0"/>
+          <w:numId w:val="20"/>
+        </w:numPr>
+        <w:spacing w:line="312" w:lineRule="auto"/>
+        <w:rPr>
+          <w:sz w:val="26"/>
+          <w:szCs w:val="26"/>
+        </w:rPr>
+      </w:pPr>
+      <w:r>
+        <w:rPr>
+          <w:sz w:val="26"/>
+          <w:szCs w:val="26"/>
+        </w:rPr>
+        <w:t>For loyal customers</w:t>
+      </w:r>
+    </w:p>
+    <w:p>
+      <w:pPr>
+        <w:pStyle w:val="ListParagraph"/>
+        <w:numPr>
+          <w:ilvl w:val="1"/>
+          <w:numId w:val="20"/>
+        </w:numPr>
+        <w:spacing w:line="312" w:lineRule="auto"/>
+        <w:rPr>
+          <w:sz w:val="26"/>
+          <w:szCs w:val="26"/>
+        </w:rPr>
+      </w:pPr>
+      <w:r>
+        <w:rPr>
+          <w:sz w:val="26"/>
+          <w:szCs w:val="26"/>
+        </w:rPr>
+        <w:t>Post real estate with full information: images, descriptions, prices, legal status,</w:t>
+      </w:r>
+      <w:r>
+        <w:rPr>
+          <w:sz w:val="26"/>
+          <w:szCs w:val="26"/>
+        </w:rPr>
+        <w:t xml:space="preserve"> </w:t>
+      </w:r>
+      <w:r>
+        <w:rPr>
+          <w:sz w:val="26"/>
+          <w:szCs w:val="26"/>
+        </w:rPr>
+        <w:t>... however, the number of posts will be limited to 3</w:t>
+      </w:r>
+      <w:r>
+        <w:rPr>
+          <w:sz w:val="26"/>
+          <w:szCs w:val="26"/>
+        </w:rPr>
+        <w:t>.</w:t>
+      </w:r>
+    </w:p>
+    <w:p>
+      <w:pPr>
+        <w:pStyle w:val="ListParagraph"/>
+        <w:numPr>
+          <w:ilvl w:val="1"/>
+          <w:numId w:val="20"/>
+        </w:numPr>
+        <w:spacing w:line="312" w:lineRule="auto"/>
+        <w:rPr>
+          <w:sz w:val="26"/>
+          <w:szCs w:val="26"/>
+        </w:rPr>
+      </w:pPr>
+      <w:r>
+        <w:rPr>
+          <w:sz w:val="26"/>
+          <w:szCs w:val="26"/>
+        </w:rPr>
+        <w:t>You can save posts that interest you as well as upgrade your account to be able to use more features of the application</w:t>
+      </w:r>
+      <w:r>
+        <w:rPr>
+          <w:sz w:val="26"/>
+          <w:szCs w:val="26"/>
+        </w:rPr>
+        <w:t>.</w:t>
+      </w:r>
+    </w:p>
+    <w:p>
+      <w:pPr>
+        <w:pStyle w:val="ListParagraph"/>
+        <w:numPr>
+          <w:ilvl w:val="0"/>
+          <w:numId w:val="20"/>
+        </w:numPr>
+        <w:spacing w:line="312" w:lineRule="auto"/>
+        <w:rPr>
+          <w:sz w:val="26"/>
+          <w:szCs w:val="26"/>
+        </w:rPr>
+      </w:pPr>
+      <w:r>
+        <w:rPr>
+          <w:sz w:val="26"/>
+          <w:szCs w:val="26"/>
+        </w:rPr>
+        <w:t>For brokers</w:t>
+      </w:r>
+    </w:p>
+    <w:p>
+      <w:pPr>
+        <w:pStyle w:val="ListParagraph"/>
+        <w:numPr>
+          <w:ilvl w:val="1"/>
+          <w:numId w:val="20"/>
+        </w:numPr>
+        <w:spacing w:line="312" w:lineRule="auto"/>
+        <w:rPr>
+          <w:sz w:val="26"/>
+          <w:szCs w:val="26"/>
+        </w:rPr>
+      </w:pPr>
+      <w:r>
+        <w:rPr>
+          <w:sz w:val="26"/>
+          <w:szCs w:val="26"/>
+        </w:rPr>
+        <w:t>Customers with VIP accounts will be supported by the system to view market prices</w:t>
+      </w:r>
+      <w:r>
+        <w:rPr>
+          <w:sz w:val="26"/>
+          <w:szCs w:val="26"/>
+        </w:rPr>
+        <w:t>.</w:t>
+      </w:r>
+    </w:p>
+    <w:p>
+      <w:pPr>
+        <w:pStyle w:val="ListParagraph"/>
+        <w:numPr>
+          <w:ilvl w:val="1"/>
+          <w:numId w:val="20"/>
+        </w:numPr>
+        <w:spacing w:line="312" w:lineRule="auto"/>
+        <w:rPr>
+          <w:sz w:val="26"/>
+          <w:szCs w:val="26"/>
+        </w:rPr>
+      </w:pPr>
+      <w:r>
+        <w:rPr>
+          <w:sz w:val="26"/>
+          <w:szCs w:val="26"/>
+        </w:rPr>
+        <w:lastRenderedPageBreak/>
+        <w:t>The number of posts posted by the brokerage account will also be up to 30</w:t>
+      </w:r>
+      <w:r>
+        <w:rPr>
+          <w:sz w:val="26"/>
+          <w:szCs w:val="26"/>
+        </w:rPr>
+        <w:t>.</w:t>
+      </w:r>
+    </w:p>
+    <w:p>
+      <w:pPr>
+        <w:pStyle w:val="ListParagraph"/>
+        <w:numPr>
+          <w:ilvl w:val="0"/>
+          <w:numId w:val="20"/>
+        </w:numPr>
+        <w:spacing w:line="312" w:lineRule="auto"/>
+        <w:rPr>
+          <w:sz w:val="26"/>
+          <w:szCs w:val="26"/>
+        </w:rPr>
+      </w:pPr>
+      <w:r>
+        <w:rPr>
+          <w:sz w:val="26"/>
+          <w:szCs w:val="26"/>
+        </w:rPr>
+        <w:t>For admins:</w:t>
+      </w:r>
+    </w:p>
+    <w:p>
+      <w:pPr>
+        <w:pStyle w:val="ListParagraph"/>
+        <w:numPr>
+          <w:ilvl w:val="1"/>
+          <w:numId w:val="20"/>
+        </w:numPr>
+        <w:spacing w:line="312" w:lineRule="auto"/>
+        <w:rPr>
+          <w:sz w:val="26"/>
+          <w:szCs w:val="26"/>
+        </w:rPr>
+      </w:pPr>
+      <w:r>
+        <w:rPr>
+          <w:sz w:val="26"/>
+          <w:szCs w:val="26"/>
+        </w:rPr>
+        <w:t>Manage user accounts, posts, transactions.</w:t>
+      </w:r>
+    </w:p>
+    <w:p>
+      <w:pPr>
+        <w:pStyle w:val="ListParagraph"/>
+        <w:numPr>
+          <w:ilvl w:val="1"/>
+          <w:numId w:val="20"/>
+        </w:numPr>
+        <w:spacing w:line="312" w:lineRule="auto"/>
+        <w:rPr>
+          <w:sz w:val="26"/>
+          <w:szCs w:val="26"/>
+        </w:rPr>
+      </w:pPr>
+      <w:r>
+        <w:rPr>
+          <w:sz w:val="26"/>
+          <w:szCs w:val="26"/>
+        </w:rPr>
+        <w:t>Approve posts, review content.</w:t>
+      </w:r>
+    </w:p>
+    <w:p>
+      <w:pPr>
+        <w:pStyle w:val="ListParagraph"/>
+        <w:numPr>
+          <w:ilvl w:val="1"/>
+          <w:numId w:val="20"/>
+        </w:numPr>
+        <w:spacing w:line="312" w:lineRule="auto"/>
+        <w:rPr>
+          <w:sz w:val="26"/>
+          <w:szCs w:val="26"/>
+        </w:rPr>
+      </w:pPr>
+      <w:r>
+        <w:rPr>
+          <w:sz w:val="26"/>
+          <w:szCs w:val="26"/>
+        </w:rPr>
+        <w:t>Statistics and reports on business activities.</w:t>
+      </w:r>
     </w:p>
     <w:p>
       <w:pPr>
@@ -3159,13 +3634,87 @@
           <w:numId w:val="18"/>
         </w:numPr>
         <w:spacing w:line="312" w:lineRule="auto"/>
-        <w:ind w:left="357" w:hanging="357"/>
-      </w:pPr>
-      <w:bookmarkStart w:id="13" w:name="_Toc191476358"/>
+      </w:pPr>
+      <w:bookmarkStart w:id="12" w:name="_Toc191476358"/>
       <w:r>
         <w:t>Scope</w:t>
       </w:r>
+      <w:bookmarkStart w:id="13" w:name="_GoBack"/>
+      <w:bookmarkEnd w:id="12"/>
       <w:bookmarkEnd w:id="13"/>
+    </w:p>
+    <w:p>
+      <w:pPr>
+        <w:pStyle w:val="ListParagraph"/>
+        <w:numPr>
+          <w:ilvl w:val="0"/>
+          <w:numId w:val="25"/>
+        </w:numPr>
+        <w:spacing w:line="312" w:lineRule="auto"/>
+        <w:ind w:left="714" w:hanging="357"/>
+        <w:rPr>
+          <w:sz w:val="26"/>
+          <w:szCs w:val="26"/>
+        </w:rPr>
+      </w:pPr>
+      <w:r>
+        <w:rPr>
+          <w:sz w:val="26"/>
+          <w:szCs w:val="26"/>
+        </w:rPr>
+        <w:t>Property type: h</w:t>
+      </w:r>
+      <w:r>
+        <w:rPr>
+          <w:sz w:val="26"/>
+          <w:szCs w:val="26"/>
+        </w:rPr>
+        <w:t>ouse, land.</w:t>
+      </w:r>
+    </w:p>
+    <w:p>
+      <w:pPr>
+        <w:pStyle w:val="ListParagraph"/>
+        <w:numPr>
+          <w:ilvl w:val="0"/>
+          <w:numId w:val="25"/>
+        </w:numPr>
+        <w:spacing w:line="312" w:lineRule="auto"/>
+        <w:ind w:left="714" w:hanging="357"/>
+        <w:rPr>
+          <w:sz w:val="26"/>
+          <w:szCs w:val="26"/>
+        </w:rPr>
+      </w:pPr>
+      <w:r>
+        <w:rPr>
+          <w:sz w:val="26"/>
+          <w:szCs w:val="26"/>
+        </w:rPr>
+        <w:t>Geographical scope: Da Nang</w:t>
+      </w:r>
+    </w:p>
+    <w:p>
+      <w:pPr>
+        <w:pStyle w:val="ListParagraph"/>
+        <w:numPr>
+          <w:ilvl w:val="0"/>
+          <w:numId w:val="25"/>
+        </w:numPr>
+        <w:spacing w:line="312" w:lineRule="auto"/>
+        <w:ind w:left="714" w:hanging="357"/>
+        <w:rPr>
+          <w:sz w:val="26"/>
+          <w:szCs w:val="26"/>
+        </w:rPr>
+      </w:pPr>
+      <w:r>
+        <w:rPr>
+          <w:sz w:val="26"/>
+          <w:szCs w:val="26"/>
+        </w:rPr>
+        <w:t>Language: English</w:t>
+      </w:r>
     </w:p>
     <w:p>
       <w:pPr>
@@ -3175,13 +3724,166 @@
           <w:numId w:val="18"/>
         </w:numPr>
         <w:spacing w:line="312" w:lineRule="auto"/>
-        <w:ind w:left="357" w:hanging="357"/>
+        <w:ind w:left="357"/>
       </w:pPr>
       <w:bookmarkStart w:id="14" w:name="_Toc191476359"/>
       <w:r>
         <w:t>Target customers</w:t>
       </w:r>
       <w:bookmarkEnd w:id="14"/>
+    </w:p>
+    <w:p>
+      <w:pPr>
+        <w:pStyle w:val="ListParagraph"/>
+        <w:numPr>
+          <w:ilvl w:val="0"/>
+          <w:numId w:val="27"/>
+        </w:numPr>
+        <w:spacing w:line="312" w:lineRule="auto"/>
+        <w:rPr>
+          <w:sz w:val="26"/>
+          <w:szCs w:val="26"/>
+        </w:rPr>
+      </w:pPr>
+      <w:r>
+        <w:rPr>
+          <w:sz w:val="26"/>
+          <w:szCs w:val="26"/>
+        </w:rPr>
+        <w:t>Real Estate Buyers/Sellers</w:t>
+      </w:r>
+    </w:p>
+    <w:p>
+      <w:pPr>
+        <w:pStyle w:val="ListParagraph"/>
+        <w:numPr>
+          <w:ilvl w:val="0"/>
+          <w:numId w:val="27"/>
+        </w:numPr>
+        <w:spacing w:line="312" w:lineRule="auto"/>
+        <w:rPr>
+          <w:sz w:val="26"/>
+          <w:szCs w:val="26"/>
+        </w:rPr>
+      </w:pPr>
+      <w:r>
+        <w:rPr>
+          <w:sz w:val="26"/>
+          <w:szCs w:val="26"/>
+        </w:rPr>
+        <w:t>Real Estate Companies or Brokers</w:t>
+      </w:r>
+    </w:p>
+    <w:p>
+      <w:pPr>
+        <w:pStyle w:val="Heading2"/>
+        <w:numPr>
+          <w:ilvl w:val="0"/>
+          <w:numId w:val="18"/>
+        </w:numPr>
+        <w:spacing w:line="312" w:lineRule="auto"/>
+        <w:ind w:left="357"/>
+      </w:pPr>
+      <w:r>
+        <w:t>Development technology</w:t>
+      </w:r>
+    </w:p>
+    <w:p>
+      <w:pPr>
+        <w:pStyle w:val="ListParagraph"/>
+        <w:numPr>
+          <w:ilvl w:val="0"/>
+          <w:numId w:val="29"/>
+        </w:numPr>
+        <w:spacing w:after="160" w:line="312" w:lineRule="auto"/>
+      </w:pPr>
+      <w:r>
+        <w:t>Project management and hosting: Github</w:t>
+      </w:r>
+    </w:p>
+    <w:p>
+      <w:pPr>
+        <w:pStyle w:val="ListParagraph"/>
+        <w:numPr>
+          <w:ilvl w:val="0"/>
+          <w:numId w:val="29"/>
+        </w:numPr>
+        <w:spacing w:after="160" w:line="312" w:lineRule="auto"/>
+      </w:pPr>
+      <w:r>
+        <w:t>Language: Java, python, reactjs</w:t>
+      </w:r>
+    </w:p>
+    <w:p>
+      <w:pPr>
+        <w:pStyle w:val="ListParagraph"/>
+        <w:numPr>
+          <w:ilvl w:val="0"/>
+          <w:numId w:val="29"/>
+        </w:numPr>
+        <w:spacing w:after="160" w:line="312" w:lineRule="auto"/>
+        <w:rPr>
+          <w:b/>
+        </w:rPr>
+      </w:pPr>
+      <w:r>
+        <w:t>Framework: Spring boot</w:t>
+      </w:r>
+    </w:p>
+    <w:p>
+      <w:pPr>
+        <w:pStyle w:val="ListParagraph"/>
+        <w:numPr>
+          <w:ilvl w:val="0"/>
+          <w:numId w:val="29"/>
+        </w:numPr>
+        <w:spacing w:after="160" w:line="312" w:lineRule="auto"/>
+        <w:rPr>
+          <w:b/>
+        </w:rPr>
+      </w:pPr>
+      <w:r>
+        <w:t>Database: Mysql</w:t>
+      </w:r>
+      <w:r>
+        <w:t xml:space="preserve"> </w:t>
+      </w:r>
+    </w:p>
+    <w:p>
+      <w:pPr>
+        <w:pStyle w:val="ListParagraph"/>
+        <w:numPr>
+          <w:ilvl w:val="0"/>
+          <w:numId w:val="29"/>
+        </w:numPr>
+        <w:spacing w:after="160" w:line="312" w:lineRule="auto"/>
+      </w:pPr>
+      <w:r>
+        <w:t>Testing tool: Selenium</w:t>
+      </w:r>
+    </w:p>
+    <w:p>
+      <w:pPr>
+        <w:pStyle w:val="ListParagraph"/>
+        <w:numPr>
+          <w:ilvl w:val="0"/>
+          <w:numId w:val="29"/>
+        </w:numPr>
+        <w:spacing w:after="160" w:line="312" w:lineRule="auto"/>
+      </w:pPr>
+      <w:r>
+        <w:t>Encryption &amp; security: Security, HTTPS Token</w:t>
+      </w:r>
+    </w:p>
+    <w:p>
+      <w:pPr>
+        <w:pStyle w:val="ListParagraph"/>
+        <w:spacing w:after="160" w:line="26" w:lineRule="atLeast"/>
+        <w:ind w:left="357"/>
+        <w:rPr>
+          <w:b/>
+        </w:rPr>
+      </w:pPr>
     </w:p>
     <w:p>
       <w:pPr>
@@ -3196,16 +3898,6 @@
           <w:b/>
         </w:rPr>
       </w:pPr>
-      <w:r>
-        <w:rPr>
-          <w:rFonts w:eastAsiaTheme="majorEastAsia"/>
-          <w:b/>
-          <w:color w:val="000000" w:themeColor="text1"/>
-          <w:sz w:val="26"/>
-          <w:szCs w:val="26"/>
-        </w:rPr>
-        <w:t>Development technology</w:t>
-      </w:r>
       <w:r>
         <w:rPr>
           <w:b/>
@@ -3589,7 +4281,7 @@
           <w:rPr>
             <w:noProof/>
           </w:rPr>
-          <w:t>i</w:t>
+          <w:t>v</w:t>
         </w:r>
         <w:r>
           <w:rPr>
@@ -3700,7 +4392,7 @@
         <w:sz w:val="20"/>
         <w:szCs w:val="20"/>
       </w:rPr>
-      <w:t>2</w:t>
+      <w:t>1</w:t>
     </w:r>
     <w:r>
       <w:rPr>
@@ -3793,7 +4485,7 @@
         <w:sz w:val="20"/>
         <w:szCs w:val="20"/>
       </w:rPr>
-      <w:t>3</w:t>
+      <w:t>4</w:t>
     </w:r>
     <w:r>
       <w:rPr>
@@ -3976,6 +4668,184 @@
     </w:lvl>
   </w:abstractNum>
   <w:abstractNum w:abstractNumId="1" w15:restartNumberingAfterBreak="0">
+    <w:nsid w:val="06657F9E"/>
+    <w:multiLevelType w:val="multilevel"/>
+    <w:tmpl w:val="C6067D2A"/>
+    <w:lvl w:ilvl="0">
+      <w:start w:val="1"/>
+      <w:numFmt w:val="bullet"/>
+      <w:lvlText w:val=""/>
+      <w:lvlJc w:val="left"/>
+      <w:pPr>
+        <w:ind w:left="720" w:hanging="360"/>
+      </w:pPr>
+      <w:rPr>
+        <w:rFonts w:ascii="Symbol" w:hAnsi="Symbol" w:hint="default"/>
+      </w:rPr>
+    </w:lvl>
+    <w:lvl w:ilvl="1">
+      <w:start w:val="1"/>
+      <w:numFmt w:val="decimal"/>
+      <w:lvlText w:val="%1.%2."/>
+      <w:lvlJc w:val="left"/>
+      <w:pPr>
+        <w:ind w:left="1152" w:hanging="432"/>
+      </w:pPr>
+    </w:lvl>
+    <w:lvl w:ilvl="2">
+      <w:start w:val="1"/>
+      <w:numFmt w:val="decimal"/>
+      <w:lvlText w:val="%1.%2.%3."/>
+      <w:lvlJc w:val="left"/>
+      <w:pPr>
+        <w:ind w:left="1584" w:hanging="504"/>
+      </w:pPr>
+    </w:lvl>
+    <w:lvl w:ilvl="3">
+      <w:start w:val="1"/>
+      <w:numFmt w:val="decimal"/>
+      <w:lvlText w:val="%1.%2.%3.%4."/>
+      <w:lvlJc w:val="left"/>
+      <w:pPr>
+        <w:ind w:left="2088" w:hanging="648"/>
+      </w:pPr>
+    </w:lvl>
+    <w:lvl w:ilvl="4">
+      <w:start w:val="1"/>
+      <w:numFmt w:val="decimal"/>
+      <w:lvlText w:val="%1.%2.%3.%4.%5."/>
+      <w:lvlJc w:val="left"/>
+      <w:pPr>
+        <w:ind w:left="2592" w:hanging="792"/>
+      </w:pPr>
+    </w:lvl>
+    <w:lvl w:ilvl="5">
+      <w:start w:val="1"/>
+      <w:numFmt w:val="decimal"/>
+      <w:lvlText w:val="%1.%2.%3.%4.%5.%6."/>
+      <w:lvlJc w:val="left"/>
+      <w:pPr>
+        <w:ind w:left="3096" w:hanging="936"/>
+      </w:pPr>
+    </w:lvl>
+    <w:lvl w:ilvl="6">
+      <w:start w:val="1"/>
+      <w:numFmt w:val="decimal"/>
+      <w:lvlText w:val="%1.%2.%3.%4.%5.%6.%7."/>
+      <w:lvlJc w:val="left"/>
+      <w:pPr>
+        <w:ind w:left="3600" w:hanging="1080"/>
+      </w:pPr>
+    </w:lvl>
+    <w:lvl w:ilvl="7">
+      <w:start w:val="1"/>
+      <w:numFmt w:val="decimal"/>
+      <w:lvlText w:val="%1.%2.%3.%4.%5.%6.%7.%8."/>
+      <w:lvlJc w:val="left"/>
+      <w:pPr>
+        <w:ind w:left="4104" w:hanging="1224"/>
+      </w:pPr>
+    </w:lvl>
+    <w:lvl w:ilvl="8">
+      <w:start w:val="1"/>
+      <w:numFmt w:val="decimal"/>
+      <w:lvlText w:val="%1.%2.%3.%4.%5.%6.%7.%8.%9."/>
+      <w:lvlJc w:val="left"/>
+      <w:pPr>
+        <w:ind w:left="4680" w:hanging="1440"/>
+      </w:pPr>
+    </w:lvl>
+  </w:abstractNum>
+  <w:abstractNum w:abstractNumId="2" w15:restartNumberingAfterBreak="0">
+    <w:nsid w:val="0E2B466F"/>
+    <w:multiLevelType w:val="multilevel"/>
+    <w:tmpl w:val="C6067D2A"/>
+    <w:lvl w:ilvl="0">
+      <w:start w:val="1"/>
+      <w:numFmt w:val="bullet"/>
+      <w:lvlText w:val=""/>
+      <w:lvlJc w:val="left"/>
+      <w:pPr>
+        <w:ind w:left="720" w:hanging="360"/>
+      </w:pPr>
+      <w:rPr>
+        <w:rFonts w:ascii="Symbol" w:hAnsi="Symbol" w:hint="default"/>
+      </w:rPr>
+    </w:lvl>
+    <w:lvl w:ilvl="1">
+      <w:start w:val="1"/>
+      <w:numFmt w:val="decimal"/>
+      <w:lvlText w:val="%1.%2."/>
+      <w:lvlJc w:val="left"/>
+      <w:pPr>
+        <w:ind w:left="1152" w:hanging="432"/>
+      </w:pPr>
+    </w:lvl>
+    <w:lvl w:ilvl="2">
+      <w:start w:val="1"/>
+      <w:numFmt w:val="decimal"/>
+      <w:lvlText w:val="%1.%2.%3."/>
+      <w:lvlJc w:val="left"/>
+      <w:pPr>
+        <w:ind w:left="1584" w:hanging="504"/>
+      </w:pPr>
+    </w:lvl>
+    <w:lvl w:ilvl="3">
+      <w:start w:val="1"/>
+      <w:numFmt w:val="decimal"/>
+      <w:lvlText w:val="%1.%2.%3.%4."/>
+      <w:lvlJc w:val="left"/>
+      <w:pPr>
+        <w:ind w:left="2088" w:hanging="648"/>
+      </w:pPr>
+    </w:lvl>
+    <w:lvl w:ilvl="4">
+      <w:start w:val="1"/>
+      <w:numFmt w:val="decimal"/>
+      <w:lvlText w:val="%1.%2.%3.%4.%5."/>
+      <w:lvlJc w:val="left"/>
+      <w:pPr>
+        <w:ind w:left="2592" w:hanging="792"/>
+      </w:pPr>
+    </w:lvl>
+    <w:lvl w:ilvl="5">
+      <w:start w:val="1"/>
+      <w:numFmt w:val="decimal"/>
+      <w:lvlText w:val="%1.%2.%3.%4.%5.%6."/>
+      <w:lvlJc w:val="left"/>
+      <w:pPr>
+        <w:ind w:left="3096" w:hanging="936"/>
+      </w:pPr>
+    </w:lvl>
+    <w:lvl w:ilvl="6">
+      <w:start w:val="1"/>
+      <w:numFmt w:val="decimal"/>
+      <w:lvlText w:val="%1.%2.%3.%4.%5.%6.%7."/>
+      <w:lvlJc w:val="left"/>
+      <w:pPr>
+        <w:ind w:left="3600" w:hanging="1080"/>
+      </w:pPr>
+    </w:lvl>
+    <w:lvl w:ilvl="7">
+      <w:start w:val="1"/>
+      <w:numFmt w:val="decimal"/>
+      <w:lvlText w:val="%1.%2.%3.%4.%5.%6.%7.%8."/>
+      <w:lvlJc w:val="left"/>
+      <w:pPr>
+        <w:ind w:left="4104" w:hanging="1224"/>
+      </w:pPr>
+    </w:lvl>
+    <w:lvl w:ilvl="8">
+      <w:start w:val="1"/>
+      <w:numFmt w:val="decimal"/>
+      <w:lvlText w:val="%1.%2.%3.%4.%5.%6.%7.%8.%9."/>
+      <w:lvlJc w:val="left"/>
+      <w:pPr>
+        <w:ind w:left="4680" w:hanging="1440"/>
+      </w:pPr>
+    </w:lvl>
+  </w:abstractNum>
+  <w:abstractNum w:abstractNumId="3" w15:restartNumberingAfterBreak="0">
     <w:nsid w:val="0E575685"/>
     <w:multiLevelType w:val="multilevel"/>
     <w:tmpl w:val="042A001F"/>
@@ -4061,7 +4931,120 @@
       </w:pPr>
     </w:lvl>
   </w:abstractNum>
-  <w:abstractNum w:abstractNumId="2" w15:restartNumberingAfterBreak="0">
+  <w:abstractNum w:abstractNumId="4" w15:restartNumberingAfterBreak="0">
+    <w:nsid w:val="19C12BDC"/>
+    <w:multiLevelType w:val="hybridMultilevel"/>
+    <w:tmpl w:val="90A8210E"/>
+    <w:lvl w:ilvl="0" w:tplc="04090001">
+      <w:start w:val="1"/>
+      <w:numFmt w:val="bullet"/>
+      <w:lvlText w:val=""/>
+      <w:lvlJc w:val="left"/>
+      <w:pPr>
+        <w:ind w:left="1080" w:hanging="360"/>
+      </w:pPr>
+      <w:rPr>
+        <w:rFonts w:ascii="Symbol" w:hAnsi="Symbol" w:hint="default"/>
+      </w:rPr>
+    </w:lvl>
+    <w:lvl w:ilvl="1" w:tplc="04090003" w:tentative="1">
+      <w:start w:val="1"/>
+      <w:numFmt w:val="bullet"/>
+      <w:lvlText w:val="o"/>
+      <w:lvlJc w:val="left"/>
+      <w:pPr>
+        <w:ind w:left="1800" w:hanging="360"/>
+      </w:pPr>
+      <w:rPr>
+        <w:rFonts w:ascii="Courier New" w:hAnsi="Courier New" w:cs="Courier New" w:hint="default"/>
+      </w:rPr>
+    </w:lvl>
+    <w:lvl w:ilvl="2" w:tplc="04090005" w:tentative="1">
+      <w:start w:val="1"/>
+      <w:numFmt w:val="bullet"/>
+      <w:lvlText w:val=""/>
+      <w:lvlJc w:val="left"/>
+      <w:pPr>
+        <w:ind w:left="2520" w:hanging="360"/>
+      </w:pPr>
+      <w:rPr>
+        <w:rFonts w:ascii="Wingdings" w:hAnsi="Wingdings" w:hint="default"/>
+      </w:rPr>
+    </w:lvl>
+    <w:lvl w:ilvl="3" w:tplc="04090001" w:tentative="1">
+      <w:start w:val="1"/>
+      <w:numFmt w:val="bullet"/>
+      <w:lvlText w:val=""/>
+      <w:lvlJc w:val="left"/>
+      <w:pPr>
+        <w:ind w:left="3240" w:hanging="360"/>
+      </w:pPr>
+      <w:rPr>
+        <w:rFonts w:ascii="Symbol" w:hAnsi="Symbol" w:hint="default"/>
+      </w:rPr>
+    </w:lvl>
+    <w:lvl w:ilvl="4" w:tplc="04090003" w:tentative="1">
+      <w:start w:val="1"/>
+      <w:numFmt w:val="bullet"/>
+      <w:lvlText w:val="o"/>
+      <w:lvlJc w:val="left"/>
+      <w:pPr>
+        <w:ind w:left="3960" w:hanging="360"/>
+      </w:pPr>
+      <w:rPr>
+        <w:rFonts w:ascii="Courier New" w:hAnsi="Courier New" w:cs="Courier New" w:hint="default"/>
+      </w:rPr>
+    </w:lvl>
+    <w:lvl w:ilvl="5" w:tplc="04090005" w:tentative="1">
+      <w:start w:val="1"/>
+      <w:numFmt w:val="bullet"/>
+      <w:lvlText w:val=""/>
+      <w:lvlJc w:val="left"/>
+      <w:pPr>
+        <w:ind w:left="4680" w:hanging="360"/>
+      </w:pPr>
+      <w:rPr>
+        <w:rFonts w:ascii="Wingdings" w:hAnsi="Wingdings" w:hint="default"/>
+      </w:rPr>
+    </w:lvl>
+    <w:lvl w:ilvl="6" w:tplc="04090001" w:tentative="1">
+      <w:start w:val="1"/>
+      <w:numFmt w:val="bullet"/>
+      <w:lvlText w:val=""/>
+      <w:lvlJc w:val="left"/>
+      <w:pPr>
+        <w:ind w:left="5400" w:hanging="360"/>
+      </w:pPr>
+      <w:rPr>
+        <w:rFonts w:ascii="Symbol" w:hAnsi="Symbol" w:hint="default"/>
+      </w:rPr>
+    </w:lvl>
+    <w:lvl w:ilvl="7" w:tplc="04090003" w:tentative="1">
+      <w:start w:val="1"/>
+      <w:numFmt w:val="bullet"/>
+      <w:lvlText w:val="o"/>
+      <w:lvlJc w:val="left"/>
+      <w:pPr>
+        <w:ind w:left="6120" w:hanging="360"/>
+      </w:pPr>
+      <w:rPr>
+        <w:rFonts w:ascii="Courier New" w:hAnsi="Courier New" w:cs="Courier New" w:hint="default"/>
+      </w:rPr>
+    </w:lvl>
+    <w:lvl w:ilvl="8" w:tplc="04090005" w:tentative="1">
+      <w:start w:val="1"/>
+      <w:numFmt w:val="bullet"/>
+      <w:lvlText w:val=""/>
+      <w:lvlJc w:val="left"/>
+      <w:pPr>
+        <w:ind w:left="6840" w:hanging="360"/>
+      </w:pPr>
+      <w:rPr>
+        <w:rFonts w:ascii="Wingdings" w:hAnsi="Wingdings" w:hint="default"/>
+      </w:rPr>
+    </w:lvl>
+  </w:abstractNum>
+  <w:abstractNum w:abstractNumId="5" w15:restartNumberingAfterBreak="0">
     <w:nsid w:val="26344B26"/>
     <w:multiLevelType w:val="multilevel"/>
     <w:tmpl w:val="6B38DE02"/>
@@ -4174,7 +5157,7 @@
       </w:rPr>
     </w:lvl>
   </w:abstractNum>
-  <w:abstractNum w:abstractNumId="3" w15:restartNumberingAfterBreak="0">
+  <w:abstractNum w:abstractNumId="6" w15:restartNumberingAfterBreak="0">
     <w:nsid w:val="2F4116C1"/>
     <w:multiLevelType w:val="multilevel"/>
     <w:tmpl w:val="042A001F"/>
@@ -4260,7 +5243,7 @@
       </w:pPr>
     </w:lvl>
   </w:abstractNum>
-  <w:abstractNum w:abstractNumId="4" w15:restartNumberingAfterBreak="0">
+  <w:abstractNum w:abstractNumId="7" w15:restartNumberingAfterBreak="0">
     <w:nsid w:val="36BB5E31"/>
     <w:multiLevelType w:val="hybridMultilevel"/>
     <w:tmpl w:val="A4307346"/>
@@ -4372,7 +5355,7 @@
       </w:rPr>
     </w:lvl>
   </w:abstractNum>
-  <w:abstractNum w:abstractNumId="5" w15:restartNumberingAfterBreak="0">
+  <w:abstractNum w:abstractNumId="8" w15:restartNumberingAfterBreak="0">
     <w:nsid w:val="3A424603"/>
     <w:multiLevelType w:val="hybridMultilevel"/>
     <w:tmpl w:val="6ACEF81C"/>
@@ -4488,7 +5471,7 @@
       </w:pPr>
     </w:lvl>
   </w:abstractNum>
-  <w:abstractNum w:abstractNumId="6" w15:restartNumberingAfterBreak="0">
+  <w:abstractNum w:abstractNumId="9" w15:restartNumberingAfterBreak="0">
     <w:nsid w:val="3B9466E0"/>
     <w:multiLevelType w:val="hybridMultilevel"/>
     <w:tmpl w:val="E8A246CE"/>
@@ -4574,7 +5557,120 @@
       </w:pPr>
     </w:lvl>
   </w:abstractNum>
-  <w:abstractNum w:abstractNumId="7" w15:restartNumberingAfterBreak="0">
+  <w:abstractNum w:abstractNumId="10" w15:restartNumberingAfterBreak="0">
+    <w:nsid w:val="3F335A9E"/>
+    <w:multiLevelType w:val="hybridMultilevel"/>
+    <w:tmpl w:val="4FC21D58"/>
+    <w:lvl w:ilvl="0" w:tplc="04090001">
+      <w:start w:val="1"/>
+      <w:numFmt w:val="bullet"/>
+      <w:lvlText w:val=""/>
+      <w:lvlJc w:val="left"/>
+      <w:pPr>
+        <w:ind w:left="729" w:hanging="360"/>
+      </w:pPr>
+      <w:rPr>
+        <w:rFonts w:ascii="Symbol" w:hAnsi="Symbol" w:hint="default"/>
+      </w:rPr>
+    </w:lvl>
+    <w:lvl w:ilvl="1" w:tplc="04090003" w:tentative="1">
+      <w:start w:val="1"/>
+      <w:numFmt w:val="bullet"/>
+      <w:lvlText w:val="o"/>
+      <w:lvlJc w:val="left"/>
+      <w:pPr>
+        <w:ind w:left="1449" w:hanging="360"/>
+      </w:pPr>
+      <w:rPr>
+        <w:rFonts w:ascii="Courier New" w:hAnsi="Courier New" w:cs="Courier New" w:hint="default"/>
+      </w:rPr>
+    </w:lvl>
+    <w:lvl w:ilvl="2" w:tplc="04090005" w:tentative="1">
+      <w:start w:val="1"/>
+      <w:numFmt w:val="bullet"/>
+      <w:lvlText w:val=""/>
+      <w:lvlJc w:val="left"/>
+      <w:pPr>
+        <w:ind w:left="2169" w:hanging="360"/>
+      </w:pPr>
+      <w:rPr>
+        <w:rFonts w:ascii="Wingdings" w:hAnsi="Wingdings" w:hint="default"/>
+      </w:rPr>
+    </w:lvl>
+    <w:lvl w:ilvl="3" w:tplc="04090001" w:tentative="1">
+      <w:start w:val="1"/>
+      <w:numFmt w:val="bullet"/>
+      <w:lvlText w:val=""/>
+      <w:lvlJc w:val="left"/>
+      <w:pPr>
+        <w:ind w:left="2889" w:hanging="360"/>
+      </w:pPr>
+      <w:rPr>
+        <w:rFonts w:ascii="Symbol" w:hAnsi="Symbol" w:hint="default"/>
+      </w:rPr>
+    </w:lvl>
+    <w:lvl w:ilvl="4" w:tplc="04090003" w:tentative="1">
+      <w:start w:val="1"/>
+      <w:numFmt w:val="bullet"/>
+      <w:lvlText w:val="o"/>
+      <w:lvlJc w:val="left"/>
+      <w:pPr>
+        <w:ind w:left="3609" w:hanging="360"/>
+      </w:pPr>
+      <w:rPr>
+        <w:rFonts w:ascii="Courier New" w:hAnsi="Courier New" w:cs="Courier New" w:hint="default"/>
+      </w:rPr>
+    </w:lvl>
+    <w:lvl w:ilvl="5" w:tplc="04090005" w:tentative="1">
+      <w:start w:val="1"/>
+      <w:numFmt w:val="bullet"/>
+      <w:lvlText w:val=""/>
+      <w:lvlJc w:val="left"/>
+      <w:pPr>
+        <w:ind w:left="4329" w:hanging="360"/>
+      </w:pPr>
+      <w:rPr>
+        <w:rFonts w:ascii="Wingdings" w:hAnsi="Wingdings" w:hint="default"/>
+      </w:rPr>
+    </w:lvl>
+    <w:lvl w:ilvl="6" w:tplc="04090001" w:tentative="1">
+      <w:start w:val="1"/>
+      <w:numFmt w:val="bullet"/>
+      <w:lvlText w:val=""/>
+      <w:lvlJc w:val="left"/>
+      <w:pPr>
+        <w:ind w:left="5049" w:hanging="360"/>
+      </w:pPr>
+      <w:rPr>
+        <w:rFonts w:ascii="Symbol" w:hAnsi="Symbol" w:hint="default"/>
+      </w:rPr>
+    </w:lvl>
+    <w:lvl w:ilvl="7" w:tplc="04090003" w:tentative="1">
+      <w:start w:val="1"/>
+      <w:numFmt w:val="bullet"/>
+      <w:lvlText w:val="o"/>
+      <w:lvlJc w:val="left"/>
+      <w:pPr>
+        <w:ind w:left="5769" w:hanging="360"/>
+      </w:pPr>
+      <w:rPr>
+        <w:rFonts w:ascii="Courier New" w:hAnsi="Courier New" w:cs="Courier New" w:hint="default"/>
+      </w:rPr>
+    </w:lvl>
+    <w:lvl w:ilvl="8" w:tplc="04090005" w:tentative="1">
+      <w:start w:val="1"/>
+      <w:numFmt w:val="bullet"/>
+      <w:lvlText w:val=""/>
+      <w:lvlJc w:val="left"/>
+      <w:pPr>
+        <w:ind w:left="6489" w:hanging="360"/>
+      </w:pPr>
+      <w:rPr>
+        <w:rFonts w:ascii="Wingdings" w:hAnsi="Wingdings" w:hint="default"/>
+      </w:rPr>
+    </w:lvl>
+  </w:abstractNum>
+  <w:abstractNum w:abstractNumId="11" w15:restartNumberingAfterBreak="0">
     <w:nsid w:val="443C7FA5"/>
     <w:multiLevelType w:val="hybridMultilevel"/>
     <w:tmpl w:val="D9C60CA0"/>
@@ -4686,7 +5782,96 @@
       </w:rPr>
     </w:lvl>
   </w:abstractNum>
-  <w:abstractNum w:abstractNumId="8" w15:restartNumberingAfterBreak="0">
+  <w:abstractNum w:abstractNumId="12" w15:restartNumberingAfterBreak="0">
+    <w:nsid w:val="444D066B"/>
+    <w:multiLevelType w:val="multilevel"/>
+    <w:tmpl w:val="C6067D2A"/>
+    <w:lvl w:ilvl="0">
+      <w:start w:val="1"/>
+      <w:numFmt w:val="bullet"/>
+      <w:lvlText w:val=""/>
+      <w:lvlJc w:val="left"/>
+      <w:pPr>
+        <w:ind w:left="720" w:hanging="360"/>
+      </w:pPr>
+      <w:rPr>
+        <w:rFonts w:ascii="Symbol" w:hAnsi="Symbol" w:hint="default"/>
+      </w:rPr>
+    </w:lvl>
+    <w:lvl w:ilvl="1">
+      <w:start w:val="1"/>
+      <w:numFmt w:val="decimal"/>
+      <w:lvlText w:val="%1.%2."/>
+      <w:lvlJc w:val="left"/>
+      <w:pPr>
+        <w:ind w:left="1152" w:hanging="432"/>
+      </w:pPr>
+    </w:lvl>
+    <w:lvl w:ilvl="2">
+      <w:start w:val="1"/>
+      <w:numFmt w:val="decimal"/>
+      <w:lvlText w:val="%1.%2.%3."/>
+      <w:lvlJc w:val="left"/>
+      <w:pPr>
+        <w:ind w:left="1584" w:hanging="504"/>
+      </w:pPr>
+    </w:lvl>
+    <w:lvl w:ilvl="3">
+      <w:start w:val="1"/>
+      <w:numFmt w:val="decimal"/>
+      <w:lvlText w:val="%1.%2.%3.%4."/>
+      <w:lvlJc w:val="left"/>
+      <w:pPr>
+        <w:ind w:left="2088" w:hanging="648"/>
+      </w:pPr>
+    </w:lvl>
+    <w:lvl w:ilvl="4">
+      <w:start w:val="1"/>
+      <w:numFmt w:val="decimal"/>
+      <w:lvlText w:val="%1.%2.%3.%4.%5."/>
+      <w:lvlJc w:val="left"/>
+      <w:pPr>
+        <w:ind w:left="2592" w:hanging="792"/>
+      </w:pPr>
+    </w:lvl>
+    <w:lvl w:ilvl="5">
+      <w:start w:val="1"/>
+      <w:numFmt w:val="decimal"/>
+      <w:lvlText w:val="%1.%2.%3.%4.%5.%6."/>
+      <w:lvlJc w:val="left"/>
+      <w:pPr>
+        <w:ind w:left="3096" w:hanging="936"/>
+      </w:pPr>
+    </w:lvl>
+    <w:lvl w:ilvl="6">
+      <w:start w:val="1"/>
+      <w:numFmt w:val="decimal"/>
+      <w:lvlText w:val="%1.%2.%3.%4.%5.%6.%7."/>
+      <w:lvlJc w:val="left"/>
+      <w:pPr>
+        <w:ind w:left="3600" w:hanging="1080"/>
+      </w:pPr>
+    </w:lvl>
+    <w:lvl w:ilvl="7">
+      <w:start w:val="1"/>
+      <w:numFmt w:val="decimal"/>
+      <w:lvlText w:val="%1.%2.%3.%4.%5.%6.%7.%8."/>
+      <w:lvlJc w:val="left"/>
+      <w:pPr>
+        <w:ind w:left="4104" w:hanging="1224"/>
+      </w:pPr>
+    </w:lvl>
+    <w:lvl w:ilvl="8">
+      <w:start w:val="1"/>
+      <w:numFmt w:val="decimal"/>
+      <w:lvlText w:val="%1.%2.%3.%4.%5.%6.%7.%8.%9."/>
+      <w:lvlJc w:val="left"/>
+      <w:pPr>
+        <w:ind w:left="4680" w:hanging="1440"/>
+      </w:pPr>
+    </w:lvl>
+  </w:abstractNum>
+  <w:abstractNum w:abstractNumId="13" w15:restartNumberingAfterBreak="0">
     <w:nsid w:val="4E902269"/>
     <w:multiLevelType w:val="hybridMultilevel"/>
     <w:tmpl w:val="B5B0B722"/>
@@ -4798,7 +5983,7 @@
       </w:rPr>
     </w:lvl>
   </w:abstractNum>
-  <w:abstractNum w:abstractNumId="9" w15:restartNumberingAfterBreak="0">
+  <w:abstractNum w:abstractNumId="14" w15:restartNumberingAfterBreak="0">
     <w:nsid w:val="58C96977"/>
     <w:multiLevelType w:val="multilevel"/>
     <w:tmpl w:val="4920AD4E"/>
@@ -4884,7 +6069,96 @@
       </w:pPr>
     </w:lvl>
   </w:abstractNum>
-  <w:abstractNum w:abstractNumId="10" w15:restartNumberingAfterBreak="0">
+  <w:abstractNum w:abstractNumId="15" w15:restartNumberingAfterBreak="0">
+    <w:nsid w:val="5CFD225A"/>
+    <w:multiLevelType w:val="multilevel"/>
+    <w:tmpl w:val="C6067D2A"/>
+    <w:lvl w:ilvl="0">
+      <w:start w:val="1"/>
+      <w:numFmt w:val="bullet"/>
+      <w:lvlText w:val=""/>
+      <w:lvlJc w:val="left"/>
+      <w:pPr>
+        <w:ind w:left="720" w:hanging="360"/>
+      </w:pPr>
+      <w:rPr>
+        <w:rFonts w:ascii="Symbol" w:hAnsi="Symbol" w:hint="default"/>
+      </w:rPr>
+    </w:lvl>
+    <w:lvl w:ilvl="1">
+      <w:start w:val="1"/>
+      <w:numFmt w:val="decimal"/>
+      <w:lvlText w:val="%1.%2."/>
+      <w:lvlJc w:val="left"/>
+      <w:pPr>
+        <w:ind w:left="1152" w:hanging="432"/>
+      </w:pPr>
+    </w:lvl>
+    <w:lvl w:ilvl="2">
+      <w:start w:val="1"/>
+      <w:numFmt w:val="decimal"/>
+      <w:lvlText w:val="%1.%2.%3."/>
+      <w:lvlJc w:val="left"/>
+      <w:pPr>
+        <w:ind w:left="1584" w:hanging="504"/>
+      </w:pPr>
+    </w:lvl>
+    <w:lvl w:ilvl="3">
+      <w:start w:val="1"/>
+      <w:numFmt w:val="decimal"/>
+      <w:lvlText w:val="%1.%2.%3.%4."/>
+      <w:lvlJc w:val="left"/>
+      <w:pPr>
+        <w:ind w:left="2088" w:hanging="648"/>
+      </w:pPr>
+    </w:lvl>
+    <w:lvl w:ilvl="4">
+      <w:start w:val="1"/>
+      <w:numFmt w:val="decimal"/>
+      <w:lvlText w:val="%1.%2.%3.%4.%5."/>
+      <w:lvlJc w:val="left"/>
+      <w:pPr>
+        <w:ind w:left="2592" w:hanging="792"/>
+      </w:pPr>
+    </w:lvl>
+    <w:lvl w:ilvl="5">
+      <w:start w:val="1"/>
+      <w:numFmt w:val="decimal"/>
+      <w:lvlText w:val="%1.%2.%3.%4.%5.%6."/>
+      <w:lvlJc w:val="left"/>
+      <w:pPr>
+        <w:ind w:left="3096" w:hanging="936"/>
+      </w:pPr>
+    </w:lvl>
+    <w:lvl w:ilvl="6">
+      <w:start w:val="1"/>
+      <w:numFmt w:val="decimal"/>
+      <w:lvlText w:val="%1.%2.%3.%4.%5.%6.%7."/>
+      <w:lvlJc w:val="left"/>
+      <w:pPr>
+        <w:ind w:left="3600" w:hanging="1080"/>
+      </w:pPr>
+    </w:lvl>
+    <w:lvl w:ilvl="7">
+      <w:start w:val="1"/>
+      <w:numFmt w:val="decimal"/>
+      <w:lvlText w:val="%1.%2.%3.%4.%5.%6.%7.%8."/>
+      <w:lvlJc w:val="left"/>
+      <w:pPr>
+        <w:ind w:left="4104" w:hanging="1224"/>
+      </w:pPr>
+    </w:lvl>
+    <w:lvl w:ilvl="8">
+      <w:start w:val="1"/>
+      <w:numFmt w:val="decimal"/>
+      <w:lvlText w:val="%1.%2.%3.%4.%5.%6.%7.%8.%9."/>
+      <w:lvlJc w:val="left"/>
+      <w:pPr>
+        <w:ind w:left="4680" w:hanging="1440"/>
+      </w:pPr>
+    </w:lvl>
+  </w:abstractNum>
+  <w:abstractNum w:abstractNumId="16" w15:restartNumberingAfterBreak="0">
     <w:nsid w:val="5D19632D"/>
     <w:multiLevelType w:val="hybridMultilevel"/>
     <w:tmpl w:val="4670CBDC"/>
@@ -4974,7 +6248,7 @@
       </w:pPr>
     </w:lvl>
   </w:abstractNum>
-  <w:abstractNum w:abstractNumId="11" w15:restartNumberingAfterBreak="0">
+  <w:abstractNum w:abstractNumId="17" w15:restartNumberingAfterBreak="0">
     <w:nsid w:val="624C3B94"/>
     <w:multiLevelType w:val="hybridMultilevel"/>
     <w:tmpl w:val="DE18C7BA"/>
@@ -5060,7 +6334,7 @@
       </w:pPr>
     </w:lvl>
   </w:abstractNum>
-  <w:abstractNum w:abstractNumId="12" w15:restartNumberingAfterBreak="0">
+  <w:abstractNum w:abstractNumId="18" w15:restartNumberingAfterBreak="0">
     <w:nsid w:val="65ED75E0"/>
     <w:multiLevelType w:val="hybridMultilevel"/>
     <w:tmpl w:val="E2DCC6AE"/>
@@ -5150,7 +6424,209 @@
       </w:pPr>
     </w:lvl>
   </w:abstractNum>
-  <w:abstractNum w:abstractNumId="13" w15:restartNumberingAfterBreak="0">
+  <w:abstractNum w:abstractNumId="19" w15:restartNumberingAfterBreak="0">
+    <w:nsid w:val="66466691"/>
+    <w:multiLevelType w:val="hybridMultilevel"/>
+    <w:tmpl w:val="4CA6E722"/>
+    <w:lvl w:ilvl="0" w:tplc="04090001">
+      <w:start w:val="1"/>
+      <w:numFmt w:val="bullet"/>
+      <w:lvlText w:val=""/>
+      <w:lvlJc w:val="left"/>
+      <w:pPr>
+        <w:ind w:left="1080" w:hanging="360"/>
+      </w:pPr>
+      <w:rPr>
+        <w:rFonts w:ascii="Symbol" w:hAnsi="Symbol" w:hint="default"/>
+      </w:rPr>
+    </w:lvl>
+    <w:lvl w:ilvl="1" w:tplc="04090003" w:tentative="1">
+      <w:start w:val="1"/>
+      <w:numFmt w:val="bullet"/>
+      <w:lvlText w:val="o"/>
+      <w:lvlJc w:val="left"/>
+      <w:pPr>
+        <w:ind w:left="1800" w:hanging="360"/>
+      </w:pPr>
+      <w:rPr>
+        <w:rFonts w:ascii="Courier New" w:hAnsi="Courier New" w:cs="Courier New" w:hint="default"/>
+      </w:rPr>
+    </w:lvl>
+    <w:lvl w:ilvl="2" w:tplc="04090005" w:tentative="1">
+      <w:start w:val="1"/>
+      <w:numFmt w:val="bullet"/>
+      <w:lvlText w:val=""/>
+      <w:lvlJc w:val="left"/>
+      <w:pPr>
+        <w:ind w:left="2520" w:hanging="360"/>
+      </w:pPr>
+      <w:rPr>
+        <w:rFonts w:ascii="Wingdings" w:hAnsi="Wingdings" w:hint="default"/>
+      </w:rPr>
+    </w:lvl>
+    <w:lvl w:ilvl="3" w:tplc="04090001" w:tentative="1">
+      <w:start w:val="1"/>
+      <w:numFmt w:val="bullet"/>
+      <w:lvlText w:val=""/>
+      <w:lvlJc w:val="left"/>
+      <w:pPr>
+        <w:ind w:left="3240" w:hanging="360"/>
+      </w:pPr>
+      <w:rPr>
+        <w:rFonts w:ascii="Symbol" w:hAnsi="Symbol" w:hint="default"/>
+      </w:rPr>
+    </w:lvl>
+    <w:lvl w:ilvl="4" w:tplc="04090003" w:tentative="1">
+      <w:start w:val="1"/>
+      <w:numFmt w:val="bullet"/>
+      <w:lvlText w:val="o"/>
+      <w:lvlJc w:val="left"/>
+      <w:pPr>
+        <w:ind w:left="3960" w:hanging="360"/>
+      </w:pPr>
+      <w:rPr>
+        <w:rFonts w:ascii="Courier New" w:hAnsi="Courier New" w:cs="Courier New" w:hint="default"/>
+      </w:rPr>
+    </w:lvl>
+    <w:lvl w:ilvl="5" w:tplc="04090005" w:tentative="1">
+      <w:start w:val="1"/>
+      <w:numFmt w:val="bullet"/>
+      <w:lvlText w:val=""/>
+      <w:lvlJc w:val="left"/>
+      <w:pPr>
+        <w:ind w:left="4680" w:hanging="360"/>
+      </w:pPr>
+      <w:rPr>
+        <w:rFonts w:ascii="Wingdings" w:hAnsi="Wingdings" w:hint="default"/>
+      </w:rPr>
+    </w:lvl>
+    <w:lvl w:ilvl="6" w:tplc="04090001" w:tentative="1">
+      <w:start w:val="1"/>
+      <w:numFmt w:val="bullet"/>
+      <w:lvlText w:val=""/>
+      <w:lvlJc w:val="left"/>
+      <w:pPr>
+        <w:ind w:left="5400" w:hanging="360"/>
+      </w:pPr>
+      <w:rPr>
+        <w:rFonts w:ascii="Symbol" w:hAnsi="Symbol" w:hint="default"/>
+      </w:rPr>
+    </w:lvl>
+    <w:lvl w:ilvl="7" w:tplc="04090003" w:tentative="1">
+      <w:start w:val="1"/>
+      <w:numFmt w:val="bullet"/>
+      <w:lvlText w:val="o"/>
+      <w:lvlJc w:val="left"/>
+      <w:pPr>
+        <w:ind w:left="6120" w:hanging="360"/>
+      </w:pPr>
+      <w:rPr>
+        <w:rFonts w:ascii="Courier New" w:hAnsi="Courier New" w:cs="Courier New" w:hint="default"/>
+      </w:rPr>
+    </w:lvl>
+    <w:lvl w:ilvl="8" w:tplc="04090005" w:tentative="1">
+      <w:start w:val="1"/>
+      <w:numFmt w:val="bullet"/>
+      <w:lvlText w:val=""/>
+      <w:lvlJc w:val="left"/>
+      <w:pPr>
+        <w:ind w:left="6840" w:hanging="360"/>
+      </w:pPr>
+      <w:rPr>
+        <w:rFonts w:ascii="Wingdings" w:hAnsi="Wingdings" w:hint="default"/>
+      </w:rPr>
+    </w:lvl>
+  </w:abstractNum>
+  <w:abstractNum w:abstractNumId="20" w15:restartNumberingAfterBreak="0">
+    <w:nsid w:val="67155B89"/>
+    <w:multiLevelType w:val="multilevel"/>
+    <w:tmpl w:val="C6067D2A"/>
+    <w:lvl w:ilvl="0">
+      <w:start w:val="1"/>
+      <w:numFmt w:val="bullet"/>
+      <w:lvlText w:val=""/>
+      <w:lvlJc w:val="left"/>
+      <w:pPr>
+        <w:ind w:left="720" w:hanging="360"/>
+      </w:pPr>
+      <w:rPr>
+        <w:rFonts w:ascii="Symbol" w:hAnsi="Symbol" w:hint="default"/>
+      </w:rPr>
+    </w:lvl>
+    <w:lvl w:ilvl="1">
+      <w:start w:val="1"/>
+      <w:numFmt w:val="decimal"/>
+      <w:lvlText w:val="%1.%2."/>
+      <w:lvlJc w:val="left"/>
+      <w:pPr>
+        <w:ind w:left="1152" w:hanging="432"/>
+      </w:pPr>
+    </w:lvl>
+    <w:lvl w:ilvl="2">
+      <w:start w:val="1"/>
+      <w:numFmt w:val="decimal"/>
+      <w:lvlText w:val="%1.%2.%3."/>
+      <w:lvlJc w:val="left"/>
+      <w:pPr>
+        <w:ind w:left="1584" w:hanging="504"/>
+      </w:pPr>
+    </w:lvl>
+    <w:lvl w:ilvl="3">
+      <w:start w:val="1"/>
+      <w:numFmt w:val="decimal"/>
+      <w:lvlText w:val="%1.%2.%3.%4."/>
+      <w:lvlJc w:val="left"/>
+      <w:pPr>
+        <w:ind w:left="2088" w:hanging="648"/>
+      </w:pPr>
+    </w:lvl>
+    <w:lvl w:ilvl="4">
+      <w:start w:val="1"/>
+      <w:numFmt w:val="decimal"/>
+      <w:lvlText w:val="%1.%2.%3.%4.%5."/>
+      <w:lvlJc w:val="left"/>
+      <w:pPr>
+        <w:ind w:left="2592" w:hanging="792"/>
+      </w:pPr>
+    </w:lvl>
+    <w:lvl w:ilvl="5">
+      <w:start w:val="1"/>
+      <w:numFmt w:val="decimal"/>
+      <w:lvlText w:val="%1.%2.%3.%4.%5.%6."/>
+      <w:lvlJc w:val="left"/>
+      <w:pPr>
+        <w:ind w:left="3096" w:hanging="936"/>
+      </w:pPr>
+    </w:lvl>
+    <w:lvl w:ilvl="6">
+      <w:start w:val="1"/>
+      <w:numFmt w:val="decimal"/>
+      <w:lvlText w:val="%1.%2.%3.%4.%5.%6.%7."/>
+      <w:lvlJc w:val="left"/>
+      <w:pPr>
+        <w:ind w:left="3600" w:hanging="1080"/>
+      </w:pPr>
+    </w:lvl>
+    <w:lvl w:ilvl="7">
+      <w:start w:val="1"/>
+      <w:numFmt w:val="decimal"/>
+      <w:lvlText w:val="%1.%2.%3.%4.%5.%6.%7.%8."/>
+      <w:lvlJc w:val="left"/>
+      <w:pPr>
+        <w:ind w:left="4104" w:hanging="1224"/>
+      </w:pPr>
+    </w:lvl>
+    <w:lvl w:ilvl="8">
+      <w:start w:val="1"/>
+      <w:numFmt w:val="decimal"/>
+      <w:lvlText w:val="%1.%2.%3.%4.%5.%6.%7.%8.%9."/>
+      <w:lvlJc w:val="left"/>
+      <w:pPr>
+        <w:ind w:left="4680" w:hanging="1440"/>
+      </w:pPr>
+    </w:lvl>
+  </w:abstractNum>
+  <w:abstractNum w:abstractNumId="21" w15:restartNumberingAfterBreak="0">
     <w:nsid w:val="6B9F12A1"/>
     <w:multiLevelType w:val="hybridMultilevel"/>
     <w:tmpl w:val="1A1607E8"/>
@@ -5263,7 +6739,7 @@
       </w:rPr>
     </w:lvl>
   </w:abstractNum>
-  <w:abstractNum w:abstractNumId="14" w15:restartNumberingAfterBreak="0">
+  <w:abstractNum w:abstractNumId="22" w15:restartNumberingAfterBreak="0">
     <w:nsid w:val="6BDF232B"/>
     <w:multiLevelType w:val="hybridMultilevel"/>
     <w:tmpl w:val="C834081A"/>
@@ -5353,7 +6829,96 @@
       </w:pPr>
     </w:lvl>
   </w:abstractNum>
-  <w:abstractNum w:abstractNumId="15" w15:restartNumberingAfterBreak="0">
+  <w:abstractNum w:abstractNumId="23" w15:restartNumberingAfterBreak="0">
+    <w:nsid w:val="70E30A00"/>
+    <w:multiLevelType w:val="multilevel"/>
+    <w:tmpl w:val="C6067D2A"/>
+    <w:lvl w:ilvl="0">
+      <w:start w:val="1"/>
+      <w:numFmt w:val="bullet"/>
+      <w:lvlText w:val=""/>
+      <w:lvlJc w:val="left"/>
+      <w:pPr>
+        <w:ind w:left="720" w:hanging="360"/>
+      </w:pPr>
+      <w:rPr>
+        <w:rFonts w:ascii="Symbol" w:hAnsi="Symbol" w:hint="default"/>
+      </w:rPr>
+    </w:lvl>
+    <w:lvl w:ilvl="1">
+      <w:start w:val="1"/>
+      <w:numFmt w:val="decimal"/>
+      <w:lvlText w:val="%1.%2."/>
+      <w:lvlJc w:val="left"/>
+      <w:pPr>
+        <w:ind w:left="1152" w:hanging="432"/>
+      </w:pPr>
+    </w:lvl>
+    <w:lvl w:ilvl="2">
+      <w:start w:val="1"/>
+      <w:numFmt w:val="decimal"/>
+      <w:lvlText w:val="%1.%2.%3."/>
+      <w:lvlJc w:val="left"/>
+      <w:pPr>
+        <w:ind w:left="1584" w:hanging="504"/>
+      </w:pPr>
+    </w:lvl>
+    <w:lvl w:ilvl="3">
+      <w:start w:val="1"/>
+      <w:numFmt w:val="decimal"/>
+      <w:lvlText w:val="%1.%2.%3.%4."/>
+      <w:lvlJc w:val="left"/>
+      <w:pPr>
+        <w:ind w:left="2088" w:hanging="648"/>
+      </w:pPr>
+    </w:lvl>
+    <w:lvl w:ilvl="4">
+      <w:start w:val="1"/>
+      <w:numFmt w:val="decimal"/>
+      <w:lvlText w:val="%1.%2.%3.%4.%5."/>
+      <w:lvlJc w:val="left"/>
+      <w:pPr>
+        <w:ind w:left="2592" w:hanging="792"/>
+      </w:pPr>
+    </w:lvl>
+    <w:lvl w:ilvl="5">
+      <w:start w:val="1"/>
+      <w:numFmt w:val="decimal"/>
+      <w:lvlText w:val="%1.%2.%3.%4.%5.%6."/>
+      <w:lvlJc w:val="left"/>
+      <w:pPr>
+        <w:ind w:left="3096" w:hanging="936"/>
+      </w:pPr>
+    </w:lvl>
+    <w:lvl w:ilvl="6">
+      <w:start w:val="1"/>
+      <w:numFmt w:val="decimal"/>
+      <w:lvlText w:val="%1.%2.%3.%4.%5.%6.%7."/>
+      <w:lvlJc w:val="left"/>
+      <w:pPr>
+        <w:ind w:left="3600" w:hanging="1080"/>
+      </w:pPr>
+    </w:lvl>
+    <w:lvl w:ilvl="7">
+      <w:start w:val="1"/>
+      <w:numFmt w:val="decimal"/>
+      <w:lvlText w:val="%1.%2.%3.%4.%5.%6.%7.%8."/>
+      <w:lvlJc w:val="left"/>
+      <w:pPr>
+        <w:ind w:left="4104" w:hanging="1224"/>
+      </w:pPr>
+    </w:lvl>
+    <w:lvl w:ilvl="8">
+      <w:start w:val="1"/>
+      <w:numFmt w:val="decimal"/>
+      <w:lvlText w:val="%1.%2.%3.%4.%5.%6.%7.%8.%9."/>
+      <w:lvlJc w:val="left"/>
+      <w:pPr>
+        <w:ind w:left="4680" w:hanging="1440"/>
+      </w:pPr>
+    </w:lvl>
+  </w:abstractNum>
+  <w:abstractNum w:abstractNumId="24" w15:restartNumberingAfterBreak="0">
     <w:nsid w:val="719B1EB2"/>
     <w:multiLevelType w:val="multilevel"/>
     <w:tmpl w:val="7D3616FC"/>
@@ -5470,7 +7035,7 @@
       </w:pPr>
     </w:lvl>
   </w:abstractNum>
-  <w:abstractNum w:abstractNumId="16" w15:restartNumberingAfterBreak="0">
+  <w:abstractNum w:abstractNumId="25" w15:restartNumberingAfterBreak="0">
     <w:nsid w:val="74650A88"/>
     <w:multiLevelType w:val="hybridMultilevel"/>
     <w:tmpl w:val="60F889C2"/>
@@ -5582,7 +7147,120 @@
       </w:rPr>
     </w:lvl>
   </w:abstractNum>
-  <w:abstractNum w:abstractNumId="17" w15:restartNumberingAfterBreak="0">
+  <w:abstractNum w:abstractNumId="26" w15:restartNumberingAfterBreak="0">
+    <w:nsid w:val="794C246E"/>
+    <w:multiLevelType w:val="hybridMultilevel"/>
+    <w:tmpl w:val="AF6C5C1A"/>
+    <w:lvl w:ilvl="0" w:tplc="04090001">
+      <w:start w:val="1"/>
+      <w:numFmt w:val="bullet"/>
+      <w:lvlText w:val=""/>
+      <w:lvlJc w:val="left"/>
+      <w:pPr>
+        <w:ind w:left="1077" w:hanging="360"/>
+      </w:pPr>
+      <w:rPr>
+        <w:rFonts w:ascii="Symbol" w:hAnsi="Symbol" w:hint="default"/>
+      </w:rPr>
+    </w:lvl>
+    <w:lvl w:ilvl="1" w:tplc="04090003">
+      <w:start w:val="1"/>
+      <w:numFmt w:val="bullet"/>
+      <w:lvlText w:val="o"/>
+      <w:lvlJc w:val="left"/>
+      <w:pPr>
+        <w:ind w:left="1797" w:hanging="360"/>
+      </w:pPr>
+      <w:rPr>
+        <w:rFonts w:ascii="Courier New" w:hAnsi="Courier New" w:cs="Courier New" w:hint="default"/>
+      </w:rPr>
+    </w:lvl>
+    <w:lvl w:ilvl="2" w:tplc="04090005" w:tentative="1">
+      <w:start w:val="1"/>
+      <w:numFmt w:val="bullet"/>
+      <w:lvlText w:val=""/>
+      <w:lvlJc w:val="left"/>
+      <w:pPr>
+        <w:ind w:left="2517" w:hanging="360"/>
+      </w:pPr>
+      <w:rPr>
+        <w:rFonts w:ascii="Wingdings" w:hAnsi="Wingdings" w:hint="default"/>
+      </w:rPr>
+    </w:lvl>
+    <w:lvl w:ilvl="3" w:tplc="04090001" w:tentative="1">
+      <w:start w:val="1"/>
+      <w:numFmt w:val="bullet"/>
+      <w:lvlText w:val=""/>
+      <w:lvlJc w:val="left"/>
+      <w:pPr>
+        <w:ind w:left="3237" w:hanging="360"/>
+      </w:pPr>
+      <w:rPr>
+        <w:rFonts w:ascii="Symbol" w:hAnsi="Symbol" w:hint="default"/>
+      </w:rPr>
+    </w:lvl>
+    <w:lvl w:ilvl="4" w:tplc="04090003" w:tentative="1">
+      <w:start w:val="1"/>
+      <w:numFmt w:val="bullet"/>
+      <w:lvlText w:val="o"/>
+      <w:lvlJc w:val="left"/>
+      <w:pPr>
+        <w:ind w:left="3957" w:hanging="360"/>
+      </w:pPr>
+      <w:rPr>
+        <w:rFonts w:ascii="Courier New" w:hAnsi="Courier New" w:cs="Courier New" w:hint="default"/>
+      </w:rPr>
+    </w:lvl>
+    <w:lvl w:ilvl="5" w:tplc="04090005" w:tentative="1">
+      <w:start w:val="1"/>
+      <w:numFmt w:val="bullet"/>
+      <w:lvlText w:val=""/>
+      <w:lvlJc w:val="left"/>
+      <w:pPr>
+        <w:ind w:left="4677" w:hanging="360"/>
+      </w:pPr>
+      <w:rPr>
+        <w:rFonts w:ascii="Wingdings" w:hAnsi="Wingdings" w:hint="default"/>
+      </w:rPr>
+    </w:lvl>
+    <w:lvl w:ilvl="6" w:tplc="04090001" w:tentative="1">
+      <w:start w:val="1"/>
+      <w:numFmt w:val="bullet"/>
+      <w:lvlText w:val=""/>
+      <w:lvlJc w:val="left"/>
+      <w:pPr>
+        <w:ind w:left="5397" w:hanging="360"/>
+      </w:pPr>
+      <w:rPr>
+        <w:rFonts w:ascii="Symbol" w:hAnsi="Symbol" w:hint="default"/>
+      </w:rPr>
+    </w:lvl>
+    <w:lvl w:ilvl="7" w:tplc="04090003" w:tentative="1">
+      <w:start w:val="1"/>
+      <w:numFmt w:val="bullet"/>
+      <w:lvlText w:val="o"/>
+      <w:lvlJc w:val="left"/>
+      <w:pPr>
+        <w:ind w:left="6117" w:hanging="360"/>
+      </w:pPr>
+      <w:rPr>
+        <w:rFonts w:ascii="Courier New" w:hAnsi="Courier New" w:cs="Courier New" w:hint="default"/>
+      </w:rPr>
+    </w:lvl>
+    <w:lvl w:ilvl="8" w:tplc="04090005" w:tentative="1">
+      <w:start w:val="1"/>
+      <w:numFmt w:val="bullet"/>
+      <w:lvlText w:val=""/>
+      <w:lvlJc w:val="left"/>
+      <w:pPr>
+        <w:ind w:left="6837" w:hanging="360"/>
+      </w:pPr>
+      <w:rPr>
+        <w:rFonts w:ascii="Wingdings" w:hAnsi="Wingdings" w:hint="default"/>
+      </w:rPr>
+    </w:lvl>
+  </w:abstractNum>
+  <w:abstractNum w:abstractNumId="27" w15:restartNumberingAfterBreak="0">
     <w:nsid w:val="7A9B4D59"/>
     <w:multiLevelType w:val="hybridMultilevel"/>
     <w:tmpl w:val="0D82A558"/>
@@ -5695,59 +7373,181 @@
       </w:rPr>
     </w:lvl>
   </w:abstractNum>
+  <w:abstractNum w:abstractNumId="28" w15:restartNumberingAfterBreak="0">
+    <w:nsid w:val="7AB42B95"/>
+    <w:multiLevelType w:val="multilevel"/>
+    <w:tmpl w:val="C6067D2A"/>
+    <w:lvl w:ilvl="0">
+      <w:start w:val="1"/>
+      <w:numFmt w:val="bullet"/>
+      <w:lvlText w:val=""/>
+      <w:lvlJc w:val="left"/>
+      <w:pPr>
+        <w:ind w:left="720" w:hanging="360"/>
+      </w:pPr>
+      <w:rPr>
+        <w:rFonts w:ascii="Symbol" w:hAnsi="Symbol" w:hint="default"/>
+      </w:rPr>
+    </w:lvl>
+    <w:lvl w:ilvl="1">
+      <w:start w:val="1"/>
+      <w:numFmt w:val="decimal"/>
+      <w:lvlText w:val="%1.%2."/>
+      <w:lvlJc w:val="left"/>
+      <w:pPr>
+        <w:ind w:left="1152" w:hanging="432"/>
+      </w:pPr>
+    </w:lvl>
+    <w:lvl w:ilvl="2">
+      <w:start w:val="1"/>
+      <w:numFmt w:val="decimal"/>
+      <w:lvlText w:val="%1.%2.%3."/>
+      <w:lvlJc w:val="left"/>
+      <w:pPr>
+        <w:ind w:left="1584" w:hanging="504"/>
+      </w:pPr>
+    </w:lvl>
+    <w:lvl w:ilvl="3">
+      <w:start w:val="1"/>
+      <w:numFmt w:val="decimal"/>
+      <w:lvlText w:val="%1.%2.%3.%4."/>
+      <w:lvlJc w:val="left"/>
+      <w:pPr>
+        <w:ind w:left="2088" w:hanging="648"/>
+      </w:pPr>
+    </w:lvl>
+    <w:lvl w:ilvl="4">
+      <w:start w:val="1"/>
+      <w:numFmt w:val="decimal"/>
+      <w:lvlText w:val="%1.%2.%3.%4.%5."/>
+      <w:lvlJc w:val="left"/>
+      <w:pPr>
+        <w:ind w:left="2592" w:hanging="792"/>
+      </w:pPr>
+    </w:lvl>
+    <w:lvl w:ilvl="5">
+      <w:start w:val="1"/>
+      <w:numFmt w:val="decimal"/>
+      <w:lvlText w:val="%1.%2.%3.%4.%5.%6."/>
+      <w:lvlJc w:val="left"/>
+      <w:pPr>
+        <w:ind w:left="3096" w:hanging="936"/>
+      </w:pPr>
+    </w:lvl>
+    <w:lvl w:ilvl="6">
+      <w:start w:val="1"/>
+      <w:numFmt w:val="decimal"/>
+      <w:lvlText w:val="%1.%2.%3.%4.%5.%6.%7."/>
+      <w:lvlJc w:val="left"/>
+      <w:pPr>
+        <w:ind w:left="3600" w:hanging="1080"/>
+      </w:pPr>
+    </w:lvl>
+    <w:lvl w:ilvl="7">
+      <w:start w:val="1"/>
+      <w:numFmt w:val="decimal"/>
+      <w:lvlText w:val="%1.%2.%3.%4.%5.%6.%7.%8."/>
+      <w:lvlJc w:val="left"/>
+      <w:pPr>
+        <w:ind w:left="4104" w:hanging="1224"/>
+      </w:pPr>
+    </w:lvl>
+    <w:lvl w:ilvl="8">
+      <w:start w:val="1"/>
+      <w:numFmt w:val="decimal"/>
+      <w:lvlText w:val="%1.%2.%3.%4.%5.%6.%7.%8.%9."/>
+      <w:lvlJc w:val="left"/>
+      <w:pPr>
+        <w:ind w:left="4680" w:hanging="1440"/>
+      </w:pPr>
+    </w:lvl>
+  </w:abstractNum>
   <w:num w:numId="1">
-    <w:abstractNumId w:val="5"/>
+    <w:abstractNumId w:val="8"/>
   </w:num>
   <w:num w:numId="2">
     <w:abstractNumId w:val="0"/>
   </w:num>
   <w:num w:numId="3">
+    <w:abstractNumId w:val="18"/>
+  </w:num>
+  <w:num w:numId="4">
+    <w:abstractNumId w:val="16"/>
+  </w:num>
+  <w:num w:numId="5">
+    <w:abstractNumId w:val="22"/>
+  </w:num>
+  <w:num w:numId="6">
+    <w:abstractNumId w:val="11"/>
+  </w:num>
+  <w:num w:numId="7">
+    <w:abstractNumId w:val="7"/>
+  </w:num>
+  <w:num w:numId="8">
+    <w:abstractNumId w:val="25"/>
+  </w:num>
+  <w:num w:numId="9">
+    <w:abstractNumId w:val="27"/>
+  </w:num>
+  <w:num w:numId="10">
+    <w:abstractNumId w:val="5"/>
+  </w:num>
+  <w:num w:numId="11">
+    <w:abstractNumId w:val="13"/>
+  </w:num>
+  <w:num w:numId="12">
+    <w:abstractNumId w:val="21"/>
+  </w:num>
+  <w:num w:numId="13">
+    <w:abstractNumId w:val="24"/>
+  </w:num>
+  <w:num w:numId="14">
+    <w:abstractNumId w:val="9"/>
+  </w:num>
+  <w:num w:numId="15">
+    <w:abstractNumId w:val="17"/>
+  </w:num>
+  <w:num w:numId="16">
+    <w:abstractNumId w:val="14"/>
+  </w:num>
+  <w:num w:numId="17">
+    <w:abstractNumId w:val="3"/>
+  </w:num>
+  <w:num w:numId="18">
+    <w:abstractNumId w:val="6"/>
+  </w:num>
+  <w:num w:numId="19">
+    <w:abstractNumId w:val="4"/>
+  </w:num>
+  <w:num w:numId="20">
+    <w:abstractNumId w:val="26"/>
+  </w:num>
+  <w:num w:numId="21">
+    <w:abstractNumId w:val="19"/>
+  </w:num>
+  <w:num w:numId="22">
+    <w:abstractNumId w:val="10"/>
+  </w:num>
+  <w:num w:numId="23">
+    <w:abstractNumId w:val="2"/>
+  </w:num>
+  <w:num w:numId="24">
+    <w:abstractNumId w:val="28"/>
+  </w:num>
+  <w:num w:numId="25">
     <w:abstractNumId w:val="12"/>
   </w:num>
-  <w:num w:numId="4">
-    <w:abstractNumId w:val="10"/>
-  </w:num>
-  <w:num w:numId="5">
-    <w:abstractNumId w:val="14"/>
-  </w:num>
-  <w:num w:numId="6">
-    <w:abstractNumId w:val="7"/>
-  </w:num>
-  <w:num w:numId="7">
-    <w:abstractNumId w:val="4"/>
-  </w:num>
-  <w:num w:numId="8">
-    <w:abstractNumId w:val="16"/>
-  </w:num>
-  <w:num w:numId="9">
-    <w:abstractNumId w:val="17"/>
-  </w:num>
-  <w:num w:numId="10">
-    <w:abstractNumId w:val="2"/>
-  </w:num>
-  <w:num w:numId="11">
-    <w:abstractNumId w:val="8"/>
-  </w:num>
-  <w:num w:numId="12">
-    <w:abstractNumId w:val="13"/>
-  </w:num>
-  <w:num w:numId="13">
+  <w:num w:numId="26">
     <w:abstractNumId w:val="15"/>
   </w:num>
-  <w:num w:numId="14">
-    <w:abstractNumId w:val="6"/>
+  <w:num w:numId="27">
+    <w:abstractNumId w:val="20"/>
   </w:num>
-  <w:num w:numId="15">
-    <w:abstractNumId w:val="11"/>
-  </w:num>
-  <w:num w:numId="16">
-    <w:abstractNumId w:val="9"/>
-  </w:num>
-  <w:num w:numId="17">
+  <w:num w:numId="28">
     <w:abstractNumId w:val="1"/>
   </w:num>
-  <w:num w:numId="18">
-    <w:abstractNumId w:val="3"/>
+  <w:num w:numId="29">
+    <w:abstractNumId w:val="23"/>
   </w:num>
 </w:numbering>
 </file>
@@ -6733,7 +8533,7 @@
 </file>
 
 <file path=customXml/itemProps1.xml><?xml version="1.0" encoding="utf-8"?>
-<ds:datastoreItem xmlns:ds="http://schemas.openxmlformats.org/officeDocument/2006/customXml" ds:itemID="{B7E96185-6129-4004-8E00-12F95233C5E2}">
+<ds:datastoreItem xmlns:ds="http://schemas.openxmlformats.org/officeDocument/2006/customXml" ds:itemID="{7916F57D-4215-4AB0-A818-7FE6DD49554F}">
   <ds:schemaRefs>
     <ds:schemaRef ds:uri="http://schemas.openxmlformats.org/officeDocument/2006/bibliography"/>
   </ds:schemaRefs>

</xml_diff>

<commit_message>
docs: update introduction section for clarity #9
</commit_message>
<xml_diff>
--- a/GraduationProjectReport/MyReport/PL04_B_RuotThuyetMinh.docx
+++ b/GraduationProjectReport/MyReport/PL04_B_RuotThuyetMinh.docx
@@ -65,7 +65,7 @@
       <w:pPr>
         <w:pStyle w:val="Heading1"/>
       </w:pPr>
-      <w:bookmarkStart w:id="2" w:name="_Toc191635900"/>
+      <w:bookmarkStart w:id="2" w:name="_Toc192281733"/>
       <w:r>
         <w:lastRenderedPageBreak/>
         <w:t>SUMMARY</w:t>
@@ -434,7 +434,7 @@
       <w:pPr>
         <w:pStyle w:val="Heading1"/>
       </w:pPr>
-      <w:bookmarkStart w:id="3" w:name="_Toc191635901"/>
+      <w:bookmarkStart w:id="3" w:name="_Toc192281734"/>
       <w:r>
         <w:t>GRADUATION PROJECT REQUIREMENTS</w:t>
       </w:r>
@@ -1263,7 +1263,7 @@
       <w:pPr>
         <w:pStyle w:val="Heading1"/>
       </w:pPr>
-      <w:bookmarkStart w:id="4" w:name="_Toc191635902"/>
+      <w:bookmarkStart w:id="4" w:name="_Toc192281735"/>
       <w:r>
         <w:lastRenderedPageBreak/>
         <w:t>PREFACE</w:t>
@@ -1317,7 +1317,7 @@
       <w:pPr>
         <w:pStyle w:val="Heading1"/>
       </w:pPr>
-      <w:bookmarkStart w:id="5" w:name="_Toc191635903"/>
+      <w:bookmarkStart w:id="5" w:name="_Toc192281736"/>
       <w:r>
         <w:lastRenderedPageBreak/>
         <w:t>ASSURRANCE</w:t>
@@ -1559,7 +1559,7 @@
       <w:pPr>
         <w:pStyle w:val="Heading1"/>
       </w:pPr>
-      <w:bookmarkStart w:id="6" w:name="_Toc191635904"/>
+      <w:bookmarkStart w:id="6" w:name="_Toc192281737"/>
       <w:r>
         <w:lastRenderedPageBreak/>
         <w:t>TABLE OF CONTENT</w:t>
@@ -1606,7 +1606,7 @@
           <w:r>
             <w:fldChar w:fldCharType="separate"/>
           </w:r>
-          <w:hyperlink w:anchor="_Toc191635900" w:history="1">
+          <w:hyperlink w:anchor="_Toc192281733" w:history="1">
             <w:r>
               <w:rPr>
                 <w:rStyle w:val="Hyperlink"/>
@@ -1633,7 +1633,7 @@
                 <w:noProof/>
                 <w:webHidden/>
               </w:rPr>
-              <w:instrText xml:space="preserve"> PAGEREF _Toc191635900 \h </w:instrText>
+              <w:instrText xml:space="preserve"> PAGEREF _Toc192281733 \h </w:instrText>
             </w:r>
             <w:r>
               <w:rPr>
@@ -1673,7 +1673,7 @@
               <w:lang w:eastAsia="ja-JP"/>
             </w:rPr>
           </w:pPr>
-          <w:hyperlink w:anchor="_Toc191635901" w:history="1">
+          <w:hyperlink w:anchor="_Toc192281734" w:history="1">
             <w:r>
               <w:rPr>
                 <w:rStyle w:val="Hyperlink"/>
@@ -1700,7 +1700,7 @@
                 <w:noProof/>
                 <w:webHidden/>
               </w:rPr>
-              <w:instrText xml:space="preserve"> PAGEREF _Toc191635901 \h </w:instrText>
+              <w:instrText xml:space="preserve"> PAGEREF _Toc192281734 \h </w:instrText>
             </w:r>
             <w:r>
               <w:rPr>
@@ -1740,7 +1740,7 @@
               <w:lang w:eastAsia="ja-JP"/>
             </w:rPr>
           </w:pPr>
-          <w:hyperlink w:anchor="_Toc191635902" w:history="1">
+          <w:hyperlink w:anchor="_Toc192281735" w:history="1">
             <w:r>
               <w:rPr>
                 <w:rStyle w:val="Hyperlink"/>
@@ -1767,7 +1767,7 @@
                 <w:noProof/>
                 <w:webHidden/>
               </w:rPr>
-              <w:instrText xml:space="preserve"> PAGEREF _Toc191635902 \h </w:instrText>
+              <w:instrText xml:space="preserve"> PAGEREF _Toc192281735 \h </w:instrText>
             </w:r>
             <w:r>
               <w:rPr>
@@ -1807,7 +1807,7 @@
               <w:lang w:eastAsia="ja-JP"/>
             </w:rPr>
           </w:pPr>
-          <w:hyperlink w:anchor="_Toc191635903" w:history="1">
+          <w:hyperlink w:anchor="_Toc192281736" w:history="1">
             <w:r>
               <w:rPr>
                 <w:rStyle w:val="Hyperlink"/>
@@ -1834,7 +1834,7 @@
                 <w:noProof/>
                 <w:webHidden/>
               </w:rPr>
-              <w:instrText xml:space="preserve"> PAGEREF _Toc191635903 \h </w:instrText>
+              <w:instrText xml:space="preserve"> PAGEREF _Toc192281736 \h </w:instrText>
             </w:r>
             <w:r>
               <w:rPr>
@@ -1874,7 +1874,7 @@
               <w:lang w:eastAsia="ja-JP"/>
             </w:rPr>
           </w:pPr>
-          <w:hyperlink w:anchor="_Toc191635904" w:history="1">
+          <w:hyperlink w:anchor="_Toc192281737" w:history="1">
             <w:r>
               <w:rPr>
                 <w:rStyle w:val="Hyperlink"/>
@@ -1901,7 +1901,7 @@
                 <w:noProof/>
                 <w:webHidden/>
               </w:rPr>
-              <w:instrText xml:space="preserve"> PAGEREF _Toc191635904 \h </w:instrText>
+              <w:instrText xml:space="preserve"> PAGEREF _Toc192281737 \h </w:instrText>
             </w:r>
             <w:r>
               <w:rPr>
@@ -1941,7 +1941,7 @@
               <w:lang w:eastAsia="ja-JP"/>
             </w:rPr>
           </w:pPr>
-          <w:hyperlink w:anchor="_Toc191635905" w:history="1">
+          <w:hyperlink w:anchor="_Toc192281738" w:history="1">
             <w:r>
               <w:rPr>
                 <w:rStyle w:val="Hyperlink"/>
@@ -1968,7 +1968,7 @@
                 <w:noProof/>
                 <w:webHidden/>
               </w:rPr>
-              <w:instrText xml:space="preserve"> PAGEREF _Toc191635905 \h </w:instrText>
+              <w:instrText xml:space="preserve"> PAGEREF _Toc192281738 \h </w:instrText>
             </w:r>
             <w:r>
               <w:rPr>
@@ -2008,7 +2008,7 @@
               <w:lang w:eastAsia="ja-JP"/>
             </w:rPr>
           </w:pPr>
-          <w:hyperlink w:anchor="_Toc191635906" w:history="1">
+          <w:hyperlink w:anchor="_Toc192281739" w:history="1">
             <w:r>
               <w:rPr>
                 <w:rStyle w:val="Hyperlink"/>
@@ -2035,7 +2035,7 @@
                 <w:noProof/>
                 <w:webHidden/>
               </w:rPr>
-              <w:instrText xml:space="preserve"> PAGEREF _Toc191635906 \h </w:instrText>
+              <w:instrText xml:space="preserve"> PAGEREF _Toc192281739 \h </w:instrText>
             </w:r>
             <w:r>
               <w:rPr>
@@ -2075,7 +2075,7 @@
               <w:lang w:eastAsia="ja-JP"/>
             </w:rPr>
           </w:pPr>
-          <w:hyperlink w:anchor="_Toc191635907" w:history="1">
+          <w:hyperlink w:anchor="_Toc192281740" w:history="1">
             <w:r>
               <w:rPr>
                 <w:rStyle w:val="Hyperlink"/>
@@ -2102,7 +2102,7 @@
                 <w:noProof/>
                 <w:webHidden/>
               </w:rPr>
-              <w:instrText xml:space="preserve"> PAGEREF _Toc191635907 \h </w:instrText>
+              <w:instrText xml:space="preserve"> PAGEREF _Toc192281740 \h </w:instrText>
             </w:r>
             <w:r>
               <w:rPr>
@@ -2146,7 +2146,7 @@
               <w:lang w:eastAsia="ja-JP"/>
             </w:rPr>
           </w:pPr>
-          <w:hyperlink w:anchor="_Toc191635908" w:history="1">
+          <w:hyperlink w:anchor="_Toc192281741" w:history="1">
             <w:r>
               <w:rPr>
                 <w:rStyle w:val="Hyperlink"/>
@@ -2188,7 +2188,7 @@
                 <w:noProof/>
                 <w:webHidden/>
               </w:rPr>
-              <w:instrText xml:space="preserve"> PAGEREF _Toc191635908 \h </w:instrText>
+              <w:instrText xml:space="preserve"> PAGEREF _Toc192281741 \h </w:instrText>
             </w:r>
             <w:r>
               <w:rPr>
@@ -2232,7 +2232,7 @@
               <w:lang w:eastAsia="ja-JP"/>
             </w:rPr>
           </w:pPr>
-          <w:hyperlink w:anchor="_Toc191635909" w:history="1">
+          <w:hyperlink w:anchor="_Toc192281742" w:history="1">
             <w:r>
               <w:rPr>
                 <w:rStyle w:val="Hyperlink"/>
@@ -2274,7 +2274,7 @@
                 <w:noProof/>
                 <w:webHidden/>
               </w:rPr>
-              <w:instrText xml:space="preserve"> PAGEREF _Toc191635909 \h </w:instrText>
+              <w:instrText xml:space="preserve"> PAGEREF _Toc192281742 \h </w:instrText>
             </w:r>
             <w:r>
               <w:rPr>
@@ -2318,7 +2318,7 @@
               <w:lang w:eastAsia="ja-JP"/>
             </w:rPr>
           </w:pPr>
-          <w:hyperlink w:anchor="_Toc191635910" w:history="1">
+          <w:hyperlink w:anchor="_Toc192281743" w:history="1">
             <w:r>
               <w:rPr>
                 <w:rStyle w:val="Hyperlink"/>
@@ -2360,7 +2360,7 @@
                 <w:noProof/>
                 <w:webHidden/>
               </w:rPr>
-              <w:instrText xml:space="preserve"> PAGEREF _Toc191635910 \h </w:instrText>
+              <w:instrText xml:space="preserve"> PAGEREF _Toc192281743 \h </w:instrText>
             </w:r>
             <w:r>
               <w:rPr>
@@ -2404,7 +2404,7 @@
               <w:lang w:eastAsia="ja-JP"/>
             </w:rPr>
           </w:pPr>
-          <w:hyperlink w:anchor="_Toc191635911" w:history="1">
+          <w:hyperlink w:anchor="_Toc192281744" w:history="1">
             <w:r>
               <w:rPr>
                 <w:rStyle w:val="Hyperlink"/>
@@ -2446,7 +2446,7 @@
                 <w:noProof/>
                 <w:webHidden/>
               </w:rPr>
-              <w:instrText xml:space="preserve"> PAGEREF _Toc191635911 \h </w:instrText>
+              <w:instrText xml:space="preserve"> PAGEREF _Toc192281744 \h </w:instrText>
             </w:r>
             <w:r>
               <w:rPr>
@@ -2490,7 +2490,7 @@
               <w:lang w:eastAsia="ja-JP"/>
             </w:rPr>
           </w:pPr>
-          <w:hyperlink w:anchor="_Toc191635912" w:history="1">
+          <w:hyperlink w:anchor="_Toc192281745" w:history="1">
             <w:r>
               <w:rPr>
                 <w:rStyle w:val="Hyperlink"/>
@@ -2532,7 +2532,7 @@
                 <w:noProof/>
                 <w:webHidden/>
               </w:rPr>
-              <w:instrText xml:space="preserve"> PAGEREF _Toc191635912 \h </w:instrText>
+              <w:instrText xml:space="preserve"> PAGEREF _Toc192281745 \h </w:instrText>
             </w:r>
             <w:r>
               <w:rPr>
@@ -2576,7 +2576,7 @@
               <w:lang w:eastAsia="ja-JP"/>
             </w:rPr>
           </w:pPr>
-          <w:hyperlink w:anchor="_Toc191635913" w:history="1">
+          <w:hyperlink w:anchor="_Toc192281746" w:history="1">
             <w:r>
               <w:rPr>
                 <w:rStyle w:val="Hyperlink"/>
@@ -2618,7 +2618,7 @@
                 <w:noProof/>
                 <w:webHidden/>
               </w:rPr>
-              <w:instrText xml:space="preserve"> PAGEREF _Toc191635913 \h </w:instrText>
+              <w:instrText xml:space="preserve"> PAGEREF _Toc192281746 \h </w:instrText>
             </w:r>
             <w:r>
               <w:rPr>
@@ -2662,7 +2662,7 @@
               <w:lang w:eastAsia="ja-JP"/>
             </w:rPr>
           </w:pPr>
-          <w:hyperlink w:anchor="_Toc191635914" w:history="1">
+          <w:hyperlink w:anchor="_Toc192281747" w:history="1">
             <w:r>
               <w:rPr>
                 <w:rStyle w:val="Hyperlink"/>
@@ -2704,7 +2704,7 @@
                 <w:noProof/>
                 <w:webHidden/>
               </w:rPr>
-              <w:instrText xml:space="preserve"> PAGEREF _Toc191635914 \h </w:instrText>
+              <w:instrText xml:space="preserve"> PAGEREF _Toc192281747 \h </w:instrText>
             </w:r>
             <w:r>
               <w:rPr>
@@ -2744,7 +2744,7 @@
               <w:lang w:eastAsia="ja-JP"/>
             </w:rPr>
           </w:pPr>
-          <w:hyperlink w:anchor="_Toc191635915" w:history="1">
+          <w:hyperlink w:anchor="_Toc192281748" w:history="1">
             <w:r>
               <w:rPr>
                 <w:rStyle w:val="Hyperlink"/>
@@ -2771,7 +2771,7 @@
                 <w:noProof/>
                 <w:webHidden/>
               </w:rPr>
-              <w:instrText xml:space="preserve"> PAGEREF _Toc191635915 \h </w:instrText>
+              <w:instrText xml:space="preserve"> PAGEREF _Toc192281748 \h </w:instrText>
             </w:r>
             <w:r>
               <w:rPr>
@@ -2811,7 +2811,7 @@
               <w:lang w:eastAsia="ja-JP"/>
             </w:rPr>
           </w:pPr>
-          <w:hyperlink w:anchor="_Toc191635916" w:history="1">
+          <w:hyperlink w:anchor="_Toc192281749" w:history="1">
             <w:r>
               <w:rPr>
                 <w:rStyle w:val="Hyperlink"/>
@@ -2838,7 +2838,7 @@
                 <w:noProof/>
                 <w:webHidden/>
               </w:rPr>
-              <w:instrText xml:space="preserve"> PAGEREF _Toc191635916 \h </w:instrText>
+              <w:instrText xml:space="preserve"> PAGEREF _Toc192281749 \h </w:instrText>
             </w:r>
             <w:r>
               <w:rPr>
@@ -2882,7 +2882,7 @@
               <w:lang w:eastAsia="ja-JP"/>
             </w:rPr>
           </w:pPr>
-          <w:hyperlink w:anchor="_Toc191635921" w:history="1">
+          <w:hyperlink w:anchor="_Toc192281754" w:history="1">
             <w:r>
               <w:rPr>
                 <w:rStyle w:val="Hyperlink"/>
@@ -2924,7 +2924,7 @@
                 <w:noProof/>
                 <w:webHidden/>
               </w:rPr>
-              <w:instrText xml:space="preserve"> PAGEREF _Toc191635921 \h </w:instrText>
+              <w:instrText xml:space="preserve"> PAGEREF _Toc192281754 \h </w:instrText>
             </w:r>
             <w:r>
               <w:rPr>
@@ -2968,7 +2968,7 @@
               <w:lang w:eastAsia="ja-JP"/>
             </w:rPr>
           </w:pPr>
-          <w:hyperlink w:anchor="_Toc191635922" w:history="1">
+          <w:hyperlink w:anchor="_Toc192281755" w:history="1">
             <w:r>
               <w:rPr>
                 <w:rStyle w:val="Hyperlink"/>
@@ -3010,7 +3010,7 @@
                 <w:noProof/>
                 <w:webHidden/>
               </w:rPr>
-              <w:instrText xml:space="preserve"> PAGEREF _Toc191635922 \h </w:instrText>
+              <w:instrText xml:space="preserve"> PAGEREF _Toc192281755 \h </w:instrText>
             </w:r>
             <w:r>
               <w:rPr>
@@ -3054,7 +3054,7 @@
               <w:lang w:eastAsia="ja-JP"/>
             </w:rPr>
           </w:pPr>
-          <w:hyperlink w:anchor="_Toc191635923" w:history="1">
+          <w:hyperlink w:anchor="_Toc192281756" w:history="1">
             <w:r>
               <w:rPr>
                 <w:rStyle w:val="Hyperlink"/>
@@ -3096,7 +3096,7 @@
                 <w:noProof/>
                 <w:webHidden/>
               </w:rPr>
-              <w:instrText xml:space="preserve"> PAGEREF _Toc191635923 \h </w:instrText>
+              <w:instrText xml:space="preserve"> PAGEREF _Toc192281756 \h </w:instrText>
             </w:r>
             <w:r>
               <w:rPr>
@@ -3140,7 +3140,7 @@
               <w:lang w:eastAsia="ja-JP"/>
             </w:rPr>
           </w:pPr>
-          <w:hyperlink w:anchor="_Toc191635924" w:history="1">
+          <w:hyperlink w:anchor="_Toc192281757" w:history="1">
             <w:r>
               <w:rPr>
                 <w:rStyle w:val="Hyperlink"/>
@@ -3182,7 +3182,7 @@
                 <w:noProof/>
                 <w:webHidden/>
               </w:rPr>
-              <w:instrText xml:space="preserve"> PAGEREF _Toc191635924 \h </w:instrText>
+              <w:instrText xml:space="preserve"> PAGEREF _Toc192281757 \h </w:instrText>
             </w:r>
             <w:r>
               <w:rPr>
@@ -3226,7 +3226,7 @@
               <w:lang w:eastAsia="ja-JP"/>
             </w:rPr>
           </w:pPr>
-          <w:hyperlink w:anchor="_Toc191635925" w:history="1">
+          <w:hyperlink w:anchor="_Toc192281758" w:history="1">
             <w:r>
               <w:rPr>
                 <w:rStyle w:val="Hyperlink"/>
@@ -3268,7 +3268,7 @@
                 <w:noProof/>
                 <w:webHidden/>
               </w:rPr>
-              <w:instrText xml:space="preserve"> PAGEREF _Toc191635925 \h </w:instrText>
+              <w:instrText xml:space="preserve"> PAGEREF _Toc192281758 \h </w:instrText>
             </w:r>
             <w:r>
               <w:rPr>
@@ -3312,7 +3312,7 @@
               <w:lang w:eastAsia="ja-JP"/>
             </w:rPr>
           </w:pPr>
-          <w:hyperlink w:anchor="_Toc191635926" w:history="1">
+          <w:hyperlink w:anchor="_Toc192281759" w:history="1">
             <w:r>
               <w:rPr>
                 <w:rStyle w:val="Hyperlink"/>
@@ -3333,7 +3333,7 @@
                 <w:rStyle w:val="Hyperlink"/>
                 <w:noProof/>
               </w:rPr>
-              <w:t>Use case diagram</w:t>
+              <w:t>Use-case diagram</w:t>
             </w:r>
             <w:r>
               <w:rPr>
@@ -3354,7 +3354,7 @@
                 <w:noProof/>
                 <w:webHidden/>
               </w:rPr>
-              <w:instrText xml:space="preserve"> PAGEREF _Toc191635926 \h </w:instrText>
+              <w:instrText xml:space="preserve"> PAGEREF _Toc192281759 \h </w:instrText>
             </w:r>
             <w:r>
               <w:rPr>
@@ -3398,7 +3398,7 @@
               <w:lang w:eastAsia="ja-JP"/>
             </w:rPr>
           </w:pPr>
-          <w:hyperlink w:anchor="_Toc191635927" w:history="1">
+          <w:hyperlink w:anchor="_Toc192281760" w:history="1">
             <w:r>
               <w:rPr>
                 <w:rStyle w:val="Hyperlink"/>
@@ -3440,7 +3440,7 @@
                 <w:noProof/>
                 <w:webHidden/>
               </w:rPr>
-              <w:instrText xml:space="preserve"> PAGEREF _Toc191635927 \h </w:instrText>
+              <w:instrText xml:space="preserve"> PAGEREF _Toc192281760 \h </w:instrText>
             </w:r>
             <w:r>
               <w:rPr>
@@ -3460,7 +3460,7 @@
                 <w:noProof/>
                 <w:webHidden/>
               </w:rPr>
-              <w:t>6</w:t>
+              <w:t>8</w:t>
             </w:r>
             <w:r>
               <w:rPr>
@@ -3484,7 +3484,7 @@
               <w:lang w:eastAsia="ja-JP"/>
             </w:rPr>
           </w:pPr>
-          <w:hyperlink w:anchor="_Toc191635928" w:history="1">
+          <w:hyperlink w:anchor="_Toc192281761" w:history="1">
             <w:r>
               <w:rPr>
                 <w:rStyle w:val="Hyperlink"/>
@@ -3526,7 +3526,7 @@
                 <w:noProof/>
                 <w:webHidden/>
               </w:rPr>
-              <w:instrText xml:space="preserve"> PAGEREF _Toc191635928 \h </w:instrText>
+              <w:instrText xml:space="preserve"> PAGEREF _Toc192281761 \h </w:instrText>
             </w:r>
             <w:r>
               <w:rPr>
@@ -3546,7 +3546,7 @@
                 <w:noProof/>
                 <w:webHidden/>
               </w:rPr>
-              <w:t>6</w:t>
+              <w:t>9</w:t>
             </w:r>
             <w:r>
               <w:rPr>
@@ -3570,7 +3570,7 @@
               <w:lang w:eastAsia="ja-JP"/>
             </w:rPr>
           </w:pPr>
-          <w:hyperlink w:anchor="_Toc191635929" w:history="1">
+          <w:hyperlink w:anchor="_Toc192281762" w:history="1">
             <w:r>
               <w:rPr>
                 <w:rStyle w:val="Hyperlink"/>
@@ -3612,7 +3612,7 @@
                 <w:noProof/>
                 <w:webHidden/>
               </w:rPr>
-              <w:instrText xml:space="preserve"> PAGEREF _Toc191635929 \h </w:instrText>
+              <w:instrText xml:space="preserve"> PAGEREF _Toc192281762 \h </w:instrText>
             </w:r>
             <w:r>
               <w:rPr>
@@ -3632,7 +3632,7 @@
                 <w:noProof/>
                 <w:webHidden/>
               </w:rPr>
-              <w:t>6</w:t>
+              <w:t>9</w:t>
             </w:r>
             <w:r>
               <w:rPr>
@@ -3656,7 +3656,7 @@
               <w:lang w:eastAsia="ja-JP"/>
             </w:rPr>
           </w:pPr>
-          <w:hyperlink w:anchor="_Toc191635930" w:history="1">
+          <w:hyperlink w:anchor="_Toc192281763" w:history="1">
             <w:r>
               <w:rPr>
                 <w:rStyle w:val="Hyperlink"/>
@@ -3698,7 +3698,7 @@
                 <w:noProof/>
                 <w:webHidden/>
               </w:rPr>
-              <w:instrText xml:space="preserve"> PAGEREF _Toc191635930 \h </w:instrText>
+              <w:instrText xml:space="preserve"> PAGEREF _Toc192281763 \h </w:instrText>
             </w:r>
             <w:r>
               <w:rPr>
@@ -3718,7 +3718,95 @@
                 <w:noProof/>
                 <w:webHidden/>
               </w:rPr>
-              <w:t>6</w:t>
+              <w:t>9</w:t>
+            </w:r>
+            <w:r>
+              <w:rPr>
+                <w:noProof/>
+                <w:webHidden/>
+              </w:rPr>
+              <w:fldChar w:fldCharType="end"/>
+            </w:r>
+          </w:hyperlink>
+          <w:bookmarkStart w:id="7" w:name="_GoBack"/>
+          <w:bookmarkEnd w:id="7"/>
+        </w:p>
+        <w:p>
+          <w:pPr>
+            <w:pStyle w:val="TOC3"/>
+            <w:tabs>
+              <w:tab w:val="left" w:pos="1320"/>
+              <w:tab w:val="right" w:leader="dot" w:pos="9062"/>
+            </w:tabs>
+            <w:rPr>
+              <w:rFonts w:cstheme="minorBidi"/>
+              <w:noProof/>
+              <w:lang w:eastAsia="ja-JP"/>
+            </w:rPr>
+          </w:pPr>
+          <w:hyperlink w:anchor="_Toc192281764" w:history="1">
+            <w:r>
+              <w:rPr>
+                <w:rStyle w:val="Hyperlink"/>
+                <w:noProof/>
+              </w:rPr>
+              <w:t>2.3.1.</w:t>
+            </w:r>
+            <w:r>
+              <w:rPr>
+                <w:rFonts w:cstheme="minorBidi"/>
+                <w:noProof/>
+                <w:lang w:eastAsia="ja-JP"/>
+              </w:rPr>
+              <w:tab/>
+            </w:r>
+            <w:r>
+              <w:rPr>
+                <w:rStyle w:val="Hyperlink"/>
+                <w:noProof/>
+              </w:rPr>
+              <w:t>ERD (entity-relationship diagram)</w:t>
+            </w:r>
+            <w:r>
+              <w:rPr>
+                <w:noProof/>
+                <w:webHidden/>
+              </w:rPr>
+              <w:tab/>
+            </w:r>
+            <w:r>
+              <w:rPr>
+                <w:noProof/>
+                <w:webHidden/>
+              </w:rPr>
+              <w:fldChar w:fldCharType="begin"/>
+            </w:r>
+            <w:r>
+              <w:rPr>
+                <w:noProof/>
+                <w:webHidden/>
+              </w:rPr>
+              <w:instrText xml:space="preserve"> PAGEREF _Toc192281764 \h </w:instrText>
+            </w:r>
+            <w:r>
+              <w:rPr>
+                <w:noProof/>
+                <w:webHidden/>
+              </w:rPr>
+            </w:r>
+            <w:r>
+              <w:rPr>
+                <w:noProof/>
+                <w:webHidden/>
+              </w:rPr>
+              <w:fldChar w:fldCharType="separate"/>
+            </w:r>
+            <w:r>
+              <w:rPr>
+                <w:noProof/>
+                <w:webHidden/>
+              </w:rPr>
+              <w:t>9</w:t>
             </w:r>
             <w:r>
               <w:rPr>
@@ -3742,13 +3830,13 @@
               <w:lang w:eastAsia="ja-JP"/>
             </w:rPr>
           </w:pPr>
-          <w:hyperlink w:anchor="_Toc191635931" w:history="1">
+          <w:hyperlink w:anchor="_Toc192281765" w:history="1">
             <w:r>
               <w:rPr>
                 <w:rStyle w:val="Hyperlink"/>
                 <w:noProof/>
               </w:rPr>
-              <w:t>2.3.1.</w:t>
+              <w:t>2.3.2.</w:t>
             </w:r>
             <w:r>
               <w:rPr>
@@ -3763,7 +3851,7 @@
                 <w:rStyle w:val="Hyperlink"/>
                 <w:noProof/>
               </w:rPr>
-              <w:t>ERD (entity-relationship diagram)</w:t>
+              <w:t>Converting an implementation model into a system model</w:t>
             </w:r>
             <w:r>
               <w:rPr>
@@ -3784,7 +3872,7 @@
                 <w:noProof/>
                 <w:webHidden/>
               </w:rPr>
-              <w:instrText xml:space="preserve"> PAGEREF _Toc191635931 \h </w:instrText>
+              <w:instrText xml:space="preserve"> PAGEREF _Toc192281765 \h </w:instrText>
             </w:r>
             <w:r>
               <w:rPr>
@@ -3804,7 +3892,7 @@
                 <w:noProof/>
                 <w:webHidden/>
               </w:rPr>
-              <w:t>6</w:t>
+              <w:t>9</w:t>
             </w:r>
             <w:r>
               <w:rPr>
@@ -3828,13 +3916,13 @@
               <w:lang w:eastAsia="ja-JP"/>
             </w:rPr>
           </w:pPr>
-          <w:hyperlink w:anchor="_Toc191635932" w:history="1">
+          <w:hyperlink w:anchor="_Toc192281766" w:history="1">
             <w:r>
               <w:rPr>
                 <w:rStyle w:val="Hyperlink"/>
                 <w:noProof/>
               </w:rPr>
-              <w:t>2.3.2.</w:t>
+              <w:t>2.3.3.</w:t>
             </w:r>
             <w:r>
               <w:rPr>
@@ -3849,7 +3937,7 @@
                 <w:rStyle w:val="Hyperlink"/>
                 <w:noProof/>
               </w:rPr>
-              <w:t>Converting an implementation model into a system model</w:t>
+              <w:t>Database schema</w:t>
             </w:r>
             <w:r>
               <w:rPr>
@@ -3870,7 +3958,7 @@
                 <w:noProof/>
                 <w:webHidden/>
               </w:rPr>
-              <w:instrText xml:space="preserve"> PAGEREF _Toc191635932 \h </w:instrText>
+              <w:instrText xml:space="preserve"> PAGEREF _Toc192281766 \h </w:instrText>
             </w:r>
             <w:r>
               <w:rPr>
@@ -3890,93 +3978,7 @@
                 <w:noProof/>
                 <w:webHidden/>
               </w:rPr>
-              <w:t>6</w:t>
-            </w:r>
-            <w:r>
-              <w:rPr>
-                <w:noProof/>
-                <w:webHidden/>
-              </w:rPr>
-              <w:fldChar w:fldCharType="end"/>
-            </w:r>
-          </w:hyperlink>
-        </w:p>
-        <w:p>
-          <w:pPr>
-            <w:pStyle w:val="TOC3"/>
-            <w:tabs>
-              <w:tab w:val="left" w:pos="1320"/>
-              <w:tab w:val="right" w:leader="dot" w:pos="9062"/>
-            </w:tabs>
-            <w:rPr>
-              <w:rFonts w:cstheme="minorBidi"/>
-              <w:noProof/>
-              <w:lang w:eastAsia="ja-JP"/>
-            </w:rPr>
-          </w:pPr>
-          <w:hyperlink w:anchor="_Toc191635933" w:history="1">
-            <w:r>
-              <w:rPr>
-                <w:rStyle w:val="Hyperlink"/>
-                <w:noProof/>
-              </w:rPr>
-              <w:t>2.3.3.</w:t>
-            </w:r>
-            <w:r>
-              <w:rPr>
-                <w:rFonts w:cstheme="minorBidi"/>
-                <w:noProof/>
-                <w:lang w:eastAsia="ja-JP"/>
-              </w:rPr>
-              <w:tab/>
-            </w:r>
-            <w:r>
-              <w:rPr>
-                <w:rStyle w:val="Hyperlink"/>
-                <w:noProof/>
-              </w:rPr>
-              <w:t>Database schema</w:t>
-            </w:r>
-            <w:r>
-              <w:rPr>
-                <w:noProof/>
-                <w:webHidden/>
-              </w:rPr>
-              <w:tab/>
-            </w:r>
-            <w:r>
-              <w:rPr>
-                <w:noProof/>
-                <w:webHidden/>
-              </w:rPr>
-              <w:fldChar w:fldCharType="begin"/>
-            </w:r>
-            <w:r>
-              <w:rPr>
-                <w:noProof/>
-                <w:webHidden/>
-              </w:rPr>
-              <w:instrText xml:space="preserve"> PAGEREF _Toc191635933 \h </w:instrText>
-            </w:r>
-            <w:r>
-              <w:rPr>
-                <w:noProof/>
-                <w:webHidden/>
-              </w:rPr>
-            </w:r>
-            <w:r>
-              <w:rPr>
-                <w:noProof/>
-                <w:webHidden/>
-              </w:rPr>
-              <w:fldChar w:fldCharType="separate"/>
-            </w:r>
-            <w:r>
-              <w:rPr>
-                <w:noProof/>
-                <w:webHidden/>
-              </w:rPr>
-              <w:t>6</w:t>
+              <w:t>9</w:t>
             </w:r>
             <w:r>
               <w:rPr>
@@ -4000,7 +4002,7 @@
               <w:lang w:eastAsia="ja-JP"/>
             </w:rPr>
           </w:pPr>
-          <w:hyperlink w:anchor="_Toc191635934" w:history="1">
+          <w:hyperlink w:anchor="_Toc192281767" w:history="1">
             <w:r>
               <w:rPr>
                 <w:rStyle w:val="Hyperlink"/>
@@ -4042,7 +4044,7 @@
                 <w:noProof/>
                 <w:webHidden/>
               </w:rPr>
-              <w:instrText xml:space="preserve"> PAGEREF _Toc191635934 \h </w:instrText>
+              <w:instrText xml:space="preserve"> PAGEREF _Toc192281767 \h </w:instrText>
             </w:r>
             <w:r>
               <w:rPr>
@@ -4062,7 +4064,7 @@
                 <w:noProof/>
                 <w:webHidden/>
               </w:rPr>
-              <w:t>6</w:t>
+              <w:t>9</w:t>
             </w:r>
             <w:r>
               <w:rPr>
@@ -4082,13 +4084,13 @@
               <w:lang w:eastAsia="ja-JP"/>
             </w:rPr>
           </w:pPr>
-          <w:hyperlink w:anchor="_Toc191635935" w:history="1">
+          <w:hyperlink w:anchor="_Toc192281768" w:history="1">
             <w:r>
               <w:rPr>
                 <w:rStyle w:val="Hyperlink"/>
                 <w:noProof/>
               </w:rPr>
-              <w:t>CONCLUSION</w:t>
+              <w:t>CHAPTER 3: IMPLEMENTATION AND RESULTS EVALUATION</w:t>
             </w:r>
             <w:r>
               <w:rPr>
@@ -4109,7 +4111,7 @@
                 <w:noProof/>
                 <w:webHidden/>
               </w:rPr>
-              <w:instrText xml:space="preserve"> PAGEREF _Toc191635935 \h </w:instrText>
+              <w:instrText xml:space="preserve"> PAGEREF _Toc192281768 \h </w:instrText>
             </w:r>
             <w:r>
               <w:rPr>
@@ -4129,7 +4131,7 @@
                 <w:noProof/>
                 <w:webHidden/>
               </w:rPr>
-              <w:t>7</w:t>
+              <w:t>10</w:t>
             </w:r>
             <w:r>
               <w:rPr>
@@ -4149,13 +4151,13 @@
               <w:lang w:eastAsia="ja-JP"/>
             </w:rPr>
           </w:pPr>
-          <w:hyperlink w:anchor="_Toc191635936" w:history="1">
+          <w:hyperlink w:anchor="_Toc192281769" w:history="1">
             <w:r>
               <w:rPr>
                 <w:rStyle w:val="Hyperlink"/>
                 <w:noProof/>
               </w:rPr>
-              <w:t>REFERENCES</w:t>
+              <w:t>CHAPTER 4: CONCLUSION AND DEVELOPMENT DIRECTION</w:t>
             </w:r>
             <w:r>
               <w:rPr>
@@ -4176,7 +4178,7 @@
                 <w:noProof/>
                 <w:webHidden/>
               </w:rPr>
-              <w:instrText xml:space="preserve"> PAGEREF _Toc191635936 \h </w:instrText>
+              <w:instrText xml:space="preserve"> PAGEREF _Toc192281769 \h </w:instrText>
             </w:r>
             <w:r>
               <w:rPr>
@@ -4196,7 +4198,7 @@
                 <w:noProof/>
                 <w:webHidden/>
               </w:rPr>
-              <w:t>8</w:t>
+              <w:t>11</w:t>
             </w:r>
             <w:r>
               <w:rPr>
@@ -4216,13 +4218,13 @@
               <w:lang w:eastAsia="ja-JP"/>
             </w:rPr>
           </w:pPr>
-          <w:hyperlink w:anchor="_Toc191635937" w:history="1">
+          <w:hyperlink w:anchor="_Toc192281770" w:history="1">
             <w:r>
               <w:rPr>
                 <w:rStyle w:val="Hyperlink"/>
                 <w:noProof/>
               </w:rPr>
-              <w:t>APPENDIX 1</w:t>
+              <w:t>CHAPTER 5: REFERENCES</w:t>
             </w:r>
             <w:r>
               <w:rPr>
@@ -4243,7 +4245,7 @@
                 <w:noProof/>
                 <w:webHidden/>
               </w:rPr>
-              <w:instrText xml:space="preserve"> PAGEREF _Toc191635937 \h </w:instrText>
+              <w:instrText xml:space="preserve"> PAGEREF _Toc192281770 \h </w:instrText>
             </w:r>
             <w:r>
               <w:rPr>
@@ -4263,7 +4265,7 @@
                 <w:noProof/>
                 <w:webHidden/>
               </w:rPr>
-              <w:t>1</w:t>
+              <w:t>12</w:t>
             </w:r>
             <w:r>
               <w:rPr>
@@ -4283,12 +4285,146 @@
               <w:lang w:eastAsia="ja-JP"/>
             </w:rPr>
           </w:pPr>
-          <w:hyperlink w:anchor="_Toc191635938" w:history="1">
+          <w:hyperlink w:anchor="_Toc192281771" w:history="1">
             <w:r>
               <w:rPr>
                 <w:rStyle w:val="Hyperlink"/>
                 <w:noProof/>
               </w:rPr>
+              <w:t>REFERENCES</w:t>
+            </w:r>
+            <w:r>
+              <w:rPr>
+                <w:noProof/>
+                <w:webHidden/>
+              </w:rPr>
+              <w:tab/>
+            </w:r>
+            <w:r>
+              <w:rPr>
+                <w:noProof/>
+                <w:webHidden/>
+              </w:rPr>
+              <w:fldChar w:fldCharType="begin"/>
+            </w:r>
+            <w:r>
+              <w:rPr>
+                <w:noProof/>
+                <w:webHidden/>
+              </w:rPr>
+              <w:instrText xml:space="preserve"> PAGEREF _Toc192281771 \h </w:instrText>
+            </w:r>
+            <w:r>
+              <w:rPr>
+                <w:noProof/>
+                <w:webHidden/>
+              </w:rPr>
+            </w:r>
+            <w:r>
+              <w:rPr>
+                <w:noProof/>
+                <w:webHidden/>
+              </w:rPr>
+              <w:fldChar w:fldCharType="separate"/>
+            </w:r>
+            <w:r>
+              <w:rPr>
+                <w:noProof/>
+                <w:webHidden/>
+              </w:rPr>
+              <w:t>13</w:t>
+            </w:r>
+            <w:r>
+              <w:rPr>
+                <w:noProof/>
+                <w:webHidden/>
+              </w:rPr>
+              <w:fldChar w:fldCharType="end"/>
+            </w:r>
+          </w:hyperlink>
+        </w:p>
+        <w:p>
+          <w:pPr>
+            <w:pStyle w:val="TOC1"/>
+            <w:rPr>
+              <w:rFonts w:cstheme="minorBidi"/>
+              <w:noProof/>
+              <w:lang w:eastAsia="ja-JP"/>
+            </w:rPr>
+          </w:pPr>
+          <w:hyperlink w:anchor="_Toc192281772" w:history="1">
+            <w:r>
+              <w:rPr>
+                <w:rStyle w:val="Hyperlink"/>
+                <w:noProof/>
+              </w:rPr>
+              <w:t>APPENDIX 1</w:t>
+            </w:r>
+            <w:r>
+              <w:rPr>
+                <w:noProof/>
+                <w:webHidden/>
+              </w:rPr>
+              <w:tab/>
+            </w:r>
+            <w:r>
+              <w:rPr>
+                <w:noProof/>
+                <w:webHidden/>
+              </w:rPr>
+              <w:fldChar w:fldCharType="begin"/>
+            </w:r>
+            <w:r>
+              <w:rPr>
+                <w:noProof/>
+                <w:webHidden/>
+              </w:rPr>
+              <w:instrText xml:space="preserve"> PAGEREF _Toc192281772 \h </w:instrText>
+            </w:r>
+            <w:r>
+              <w:rPr>
+                <w:noProof/>
+                <w:webHidden/>
+              </w:rPr>
+            </w:r>
+            <w:r>
+              <w:rPr>
+                <w:noProof/>
+                <w:webHidden/>
+              </w:rPr>
+              <w:fldChar w:fldCharType="separate"/>
+            </w:r>
+            <w:r>
+              <w:rPr>
+                <w:noProof/>
+                <w:webHidden/>
+              </w:rPr>
+              <w:t>1</w:t>
+            </w:r>
+            <w:r>
+              <w:rPr>
+                <w:noProof/>
+                <w:webHidden/>
+              </w:rPr>
+              <w:fldChar w:fldCharType="end"/>
+            </w:r>
+          </w:hyperlink>
+        </w:p>
+        <w:p>
+          <w:pPr>
+            <w:pStyle w:val="TOC1"/>
+            <w:rPr>
+              <w:rFonts w:cstheme="minorBidi"/>
+              <w:noProof/>
+              <w:lang w:eastAsia="ja-JP"/>
+            </w:rPr>
+          </w:pPr>
+          <w:hyperlink w:anchor="_Toc192281773" w:history="1">
+            <w:r>
+              <w:rPr>
+                <w:rStyle w:val="Hyperlink"/>
+                <w:noProof/>
+              </w:rPr>
               <w:t>APPENDIX 2</w:t>
             </w:r>
             <w:r>
@@ -4310,7 +4446,7 @@
                 <w:noProof/>
                 <w:webHidden/>
               </w:rPr>
-              <w:instrText xml:space="preserve"> PAGEREF _Toc191635938 \h </w:instrText>
+              <w:instrText xml:space="preserve"> PAGEREF _Toc192281773 \h </w:instrText>
             </w:r>
             <w:r>
               <w:rPr>
@@ -4426,12 +4562,12 @@
       <w:pPr>
         <w:pStyle w:val="Heading1"/>
       </w:pPr>
-      <w:bookmarkStart w:id="7" w:name="_Toc191635905"/>
+      <w:bookmarkStart w:id="8" w:name="_Toc192281738"/>
       <w:r>
         <w:lastRenderedPageBreak/>
         <w:t>LIST OF TABLES, PICTURES</w:t>
       </w:r>
-      <w:bookmarkEnd w:id="7"/>
+      <w:bookmarkEnd w:id="8"/>
     </w:p>
     <w:p>
       <w:pPr>
@@ -4721,14 +4857,12 @@
         </w:rPr>
         <w:fldChar w:fldCharType="end"/>
       </w:r>
-      <w:bookmarkStart w:id="8" w:name="_GoBack"/>
-      <w:bookmarkEnd w:id="8"/>
     </w:p>
     <w:p>
       <w:pPr>
         <w:pStyle w:val="Heading1"/>
       </w:pPr>
-      <w:bookmarkStart w:id="9" w:name="_Toc191635906"/>
+      <w:bookmarkStart w:id="9" w:name="_Toc192281739"/>
       <w:r>
         <w:lastRenderedPageBreak/>
         <w:t>LIST OF SYMBOL, ACRONYM</w:t>
@@ -4776,7 +4910,7 @@
       <w:pPr>
         <w:pStyle w:val="Heading1"/>
       </w:pPr>
-      <w:bookmarkStart w:id="10" w:name="_Toc191635907"/>
+      <w:bookmarkStart w:id="10" w:name="_Toc192281740"/>
       <w:r>
         <w:lastRenderedPageBreak/>
         <w:t>INTRODUCTION</w:t>
@@ -4793,7 +4927,7 @@
           <w:numId w:val="17"/>
         </w:numPr>
       </w:pPr>
-      <w:bookmarkStart w:id="11" w:name="_Toc191635908"/>
+      <w:bookmarkStart w:id="11" w:name="_Toc192281741"/>
       <w:r>
         <w:t>Purpose of implementation</w:t>
       </w:r>
@@ -4817,7 +4951,14 @@
           <w:sz w:val="26"/>
           <w:szCs w:val="26"/>
         </w:rPr>
-        <w:t>Create a convenient trading platform that helps users easily log in, search and manage any information product.</w:t>
+        <w:t xml:space="preserve">Create a convenient trading platform that helps users easily log in, search and </w:t>
+      </w:r>
+      <w:r>
+        <w:rPr>
+          <w:sz w:val="26"/>
+          <w:szCs w:val="26"/>
+        </w:rPr>
+        <w:t>manage real estate, specifically houses and land.</w:t>
       </w:r>
     </w:p>
     <w:p>
@@ -4920,13 +5061,34 @@
     </w:p>
     <w:p>
       <w:pPr>
+        <w:pStyle w:val="ListParagraph"/>
+        <w:numPr>
+          <w:ilvl w:val="0"/>
+          <w:numId w:val="8"/>
+        </w:numPr>
+        <w:spacing w:line="312" w:lineRule="auto"/>
+        <w:rPr>
+          <w:sz w:val="26"/>
+          <w:szCs w:val="26"/>
+        </w:rPr>
+      </w:pPr>
+      <w:r>
+        <w:rPr>
+          <w:sz w:val="26"/>
+          <w:szCs w:val="26"/>
+        </w:rPr>
+        <w:t>At the same time, real estate buyers and sellers are also interested in future fluctuations. With that goal, the system will support predicting real estate trends.</w:t>
+      </w:r>
+    </w:p>
+    <w:p>
+      <w:pPr>
         <w:pStyle w:val="Heading2"/>
         <w:numPr>
           <w:ilvl w:val="0"/>
           <w:numId w:val="17"/>
         </w:numPr>
       </w:pPr>
-      <w:bookmarkStart w:id="12" w:name="_Toc191635909"/>
+      <w:bookmarkStart w:id="12" w:name="_Toc192281742"/>
       <w:r>
         <w:t>Objective of the topic</w:t>
       </w:r>
@@ -4940,7 +5102,7 @@
           <w:numId w:val="17"/>
         </w:numPr>
       </w:pPr>
-      <w:bookmarkStart w:id="13" w:name="_Toc191635910"/>
+      <w:bookmarkStart w:id="13" w:name="_Toc192281743"/>
       <w:r>
         <w:t>System Target</w:t>
       </w:r>
@@ -4998,7 +5160,27 @@
           <w:numId w:val="5"/>
         </w:numPr>
         <w:spacing w:line="312" w:lineRule="auto"/>
-        <w:ind w:left="1077" w:hanging="357"/>
+        <w:rPr>
+          <w:sz w:val="26"/>
+          <w:szCs w:val="26"/>
+        </w:rPr>
+      </w:pPr>
+      <w:r>
+        <w:rPr>
+          <w:sz w:val="26"/>
+          <w:szCs w:val="26"/>
+        </w:rPr>
+        <w:t>The system will also support predicting real estate fluctuations to support customers' buying or selling decisions.</w:t>
+      </w:r>
+    </w:p>
+    <w:p>
+      <w:pPr>
+        <w:pStyle w:val="ListParagraph"/>
+        <w:numPr>
+          <w:ilvl w:val="0"/>
+          <w:numId w:val="5"/>
+        </w:numPr>
+        <w:spacing w:line="312" w:lineRule="auto"/>
         <w:rPr>
           <w:sz w:val="26"/>
           <w:szCs w:val="26"/>
@@ -5027,7 +5209,7 @@
           <w:numId w:val="17"/>
         </w:numPr>
       </w:pPr>
-      <w:bookmarkStart w:id="14" w:name="_Toc191635911"/>
+      <w:bookmarkStart w:id="14" w:name="_Toc192281744"/>
       <w:r>
         <w:t>Features</w:t>
       </w:r>
@@ -5219,6 +5401,7 @@
           <w:sz w:val="26"/>
           <w:szCs w:val="26"/>
         </w:rPr>
+        <w:lastRenderedPageBreak/>
         <w:t>You can save posts that interest you as well as upgrade your account to be able to use more features of the application</w:t>
       </w:r>
       <w:r>
@@ -5268,14 +5451,7 @@
           <w:sz w:val="26"/>
           <w:szCs w:val="26"/>
         </w:rPr>
-        <w:t>Customers with VIP accounts will be supported by the system to view market prices</w:t>
-      </w:r>
-      <w:r>
-        <w:rPr>
-          <w:sz w:val="26"/>
-          <w:szCs w:val="26"/>
-        </w:rPr>
-        <w:t>.</w:t>
+        <w:t>Customers with VIP accounts will be supported by the system to price real estate compared to the market.</w:t>
       </w:r>
     </w:p>
     <w:p>
@@ -5296,7 +5472,27 @@
           <w:sz w:val="26"/>
           <w:szCs w:val="26"/>
         </w:rPr>
-        <w:lastRenderedPageBreak/>
+        <w:t>At the same time, the function of predicting real estate fluctuations will also be used.</w:t>
+      </w:r>
+    </w:p>
+    <w:p>
+      <w:pPr>
+        <w:pStyle w:val="ListParagraph"/>
+        <w:numPr>
+          <w:ilvl w:val="1"/>
+          <w:numId w:val="4"/>
+        </w:numPr>
+        <w:spacing w:line="312" w:lineRule="auto"/>
+        <w:rPr>
+          <w:sz w:val="26"/>
+          <w:szCs w:val="26"/>
+        </w:rPr>
+      </w:pPr>
+      <w:r>
+        <w:rPr>
+          <w:sz w:val="26"/>
+          <w:szCs w:val="26"/>
+        </w:rPr>
         <w:t>The number of posts posted by the brokerage account will also be up to 30</w:t>
       </w:r>
       <w:r>
@@ -5399,7 +5595,7 @@
           <w:numId w:val="17"/>
         </w:numPr>
       </w:pPr>
-      <w:bookmarkStart w:id="15" w:name="_Toc191635912"/>
+      <w:bookmarkStart w:id="15" w:name="_Toc192281745"/>
       <w:r>
         <w:t>Scope</w:t>
       </w:r>
@@ -5475,7 +5671,14 @@
           <w:sz w:val="26"/>
           <w:szCs w:val="26"/>
         </w:rPr>
-        <w:t>Language: English</w:t>
+        <w:t xml:space="preserve">Language: </w:t>
+      </w:r>
+      <w:r>
+        <w:rPr>
+          <w:sz w:val="26"/>
+          <w:szCs w:val="26"/>
+        </w:rPr>
+        <w:t>Vietnamese</w:t>
       </w:r>
     </w:p>
     <w:p>
@@ -5486,7 +5689,7 @@
           <w:numId w:val="17"/>
         </w:numPr>
       </w:pPr>
-      <w:bookmarkStart w:id="16" w:name="_Toc191635913"/>
+      <w:bookmarkStart w:id="16" w:name="_Toc192281746"/>
       <w:r>
         <w:t>Target customers</w:t>
       </w:r>
@@ -5542,7 +5745,7 @@
           <w:numId w:val="17"/>
         </w:numPr>
       </w:pPr>
-      <w:bookmarkStart w:id="17" w:name="_Toc191635914"/>
+      <w:bookmarkStart w:id="17" w:name="_Toc192281747"/>
       <w:r>
         <w:t>Development technology</w:t>
       </w:r>
@@ -5676,7 +5879,7 @@
       <w:pPr>
         <w:pStyle w:val="Heading1"/>
       </w:pPr>
-      <w:bookmarkStart w:id="18" w:name="_Toc191635915"/>
+      <w:bookmarkStart w:id="18" w:name="_Toc192281748"/>
       <w:r>
         <w:rPr>
           <w:rStyle w:val="Heading1Char"/>
@@ -6112,7 +6315,7 @@
       <w:pPr>
         <w:pStyle w:val="Heading1"/>
       </w:pPr>
-      <w:bookmarkStart w:id="19" w:name="_Toc191635916"/>
+      <w:bookmarkStart w:id="19" w:name="_Toc192281749"/>
       <w:r>
         <w:rPr>
           <w:rStyle w:val="Heading1Char"/>
@@ -6195,9 +6398,13 @@
       <w:bookmarkStart w:id="20" w:name="_Toc191628998"/>
       <w:bookmarkStart w:id="21" w:name="_Toc191632398"/>
       <w:bookmarkStart w:id="22" w:name="_Toc191635917"/>
+      <w:bookmarkStart w:id="23" w:name="_Toc192281709"/>
+      <w:bookmarkStart w:id="24" w:name="_Toc192281750"/>
       <w:bookmarkEnd w:id="20"/>
       <w:bookmarkEnd w:id="21"/>
       <w:bookmarkEnd w:id="22"/>
+      <w:bookmarkEnd w:id="23"/>
+      <w:bookmarkEnd w:id="24"/>
     </w:p>
     <w:p>
       <w:pPr>
@@ -6220,12 +6427,16 @@
           <w:szCs w:val="26"/>
         </w:rPr>
       </w:pPr>
-      <w:bookmarkStart w:id="23" w:name="_Toc191628999"/>
-      <w:bookmarkStart w:id="24" w:name="_Toc191632399"/>
-      <w:bookmarkStart w:id="25" w:name="_Toc191635918"/>
-      <w:bookmarkEnd w:id="23"/>
-      <w:bookmarkEnd w:id="24"/>
+      <w:bookmarkStart w:id="25" w:name="_Toc191628999"/>
+      <w:bookmarkStart w:id="26" w:name="_Toc191632399"/>
+      <w:bookmarkStart w:id="27" w:name="_Toc191635918"/>
+      <w:bookmarkStart w:id="28" w:name="_Toc192281710"/>
+      <w:bookmarkStart w:id="29" w:name="_Toc192281751"/>
       <w:bookmarkEnd w:id="25"/>
+      <w:bookmarkEnd w:id="26"/>
+      <w:bookmarkEnd w:id="27"/>
+      <w:bookmarkEnd w:id="28"/>
+      <w:bookmarkEnd w:id="29"/>
     </w:p>
     <w:p>
       <w:pPr>
@@ -6248,12 +6459,16 @@
           <w:szCs w:val="26"/>
         </w:rPr>
       </w:pPr>
-      <w:bookmarkStart w:id="26" w:name="_Toc191629000"/>
-      <w:bookmarkStart w:id="27" w:name="_Toc191632400"/>
-      <w:bookmarkStart w:id="28" w:name="_Toc191635919"/>
-      <w:bookmarkEnd w:id="26"/>
-      <w:bookmarkEnd w:id="27"/>
-      <w:bookmarkEnd w:id="28"/>
+      <w:bookmarkStart w:id="30" w:name="_Toc191629000"/>
+      <w:bookmarkStart w:id="31" w:name="_Toc191632400"/>
+      <w:bookmarkStart w:id="32" w:name="_Toc191635919"/>
+      <w:bookmarkStart w:id="33" w:name="_Toc192281711"/>
+      <w:bookmarkStart w:id="34" w:name="_Toc192281752"/>
+      <w:bookmarkEnd w:id="30"/>
+      <w:bookmarkEnd w:id="31"/>
+      <w:bookmarkEnd w:id="32"/>
+      <w:bookmarkEnd w:id="33"/>
+      <w:bookmarkEnd w:id="34"/>
     </w:p>
     <w:p>
       <w:pPr>
@@ -6276,12 +6491,16 @@
           <w:szCs w:val="26"/>
         </w:rPr>
       </w:pPr>
-      <w:bookmarkStart w:id="29" w:name="_Toc191629001"/>
-      <w:bookmarkStart w:id="30" w:name="_Toc191632401"/>
-      <w:bookmarkStart w:id="31" w:name="_Toc191635920"/>
-      <w:bookmarkEnd w:id="29"/>
-      <w:bookmarkEnd w:id="30"/>
-      <w:bookmarkEnd w:id="31"/>
+      <w:bookmarkStart w:id="35" w:name="_Toc191629001"/>
+      <w:bookmarkStart w:id="36" w:name="_Toc191632401"/>
+      <w:bookmarkStart w:id="37" w:name="_Toc191635920"/>
+      <w:bookmarkStart w:id="38" w:name="_Toc192281712"/>
+      <w:bookmarkStart w:id="39" w:name="_Toc192281753"/>
+      <w:bookmarkEnd w:id="35"/>
+      <w:bookmarkEnd w:id="36"/>
+      <w:bookmarkEnd w:id="37"/>
+      <w:bookmarkEnd w:id="38"/>
+      <w:bookmarkEnd w:id="39"/>
     </w:p>
     <w:p>
       <w:pPr>
@@ -6291,7 +6510,7 @@
           <w:numId w:val="13"/>
         </w:numPr>
       </w:pPr>
-      <w:bookmarkStart w:id="32" w:name="_Toc191635921"/>
+      <w:bookmarkStart w:id="40" w:name="_Toc192281754"/>
       <w:r>
         <w:t xml:space="preserve">Business </w:t>
       </w:r>
@@ -6301,7 +6520,7 @@
       <w:r>
         <w:t>nalysis</w:t>
       </w:r>
-      <w:bookmarkEnd w:id="32"/>
+      <w:bookmarkEnd w:id="40"/>
     </w:p>
     <w:p>
       <w:pPr>
@@ -6311,14 +6530,14 @@
           <w:numId w:val="13"/>
         </w:numPr>
       </w:pPr>
-      <w:bookmarkStart w:id="33" w:name="_Toc191635922"/>
+      <w:bookmarkStart w:id="41" w:name="_Toc192281755"/>
       <w:r>
         <w:t>Buyer's b</w:t>
       </w:r>
       <w:r>
         <w:t>usiness</w:t>
       </w:r>
-      <w:bookmarkEnd w:id="33"/>
+      <w:bookmarkEnd w:id="41"/>
       <w:r>
         <w:t xml:space="preserve"> </w:t>
       </w:r>
@@ -6736,14 +6955,14 @@
           <w:numId w:val="13"/>
         </w:numPr>
       </w:pPr>
-      <w:bookmarkStart w:id="34" w:name="_Toc191635923"/>
+      <w:bookmarkStart w:id="42" w:name="_Toc192281756"/>
       <w:r>
         <w:t>Broker's b</w:t>
       </w:r>
       <w:r>
         <w:t>usiness</w:t>
       </w:r>
-      <w:bookmarkEnd w:id="34"/>
+      <w:bookmarkEnd w:id="42"/>
     </w:p>
     <w:p>
       <w:pPr>
@@ -6797,7 +7016,6 @@
           <w:numId w:val="16"/>
         </w:numPr>
         <w:spacing w:line="312" w:lineRule="auto"/>
-        <w:ind w:left="1434" w:hanging="357"/>
         <w:rPr>
           <w:sz w:val="26"/>
           <w:szCs w:val="26"/>
@@ -6809,6 +7027,27 @@
           <w:szCs w:val="26"/>
         </w:rPr>
         <w:t>This account will be used for some additional features of the system such as real estate valuation</w:t>
+      </w:r>
+      <w:r>
+        <w:rPr>
+          <w:sz w:val="26"/>
+          <w:szCs w:val="26"/>
+        </w:rPr>
+        <w:t xml:space="preserve">, </w:t>
+      </w:r>
+      <w:r>
+        <w:rPr>
+          <w:sz w:val="26"/>
+          <w:szCs w:val="26"/>
+        </w:rPr>
+        <w:t>predict real estate trends</w:t>
+      </w:r>
+      <w:r>
+        <w:rPr>
+          <w:sz w:val="26"/>
+          <w:szCs w:val="26"/>
+        </w:rPr>
+        <w:t>.</w:t>
       </w:r>
     </w:p>
     <w:p>
@@ -6837,7 +7076,7 @@
           <w:numId w:val="13"/>
         </w:numPr>
       </w:pPr>
-      <w:bookmarkStart w:id="35" w:name="_Toc191635924"/>
+      <w:bookmarkStart w:id="43" w:name="_Toc192281757"/>
       <w:r>
         <w:lastRenderedPageBreak/>
         <w:t>Admin's b</w:t>
@@ -6845,7 +7084,7 @@
       <w:r>
         <w:t>usiness</w:t>
       </w:r>
-      <w:bookmarkEnd w:id="35"/>
+      <w:bookmarkEnd w:id="43"/>
     </w:p>
     <w:p>
       <w:pPr>
@@ -6934,14 +7173,14 @@
           <w:numId w:val="13"/>
         </w:numPr>
       </w:pPr>
-      <w:bookmarkStart w:id="36" w:name="_Toc191635925"/>
+      <w:bookmarkStart w:id="44" w:name="_Toc192281758"/>
       <w:r>
         <w:t>System d</w:t>
       </w:r>
       <w:r>
         <w:t>esign</w:t>
       </w:r>
-      <w:bookmarkEnd w:id="36"/>
+      <w:bookmarkEnd w:id="44"/>
     </w:p>
     <w:p>
       <w:pPr>
@@ -6951,7 +7190,7 @@
           <w:numId w:val="13"/>
         </w:numPr>
       </w:pPr>
-      <w:bookmarkStart w:id="37" w:name="_Toc191635926"/>
+      <w:bookmarkStart w:id="45" w:name="_Toc192281759"/>
       <w:r>
         <w:t>Use-</w:t>
       </w:r>
@@ -6961,7 +7200,7 @@
       <w:r>
         <w:t>iagram</w:t>
       </w:r>
-      <w:bookmarkEnd w:id="37"/>
+      <w:bookmarkEnd w:id="45"/>
     </w:p>
     <w:p>
       <w:pPr>
@@ -7114,7 +7353,7 @@
           <w:lang w:eastAsia="ja-JP"/>
         </w:rPr>
         <w:drawing>
-          <wp:inline distT="0" distB="0" distL="0" distR="0">
+          <wp:inline distT="0" distB="0" distL="0" distR="0" wp14:anchorId="4AF27FCD" wp14:editId="541DB5C3">
             <wp:extent cx="5730240" cy="6012180"/>
             <wp:effectExtent l="0" t="0" r="0" b="0"/>
             <wp:docPr id="16" name="Picture 16" descr="https://lh7-rt.googleusercontent.com/docsz/AD_4nXdCJwmXjIKhfg4Syp2wR8Ia9aTUD7hLOK2Eg2G3GfGGV7BDSogH-WXkDyaeLeqgZ5ixArEf6T4fLwbbaMk81QkcID5poX6CwBUcYWjO4btBZFVN5c4x5LF3GHNqiDWXhiNiwLwqlw?key=jSnPwcvT5OZLMNPuW7i60T7I"/>
@@ -7167,7 +7406,7 @@
       <w:pPr>
         <w:pStyle w:val="Subtitle"/>
       </w:pPr>
-      <w:bookmarkStart w:id="38" w:name="_Toc191972979"/>
+      <w:bookmarkStart w:id="46" w:name="_Toc191972979"/>
       <w:r>
         <w:t xml:space="preserve">Figure </w:t>
       </w:r>
@@ -7177,18 +7416,31 @@
       <w:r>
         <w:t>.</w:t>
       </w:r>
-      <w:fldSimple w:instr=" SEQ Figure \* ARABIC \s 1 ">
-        <w:r>
-          <w:rPr>
-            <w:noProof/>
-          </w:rPr>
-          <w:t>1</w:t>
-        </w:r>
-      </w:fldSimple>
+      <w:r>
+        <w:fldChar w:fldCharType="begin"/>
+      </w:r>
+      <w:r>
+        <w:instrText xml:space="preserve"> SEQ Figure \* ARABIC \s 1 </w:instrText>
+      </w:r>
+      <w:r>
+        <w:fldChar w:fldCharType="separate"/>
+      </w:r>
+      <w:r>
+        <w:rPr>
+          <w:noProof/>
+        </w:rPr>
+        <w:t>1</w:t>
+      </w:r>
+      <w:r>
+        <w:rPr>
+          <w:noProof/>
+        </w:rPr>
+        <w:fldChar w:fldCharType="end"/>
+      </w:r>
       <w:r>
         <w:t xml:space="preserve"> General use case diagram</w:t>
       </w:r>
-      <w:bookmarkEnd w:id="38"/>
+      <w:bookmarkEnd w:id="46"/>
     </w:p>
     <w:p/>
     <w:p>
@@ -7199,7 +7451,6 @@
           <w:numId w:val="18"/>
         </w:numPr>
       </w:pPr>
-      <w:bookmarkStart w:id="39" w:name="_Toc191635927"/>
       <w:r>
         <w:lastRenderedPageBreak/>
         <w:t>A</w:t>
@@ -7240,7 +7491,7 @@
           <w:lang w:eastAsia="ja-JP"/>
         </w:rPr>
         <w:drawing>
-          <wp:inline distT="0" distB="0" distL="0" distR="0">
+          <wp:inline distT="0" distB="0" distL="0" distR="0" wp14:anchorId="12D2E5F7" wp14:editId="3FCCEC54">
             <wp:extent cx="4572000" cy="3501957"/>
             <wp:effectExtent l="0" t="0" r="0" b="0"/>
             <wp:docPr id="17" name="Picture 17" descr="https://lh7-rt.googleusercontent.com/docsz/AD_4nXcFvkrVKnm02J1p-cL0-TBxtKKHychhx7P50uFLr889P_SOyPyVna7u611LeXtBBTQU94qkenZO0jVz85CH58EYjBIsqXkpAlz_r-IeWxadfxycRfpuCZYYc3rRVM_yHmlPYQMV?key=jSnPwcvT5OZLMNPuW7i60T7I"/>
@@ -7293,25 +7544,38 @@
       <w:pPr>
         <w:pStyle w:val="Subtitle"/>
       </w:pPr>
-      <w:bookmarkStart w:id="40" w:name="_Toc191972980"/>
+      <w:bookmarkStart w:id="47" w:name="_Toc191972980"/>
       <w:r>
         <w:t>Figure 2.</w:t>
       </w:r>
-      <w:fldSimple w:instr=" SEQ Figure \* ARABIC \s 1 ">
-        <w:r>
-          <w:rPr>
-            <w:noProof/>
-          </w:rPr>
-          <w:t>2</w:t>
-        </w:r>
-      </w:fldSimple>
+      <w:r>
+        <w:fldChar w:fldCharType="begin"/>
+      </w:r>
+      <w:r>
+        <w:instrText xml:space="preserve"> SEQ Figure \* ARABIC \s 1 </w:instrText>
+      </w:r>
+      <w:r>
+        <w:fldChar w:fldCharType="separate"/>
+      </w:r>
+      <w:r>
+        <w:rPr>
+          <w:noProof/>
+        </w:rPr>
+        <w:t>2</w:t>
+      </w:r>
+      <w:r>
+        <w:rPr>
+          <w:noProof/>
+        </w:rPr>
+        <w:fldChar w:fldCharType="end"/>
+      </w:r>
       <w:r>
         <w:t xml:space="preserve"> </w:t>
       </w:r>
       <w:r>
         <w:t>User management use-case diagram</w:t>
       </w:r>
-      <w:bookmarkEnd w:id="40"/>
+      <w:bookmarkEnd w:id="47"/>
     </w:p>
     <w:p>
       <w:pPr>
@@ -7342,7 +7606,7 @@
           <w:lang w:eastAsia="ja-JP"/>
         </w:rPr>
         <w:drawing>
-          <wp:inline distT="0" distB="0" distL="0" distR="0">
+          <wp:inline distT="0" distB="0" distL="0" distR="0" wp14:anchorId="339323D0" wp14:editId="2ED1BF7A">
             <wp:extent cx="5730240" cy="3695700"/>
             <wp:effectExtent l="0" t="0" r="0" b="0"/>
             <wp:docPr id="15" name="Picture 15" descr="https://lh7-rt.googleusercontent.com/docsz/AD_4nXd37wMBGawsgXmLL5RFWnBda0KG28eFqiaOLCDbAX-3KX0ShKZl10bK66raglRQH2V1f9s3Xk4dCYcTOXzhltb2nJMZz110XTPKUpBnO5h5jv4Ml9yxZUyK639DHfKv1sgjU7h8?key=jSnPwcvT5OZLMNPuW7i60T7I"/>
@@ -7395,28 +7659,38 @@
       <w:pPr>
         <w:pStyle w:val="Subtitle"/>
       </w:pPr>
-      <w:bookmarkStart w:id="41" w:name="_Toc191972981"/>
-      <w:r>
-        <w:t>Figure 2</w:t>
-      </w:r>
-      <w:r>
-        <w:t>.</w:t>
-      </w:r>
-      <w:fldSimple w:instr=" SEQ Figure \* ARABIC \s 1 ">
-        <w:r>
-          <w:rPr>
-            <w:noProof/>
-          </w:rPr>
-          <w:t>3</w:t>
-        </w:r>
-      </w:fldSimple>
+      <w:bookmarkStart w:id="48" w:name="_Toc191972981"/>
+      <w:r>
+        <w:t>Figure 2.</w:t>
+      </w:r>
+      <w:r>
+        <w:fldChar w:fldCharType="begin"/>
+      </w:r>
+      <w:r>
+        <w:instrText xml:space="preserve"> SEQ Figure \* ARABIC \s 1 </w:instrText>
+      </w:r>
+      <w:r>
+        <w:fldChar w:fldCharType="separate"/>
+      </w:r>
+      <w:r>
+        <w:rPr>
+          <w:noProof/>
+        </w:rPr>
+        <w:t>3</w:t>
+      </w:r>
+      <w:r>
+        <w:rPr>
+          <w:noProof/>
+        </w:rPr>
+        <w:fldChar w:fldCharType="end"/>
+      </w:r>
       <w:r>
         <w:t xml:space="preserve"> </w:t>
       </w:r>
       <w:r>
         <w:t>Post management use case diagram</w:t>
       </w:r>
-      <w:bookmarkEnd w:id="41"/>
+      <w:bookmarkEnd w:id="48"/>
     </w:p>
     <w:p/>
     <w:p>
@@ -7429,10 +7703,7 @@
       </w:pPr>
       <w:r>
         <w:lastRenderedPageBreak/>
-        <w:t>User</w:t>
-      </w:r>
-      <w:r>
-        <w:t xml:space="preserve"> use-</w:t>
+        <w:t>User use-</w:t>
       </w:r>
       <w:r>
         <w:t>case diagram</w:t>
@@ -7466,7 +7737,7 @@
           <w:lang w:eastAsia="ja-JP"/>
         </w:rPr>
         <w:drawing>
-          <wp:inline distT="0" distB="0" distL="0" distR="0">
+          <wp:inline distT="0" distB="0" distL="0" distR="0" wp14:anchorId="3FAB67CA" wp14:editId="2DB97A43">
             <wp:extent cx="4625340" cy="3628924"/>
             <wp:effectExtent l="0" t="0" r="0" b="0"/>
             <wp:docPr id="22" name="Picture 22" descr="https://lh7-rt.googleusercontent.com/docsz/AD_4nXc1TCTyyziXhyIK0Ll5OGGmCuc_srRuYWg27VSMS0CodShlgAC9M0eKyJioCBoiu793a2A7Nd9owuZFkYHJXDLRwnqvFOSAU_vGe3ZZpIm_6SjaGYPEqPtjQhdwgItKEJ8RaIAVaA?key=jSnPwcvT5OZLMNPuW7i60T7I"/>
@@ -7524,10 +7795,7 @@
         </w:numPr>
       </w:pPr>
       <w:r>
-        <w:t>Account upgrade m</w:t>
-      </w:r>
-      <w:r>
-        <w:t>anagement</w:t>
+        <w:t>Account upgrade management</w:t>
       </w:r>
     </w:p>
     <w:p>
@@ -7546,7 +7814,7 @@
           <w:lang w:eastAsia="ja-JP"/>
         </w:rPr>
         <w:drawing>
-          <wp:inline distT="0" distB="0" distL="0" distR="0">
+          <wp:inline distT="0" distB="0" distL="0" distR="0" wp14:anchorId="3F9439ED" wp14:editId="347F0DEB">
             <wp:extent cx="4663440" cy="3472278"/>
             <wp:effectExtent l="0" t="0" r="0" b="0"/>
             <wp:docPr id="19" name="Picture 19" descr="https://lh7-rt.googleusercontent.com/docsz/AD_4nXdFd7u-dLLFlJtm3IMdgCfQobUIDzTiXfQl7I7ADdyx7nPRJp_kF4EtVL26CbD3htPvgO58zCS9qSGMwLIPChSDJobc0hfKPRsMdcja34a4XhU0k3zCQxsDnDpSuPYpbBojEf4q-w?key=jSnPwcvT5OZLMNPuW7i60T7I"/>
@@ -7623,7 +7891,7 @@
         </w:rPr>
         <w:lastRenderedPageBreak/>
         <w:drawing>
-          <wp:inline distT="0" distB="0" distL="0" distR="0">
+          <wp:inline distT="0" distB="0" distL="0" distR="0" wp14:anchorId="0945BB87" wp14:editId="5337E4A3">
             <wp:extent cx="5730240" cy="3497580"/>
             <wp:effectExtent l="0" t="0" r="0" b="0"/>
             <wp:docPr id="20" name="Picture 20" descr="https://lh7-rt.googleusercontent.com/docsz/AD_4nXewJSdBMx0HUUHpxdaoADb6_gvXpe5tq0NlJZSxK6eeKVZKWbGSrLNSnHhDfbqvFOCzuROAktGGrHI9IBWR5AtTrU68u-fb9u2a-VYQLUnElNg60q8ls8dHiC-zc3nqdKA2cD05?key=jSnPwcvT5OZLMNPuW7i60T7I"/>
@@ -7703,7 +7971,7 @@
           <w:lang w:eastAsia="ja-JP"/>
         </w:rPr>
         <w:drawing>
-          <wp:inline distT="0" distB="0" distL="0" distR="0">
+          <wp:inline distT="0" distB="0" distL="0" distR="0" wp14:anchorId="224B1CB4" wp14:editId="3698F6EA">
             <wp:extent cx="5730240" cy="3307080"/>
             <wp:effectExtent l="0" t="0" r="0" b="0"/>
             <wp:docPr id="21" name="Picture 21" descr="https://lh7-rt.googleusercontent.com/docsz/AD_4nXcWg47Fgih6fguOvD9tuhHyQk9A5Zdsj5qlYORW4UIFn968yfdLwJYlhZPsIxepFOq5-cuxV-JZqQzUcbi4bIK_mxmTgZd2RzDH055kE1l2tn_Z7WZ3uUAlDsFZeSEbYLk9P3_D?key=jSnPwcvT5OZLMNPuW7i60T7I"/>
@@ -7767,6 +8035,7 @@
           <w:numId w:val="13"/>
         </w:numPr>
       </w:pPr>
+      <w:bookmarkStart w:id="49" w:name="_Toc192281760"/>
       <w:r>
         <w:t xml:space="preserve">Activity </w:t>
       </w:r>
@@ -7776,7 +8045,7 @@
       <w:r>
         <w:t>iagram</w:t>
       </w:r>
-      <w:bookmarkEnd w:id="39"/>
+      <w:bookmarkEnd w:id="49"/>
     </w:p>
     <w:p>
       <w:pPr>
@@ -7787,13 +8056,7 @@
         </w:numPr>
       </w:pPr>
       <w:r>
-        <w:t>The stream of activities access to the buyer</w:t>
-      </w:r>
-      <w:r>
-        <w:t>/seller</w:t>
-      </w:r>
-      <w:r>
-        <w:t xml:space="preserve"> 's website</w:t>
+        <w:t>The stream of activities access to the buyer/seller 's website</w:t>
       </w:r>
     </w:p>
     <w:p>
@@ -7816,7 +8079,7 @@
           <w:numId w:val="13"/>
         </w:numPr>
       </w:pPr>
-      <w:bookmarkStart w:id="42" w:name="_Toc191635928"/>
+      <w:bookmarkStart w:id="50" w:name="_Toc192281761"/>
       <w:r>
         <w:lastRenderedPageBreak/>
         <w:t xml:space="preserve">Sequence </w:t>
@@ -7827,7 +8090,7 @@
       <w:r>
         <w:t>iagram</w:t>
       </w:r>
-      <w:bookmarkEnd w:id="42"/>
+      <w:bookmarkEnd w:id="50"/>
     </w:p>
     <w:p>
       <w:pPr>
@@ -7837,7 +8100,7 @@
           <w:numId w:val="13"/>
         </w:numPr>
       </w:pPr>
-      <w:bookmarkStart w:id="43" w:name="_Toc191635929"/>
+      <w:bookmarkStart w:id="51" w:name="_Toc192281762"/>
       <w:r>
         <w:t xml:space="preserve">Class </w:t>
       </w:r>
@@ -7847,7 +8110,7 @@
       <w:r>
         <w:t>iagram</w:t>
       </w:r>
-      <w:bookmarkEnd w:id="43"/>
+      <w:bookmarkEnd w:id="51"/>
     </w:p>
     <w:p>
       <w:pPr>
@@ -7857,7 +8120,7 @@
           <w:numId w:val="13"/>
         </w:numPr>
       </w:pPr>
-      <w:bookmarkStart w:id="44" w:name="_Toc191635930"/>
+      <w:bookmarkStart w:id="52" w:name="_Toc192281763"/>
       <w:r>
         <w:t xml:space="preserve">Database </w:t>
       </w:r>
@@ -7867,7 +8130,7 @@
       <w:r>
         <w:t>esign</w:t>
       </w:r>
-      <w:bookmarkEnd w:id="44"/>
+      <w:bookmarkEnd w:id="52"/>
     </w:p>
     <w:p>
       <w:pPr>
@@ -7877,7 +8140,7 @@
           <w:numId w:val="13"/>
         </w:numPr>
       </w:pPr>
-      <w:bookmarkStart w:id="45" w:name="_Toc191635931"/>
+      <w:bookmarkStart w:id="53" w:name="_Toc192281764"/>
       <w:r>
         <w:t>ERD (</w:t>
       </w:r>
@@ -7899,7 +8162,7 @@
       <w:r>
         <w:t>iagram)</w:t>
       </w:r>
-      <w:bookmarkEnd w:id="45"/>
+      <w:bookmarkEnd w:id="53"/>
     </w:p>
     <w:p>
       <w:pPr>
@@ -7909,11 +8172,11 @@
           <w:numId w:val="13"/>
         </w:numPr>
       </w:pPr>
-      <w:bookmarkStart w:id="46" w:name="_Toc191635932"/>
+      <w:bookmarkStart w:id="54" w:name="_Toc192281765"/>
       <w:r>
         <w:t>Converting an implementation model into a system model</w:t>
       </w:r>
-      <w:bookmarkEnd w:id="46"/>
+      <w:bookmarkEnd w:id="54"/>
     </w:p>
     <w:p>
       <w:pPr>
@@ -7923,7 +8186,7 @@
           <w:numId w:val="13"/>
         </w:numPr>
       </w:pPr>
-      <w:bookmarkStart w:id="47" w:name="_Toc191635933"/>
+      <w:bookmarkStart w:id="55" w:name="_Toc192281766"/>
       <w:r>
         <w:t xml:space="preserve">Database </w:t>
       </w:r>
@@ -7933,7 +8196,7 @@
       <w:r>
         <w:t>chema</w:t>
       </w:r>
-      <w:bookmarkEnd w:id="47"/>
+      <w:bookmarkEnd w:id="55"/>
     </w:p>
     <w:p>
       <w:pPr>
@@ -7943,7 +8206,7 @@
           <w:numId w:val="13"/>
         </w:numPr>
       </w:pPr>
-      <w:bookmarkStart w:id="48" w:name="_Toc191635934"/>
+      <w:bookmarkStart w:id="56" w:name="_Toc192281767"/>
       <w:r>
         <w:t xml:space="preserve">Real </w:t>
       </w:r>
@@ -7971,7 +8234,7 @@
       <w:r>
         <w:t>evelopment</w:t>
       </w:r>
-      <w:bookmarkEnd w:id="48"/>
+      <w:bookmarkEnd w:id="56"/>
     </w:p>
     <w:p/>
     <w:p/>
@@ -7985,6 +8248,761 @@
           <w:szCs w:val="26"/>
         </w:rPr>
       </w:pPr>
+    </w:p>
+    <w:p>
+      <w:pPr>
+        <w:rPr>
+          <w:rFonts w:ascii="Times New Roman" w:hAnsi="Times New Roman"/>
+          <w:sz w:val="26"/>
+          <w:szCs w:val="26"/>
+        </w:rPr>
+      </w:pPr>
+    </w:p>
+    <w:p>
+      <w:pPr>
+        <w:rPr>
+          <w:rFonts w:ascii="Times New Roman" w:hAnsi="Times New Roman"/>
+          <w:sz w:val="26"/>
+          <w:szCs w:val="26"/>
+        </w:rPr>
+      </w:pPr>
+    </w:p>
+    <w:p>
+      <w:pPr>
+        <w:rPr>
+          <w:rFonts w:ascii="Times New Roman" w:hAnsi="Times New Roman"/>
+          <w:sz w:val="26"/>
+          <w:szCs w:val="26"/>
+        </w:rPr>
+      </w:pPr>
+    </w:p>
+    <w:p>
+      <w:pPr>
+        <w:rPr>
+          <w:rFonts w:ascii="Times New Roman" w:hAnsi="Times New Roman"/>
+          <w:sz w:val="26"/>
+          <w:szCs w:val="26"/>
+        </w:rPr>
+      </w:pPr>
+    </w:p>
+    <w:p>
+      <w:pPr>
+        <w:rPr>
+          <w:rFonts w:ascii="Times New Roman" w:hAnsi="Times New Roman"/>
+          <w:sz w:val="26"/>
+          <w:szCs w:val="26"/>
+        </w:rPr>
+      </w:pPr>
+    </w:p>
+    <w:p>
+      <w:pPr>
+        <w:rPr>
+          <w:rFonts w:ascii="Times New Roman" w:hAnsi="Times New Roman"/>
+          <w:sz w:val="26"/>
+          <w:szCs w:val="26"/>
+        </w:rPr>
+      </w:pPr>
+    </w:p>
+    <w:p>
+      <w:pPr>
+        <w:rPr>
+          <w:rFonts w:ascii="Times New Roman" w:hAnsi="Times New Roman"/>
+          <w:sz w:val="26"/>
+          <w:szCs w:val="26"/>
+        </w:rPr>
+      </w:pPr>
+    </w:p>
+    <w:p>
+      <w:pPr>
+        <w:rPr>
+          <w:rFonts w:ascii="Times New Roman" w:hAnsi="Times New Roman"/>
+          <w:sz w:val="26"/>
+          <w:szCs w:val="26"/>
+        </w:rPr>
+      </w:pPr>
+    </w:p>
+    <w:p>
+      <w:pPr>
+        <w:rPr>
+          <w:rFonts w:ascii="Times New Roman" w:hAnsi="Times New Roman"/>
+          <w:sz w:val="26"/>
+          <w:szCs w:val="26"/>
+        </w:rPr>
+      </w:pPr>
+    </w:p>
+    <w:p>
+      <w:pPr>
+        <w:rPr>
+          <w:rFonts w:ascii="Times New Roman" w:hAnsi="Times New Roman"/>
+          <w:sz w:val="26"/>
+          <w:szCs w:val="26"/>
+        </w:rPr>
+      </w:pPr>
+    </w:p>
+    <w:p>
+      <w:pPr>
+        <w:rPr>
+          <w:rFonts w:ascii="Times New Roman" w:hAnsi="Times New Roman"/>
+          <w:sz w:val="26"/>
+          <w:szCs w:val="26"/>
+        </w:rPr>
+      </w:pPr>
+    </w:p>
+    <w:p>
+      <w:pPr>
+        <w:rPr>
+          <w:rFonts w:ascii="Times New Roman" w:hAnsi="Times New Roman"/>
+          <w:sz w:val="26"/>
+          <w:szCs w:val="26"/>
+        </w:rPr>
+      </w:pPr>
+    </w:p>
+    <w:p>
+      <w:pPr>
+        <w:rPr>
+          <w:rFonts w:ascii="Times New Roman" w:hAnsi="Times New Roman"/>
+          <w:sz w:val="26"/>
+          <w:szCs w:val="26"/>
+        </w:rPr>
+      </w:pPr>
+    </w:p>
+    <w:p>
+      <w:pPr>
+        <w:rPr>
+          <w:rFonts w:ascii="Times New Roman" w:hAnsi="Times New Roman"/>
+          <w:sz w:val="26"/>
+          <w:szCs w:val="26"/>
+        </w:rPr>
+      </w:pPr>
+    </w:p>
+    <w:p>
+      <w:pPr>
+        <w:rPr>
+          <w:rFonts w:ascii="Times New Roman" w:hAnsi="Times New Roman"/>
+          <w:sz w:val="26"/>
+          <w:szCs w:val="26"/>
+        </w:rPr>
+      </w:pPr>
+    </w:p>
+    <w:p>
+      <w:pPr>
+        <w:rPr>
+          <w:rFonts w:ascii="Times New Roman" w:hAnsi="Times New Roman"/>
+          <w:sz w:val="26"/>
+          <w:szCs w:val="26"/>
+        </w:rPr>
+      </w:pPr>
+    </w:p>
+    <w:p>
+      <w:pPr>
+        <w:rPr>
+          <w:rFonts w:ascii="Times New Roman" w:hAnsi="Times New Roman"/>
+          <w:sz w:val="26"/>
+          <w:szCs w:val="26"/>
+        </w:rPr>
+      </w:pPr>
+    </w:p>
+    <w:p>
+      <w:pPr>
+        <w:rPr>
+          <w:rFonts w:ascii="Times New Roman" w:hAnsi="Times New Roman"/>
+          <w:sz w:val="26"/>
+          <w:szCs w:val="26"/>
+        </w:rPr>
+      </w:pPr>
+    </w:p>
+    <w:p>
+      <w:pPr>
+        <w:rPr>
+          <w:rFonts w:ascii="Times New Roman" w:hAnsi="Times New Roman"/>
+          <w:sz w:val="26"/>
+          <w:szCs w:val="26"/>
+        </w:rPr>
+      </w:pPr>
+    </w:p>
+    <w:p>
+      <w:pPr>
+        <w:rPr>
+          <w:rFonts w:ascii="Times New Roman" w:hAnsi="Times New Roman"/>
+          <w:sz w:val="26"/>
+          <w:szCs w:val="26"/>
+        </w:rPr>
+      </w:pPr>
+    </w:p>
+    <w:p>
+      <w:pPr>
+        <w:rPr>
+          <w:rFonts w:ascii="Times New Roman" w:hAnsi="Times New Roman"/>
+          <w:sz w:val="26"/>
+          <w:szCs w:val="26"/>
+        </w:rPr>
+      </w:pPr>
+    </w:p>
+    <w:p>
+      <w:pPr>
+        <w:rPr>
+          <w:rFonts w:ascii="Times New Roman" w:hAnsi="Times New Roman"/>
+          <w:sz w:val="26"/>
+          <w:szCs w:val="26"/>
+        </w:rPr>
+      </w:pPr>
+    </w:p>
+    <w:p>
+      <w:pPr>
+        <w:rPr>
+          <w:rFonts w:ascii="Times New Roman" w:hAnsi="Times New Roman"/>
+          <w:sz w:val="26"/>
+          <w:szCs w:val="26"/>
+        </w:rPr>
+      </w:pPr>
+    </w:p>
+    <w:p>
+      <w:pPr>
+        <w:rPr>
+          <w:rFonts w:ascii="Times New Roman" w:hAnsi="Times New Roman"/>
+          <w:sz w:val="26"/>
+          <w:szCs w:val="26"/>
+        </w:rPr>
+      </w:pPr>
+    </w:p>
+    <w:p>
+      <w:pPr>
+        <w:rPr>
+          <w:rFonts w:ascii="Times New Roman" w:hAnsi="Times New Roman"/>
+          <w:sz w:val="26"/>
+          <w:szCs w:val="26"/>
+        </w:rPr>
+      </w:pPr>
+    </w:p>
+    <w:p>
+      <w:pPr>
+        <w:rPr>
+          <w:rFonts w:ascii="Times New Roman" w:hAnsi="Times New Roman"/>
+          <w:sz w:val="26"/>
+          <w:szCs w:val="26"/>
+        </w:rPr>
+      </w:pPr>
+    </w:p>
+    <w:p>
+      <w:pPr>
+        <w:rPr>
+          <w:rFonts w:ascii="Times New Roman" w:hAnsi="Times New Roman"/>
+          <w:sz w:val="26"/>
+          <w:szCs w:val="26"/>
+        </w:rPr>
+      </w:pPr>
+    </w:p>
+    <w:p>
+      <w:pPr>
+        <w:rPr>
+          <w:rFonts w:ascii="Times New Roman" w:hAnsi="Times New Roman"/>
+          <w:sz w:val="26"/>
+          <w:szCs w:val="26"/>
+        </w:rPr>
+      </w:pPr>
+    </w:p>
+    <w:p>
+      <w:pPr>
+        <w:rPr>
+          <w:rFonts w:ascii="Times New Roman" w:hAnsi="Times New Roman"/>
+          <w:sz w:val="26"/>
+          <w:szCs w:val="26"/>
+        </w:rPr>
+      </w:pPr>
+    </w:p>
+    <w:p>
+      <w:pPr>
+        <w:rPr>
+          <w:rFonts w:ascii="Times New Roman" w:hAnsi="Times New Roman"/>
+          <w:sz w:val="26"/>
+          <w:szCs w:val="26"/>
+        </w:rPr>
+      </w:pPr>
+    </w:p>
+    <w:p>
+      <w:pPr>
+        <w:rPr>
+          <w:rFonts w:ascii="Times New Roman" w:hAnsi="Times New Roman"/>
+          <w:sz w:val="26"/>
+          <w:szCs w:val="26"/>
+        </w:rPr>
+      </w:pPr>
+    </w:p>
+    <w:p>
+      <w:pPr>
+        <w:rPr>
+          <w:rFonts w:ascii="Times New Roman" w:hAnsi="Times New Roman"/>
+          <w:sz w:val="26"/>
+          <w:szCs w:val="26"/>
+        </w:rPr>
+      </w:pPr>
+    </w:p>
+    <w:p>
+      <w:pPr>
+        <w:pStyle w:val="Heading1"/>
+      </w:pPr>
+      <w:bookmarkStart w:id="57" w:name="_Toc192281768"/>
+      <w:r>
+        <w:rPr>
+          <w:rStyle w:val="Heading1Char"/>
+          <w:b/>
+        </w:rPr>
+        <w:t xml:space="preserve">CHAPTER </w:t>
+      </w:r>
+      <w:r>
+        <w:rPr>
+          <w:rStyle w:val="Heading1Char"/>
+          <w:b/>
+        </w:rPr>
+        <w:t>3</w:t>
+      </w:r>
+      <w:r>
+        <w:rPr>
+          <w:rStyle w:val="Heading1Char"/>
+          <w:b/>
+        </w:rPr>
+        <w:t xml:space="preserve">: </w:t>
+      </w:r>
+      <w:r>
+        <w:t>IMPLEMENTATION AND RESULTS EVALUATION</w:t>
+      </w:r>
+      <w:bookmarkEnd w:id="57"/>
+    </w:p>
+    <w:p>
+      <w:pPr>
+        <w:rPr>
+          <w:rFonts w:ascii="Times New Roman" w:hAnsi="Times New Roman"/>
+          <w:sz w:val="26"/>
+          <w:szCs w:val="26"/>
+        </w:rPr>
+      </w:pPr>
+    </w:p>
+    <w:p>
+      <w:pPr>
+        <w:rPr>
+          <w:rFonts w:ascii="Times New Roman" w:hAnsi="Times New Roman"/>
+          <w:sz w:val="26"/>
+          <w:szCs w:val="26"/>
+        </w:rPr>
+      </w:pPr>
+    </w:p>
+    <w:p>
+      <w:pPr>
+        <w:rPr>
+          <w:rFonts w:ascii="Times New Roman" w:hAnsi="Times New Roman"/>
+          <w:sz w:val="26"/>
+          <w:szCs w:val="26"/>
+        </w:rPr>
+      </w:pPr>
+    </w:p>
+    <w:p>
+      <w:pPr>
+        <w:rPr>
+          <w:rFonts w:ascii="Times New Roman" w:hAnsi="Times New Roman"/>
+          <w:sz w:val="26"/>
+          <w:szCs w:val="26"/>
+        </w:rPr>
+      </w:pPr>
+    </w:p>
+    <w:p>
+      <w:pPr>
+        <w:rPr>
+          <w:rFonts w:ascii="Times New Roman" w:hAnsi="Times New Roman"/>
+          <w:sz w:val="26"/>
+          <w:szCs w:val="26"/>
+        </w:rPr>
+      </w:pPr>
+    </w:p>
+    <w:p>
+      <w:pPr>
+        <w:rPr>
+          <w:rFonts w:ascii="Times New Roman" w:hAnsi="Times New Roman"/>
+          <w:sz w:val="26"/>
+          <w:szCs w:val="26"/>
+        </w:rPr>
+      </w:pPr>
+    </w:p>
+    <w:p>
+      <w:pPr>
+        <w:rPr>
+          <w:rFonts w:ascii="Times New Roman" w:hAnsi="Times New Roman"/>
+          <w:sz w:val="26"/>
+          <w:szCs w:val="26"/>
+        </w:rPr>
+      </w:pPr>
+    </w:p>
+    <w:p>
+      <w:pPr>
+        <w:rPr>
+          <w:rFonts w:ascii="Times New Roman" w:hAnsi="Times New Roman"/>
+          <w:sz w:val="26"/>
+          <w:szCs w:val="26"/>
+        </w:rPr>
+      </w:pPr>
+    </w:p>
+    <w:p>
+      <w:pPr>
+        <w:rPr>
+          <w:rFonts w:ascii="Times New Roman" w:hAnsi="Times New Roman"/>
+          <w:sz w:val="26"/>
+          <w:szCs w:val="26"/>
+        </w:rPr>
+      </w:pPr>
+    </w:p>
+    <w:p>
+      <w:pPr>
+        <w:rPr>
+          <w:rFonts w:ascii="Times New Roman" w:hAnsi="Times New Roman"/>
+          <w:sz w:val="26"/>
+          <w:szCs w:val="26"/>
+        </w:rPr>
+      </w:pPr>
+    </w:p>
+    <w:p>
+      <w:pPr>
+        <w:rPr>
+          <w:rFonts w:ascii="Times New Roman" w:hAnsi="Times New Roman"/>
+          <w:sz w:val="26"/>
+          <w:szCs w:val="26"/>
+        </w:rPr>
+      </w:pPr>
+    </w:p>
+    <w:p>
+      <w:pPr>
+        <w:rPr>
+          <w:rFonts w:ascii="Times New Roman" w:hAnsi="Times New Roman"/>
+          <w:sz w:val="26"/>
+          <w:szCs w:val="26"/>
+        </w:rPr>
+      </w:pPr>
+    </w:p>
+    <w:p>
+      <w:pPr>
+        <w:rPr>
+          <w:rFonts w:ascii="Times New Roman" w:hAnsi="Times New Roman"/>
+          <w:sz w:val="26"/>
+          <w:szCs w:val="26"/>
+        </w:rPr>
+      </w:pPr>
+    </w:p>
+    <w:p>
+      <w:pPr>
+        <w:rPr>
+          <w:rFonts w:ascii="Times New Roman" w:hAnsi="Times New Roman"/>
+          <w:sz w:val="26"/>
+          <w:szCs w:val="26"/>
+        </w:rPr>
+      </w:pPr>
+    </w:p>
+    <w:p>
+      <w:pPr>
+        <w:rPr>
+          <w:rFonts w:ascii="Times New Roman" w:hAnsi="Times New Roman"/>
+          <w:sz w:val="26"/>
+          <w:szCs w:val="26"/>
+        </w:rPr>
+      </w:pPr>
+    </w:p>
+    <w:p>
+      <w:pPr>
+        <w:rPr>
+          <w:rFonts w:ascii="Times New Roman" w:hAnsi="Times New Roman"/>
+          <w:sz w:val="26"/>
+          <w:szCs w:val="26"/>
+        </w:rPr>
+      </w:pPr>
+    </w:p>
+    <w:p>
+      <w:pPr>
+        <w:rPr>
+          <w:rFonts w:ascii="Times New Roman" w:hAnsi="Times New Roman"/>
+          <w:sz w:val="26"/>
+          <w:szCs w:val="26"/>
+        </w:rPr>
+      </w:pPr>
+    </w:p>
+    <w:p>
+      <w:pPr>
+        <w:rPr>
+          <w:rFonts w:ascii="Times New Roman" w:hAnsi="Times New Roman"/>
+          <w:sz w:val="26"/>
+          <w:szCs w:val="26"/>
+        </w:rPr>
+      </w:pPr>
+    </w:p>
+    <w:p>
+      <w:pPr>
+        <w:rPr>
+          <w:rFonts w:ascii="Times New Roman" w:hAnsi="Times New Roman"/>
+          <w:sz w:val="26"/>
+          <w:szCs w:val="26"/>
+        </w:rPr>
+      </w:pPr>
+    </w:p>
+    <w:p>
+      <w:pPr>
+        <w:rPr>
+          <w:rFonts w:ascii="Times New Roman" w:hAnsi="Times New Roman"/>
+          <w:sz w:val="26"/>
+          <w:szCs w:val="26"/>
+        </w:rPr>
+      </w:pPr>
+    </w:p>
+    <w:p>
+      <w:pPr>
+        <w:rPr>
+          <w:rFonts w:ascii="Times New Roman" w:hAnsi="Times New Roman"/>
+          <w:sz w:val="26"/>
+          <w:szCs w:val="26"/>
+        </w:rPr>
+      </w:pPr>
+    </w:p>
+    <w:p>
+      <w:pPr>
+        <w:rPr>
+          <w:rFonts w:ascii="Times New Roman" w:hAnsi="Times New Roman"/>
+          <w:sz w:val="26"/>
+          <w:szCs w:val="26"/>
+        </w:rPr>
+      </w:pPr>
+    </w:p>
+    <w:p>
+      <w:pPr>
+        <w:rPr>
+          <w:rFonts w:ascii="Times New Roman" w:hAnsi="Times New Roman"/>
+          <w:sz w:val="26"/>
+          <w:szCs w:val="26"/>
+        </w:rPr>
+      </w:pPr>
+    </w:p>
+    <w:p>
+      <w:pPr>
+        <w:rPr>
+          <w:rFonts w:ascii="Times New Roman" w:hAnsi="Times New Roman"/>
+          <w:sz w:val="26"/>
+          <w:szCs w:val="26"/>
+        </w:rPr>
+      </w:pPr>
+    </w:p>
+    <w:p>
+      <w:pPr>
+        <w:rPr>
+          <w:rFonts w:ascii="Times New Roman" w:hAnsi="Times New Roman"/>
+          <w:sz w:val="26"/>
+          <w:szCs w:val="26"/>
+        </w:rPr>
+      </w:pPr>
+    </w:p>
+    <w:p>
+      <w:pPr>
+        <w:rPr>
+          <w:rFonts w:ascii="Times New Roman" w:hAnsi="Times New Roman"/>
+          <w:sz w:val="26"/>
+          <w:szCs w:val="26"/>
+        </w:rPr>
+      </w:pPr>
+    </w:p>
+    <w:p>
+      <w:pPr>
+        <w:rPr>
+          <w:rFonts w:ascii="Times New Roman" w:hAnsi="Times New Roman"/>
+          <w:sz w:val="26"/>
+          <w:szCs w:val="26"/>
+        </w:rPr>
+      </w:pPr>
+    </w:p>
+    <w:p>
+      <w:pPr>
+        <w:rPr>
+          <w:rFonts w:ascii="Times New Roman" w:hAnsi="Times New Roman"/>
+          <w:sz w:val="26"/>
+          <w:szCs w:val="26"/>
+        </w:rPr>
+      </w:pPr>
+    </w:p>
+    <w:p>
+      <w:pPr>
+        <w:rPr>
+          <w:rFonts w:ascii="Times New Roman" w:hAnsi="Times New Roman"/>
+          <w:sz w:val="26"/>
+          <w:szCs w:val="26"/>
+        </w:rPr>
+      </w:pPr>
+    </w:p>
+    <w:p>
+      <w:pPr>
+        <w:rPr>
+          <w:rFonts w:ascii="Times New Roman" w:hAnsi="Times New Roman"/>
+          <w:sz w:val="26"/>
+          <w:szCs w:val="26"/>
+        </w:rPr>
+      </w:pPr>
+    </w:p>
+    <w:p>
+      <w:pPr>
+        <w:rPr>
+          <w:rFonts w:ascii="Times New Roman" w:hAnsi="Times New Roman"/>
+          <w:sz w:val="26"/>
+          <w:szCs w:val="26"/>
+        </w:rPr>
+      </w:pPr>
+    </w:p>
+    <w:p>
+      <w:pPr>
+        <w:rPr>
+          <w:rFonts w:ascii="Times New Roman" w:hAnsi="Times New Roman"/>
+          <w:sz w:val="26"/>
+          <w:szCs w:val="26"/>
+        </w:rPr>
+      </w:pPr>
+    </w:p>
+    <w:p>
+      <w:pPr>
+        <w:rPr>
+          <w:rFonts w:ascii="Times New Roman" w:hAnsi="Times New Roman"/>
+          <w:sz w:val="26"/>
+          <w:szCs w:val="26"/>
+        </w:rPr>
+      </w:pPr>
+    </w:p>
+    <w:p>
+      <w:pPr>
+        <w:rPr>
+          <w:rFonts w:ascii="Times New Roman" w:hAnsi="Times New Roman"/>
+          <w:sz w:val="26"/>
+          <w:szCs w:val="26"/>
+        </w:rPr>
+      </w:pPr>
+    </w:p>
+    <w:p>
+      <w:pPr>
+        <w:rPr>
+          <w:rFonts w:ascii="Times New Roman" w:hAnsi="Times New Roman"/>
+          <w:sz w:val="26"/>
+          <w:szCs w:val="26"/>
+        </w:rPr>
+      </w:pPr>
+    </w:p>
+    <w:p>
+      <w:pPr>
+        <w:rPr>
+          <w:rFonts w:ascii="Times New Roman" w:hAnsi="Times New Roman"/>
+          <w:sz w:val="26"/>
+          <w:szCs w:val="26"/>
+        </w:rPr>
+      </w:pPr>
+    </w:p>
+    <w:p>
+      <w:pPr>
+        <w:rPr>
+          <w:rFonts w:ascii="Times New Roman" w:hAnsi="Times New Roman"/>
+          <w:sz w:val="26"/>
+          <w:szCs w:val="26"/>
+        </w:rPr>
+      </w:pPr>
+    </w:p>
+    <w:p>
+      <w:pPr>
+        <w:rPr>
+          <w:rFonts w:ascii="Times New Roman" w:hAnsi="Times New Roman"/>
+          <w:sz w:val="26"/>
+          <w:szCs w:val="26"/>
+        </w:rPr>
+      </w:pPr>
+    </w:p>
+    <w:p>
+      <w:pPr>
+        <w:rPr>
+          <w:rFonts w:ascii="Times New Roman" w:hAnsi="Times New Roman"/>
+          <w:sz w:val="26"/>
+          <w:szCs w:val="26"/>
+        </w:rPr>
+      </w:pPr>
+    </w:p>
+    <w:p>
+      <w:pPr>
+        <w:rPr>
+          <w:rFonts w:ascii="Times New Roman" w:hAnsi="Times New Roman"/>
+          <w:sz w:val="26"/>
+          <w:szCs w:val="26"/>
+        </w:rPr>
+      </w:pPr>
+    </w:p>
+    <w:p>
+      <w:pPr>
+        <w:rPr>
+          <w:rFonts w:ascii="Times New Roman" w:hAnsi="Times New Roman"/>
+          <w:sz w:val="26"/>
+          <w:szCs w:val="26"/>
+        </w:rPr>
+      </w:pPr>
+    </w:p>
+    <w:p>
+      <w:pPr>
+        <w:rPr>
+          <w:rFonts w:ascii="Times New Roman" w:hAnsi="Times New Roman"/>
+          <w:sz w:val="26"/>
+          <w:szCs w:val="26"/>
+        </w:rPr>
+      </w:pPr>
+    </w:p>
+    <w:p>
+      <w:pPr>
+        <w:rPr>
+          <w:rFonts w:ascii="Times New Roman" w:hAnsi="Times New Roman"/>
+          <w:sz w:val="26"/>
+          <w:szCs w:val="26"/>
+        </w:rPr>
+      </w:pPr>
+    </w:p>
+    <w:p>
+      <w:pPr>
+        <w:rPr>
+          <w:rFonts w:ascii="Times New Roman" w:hAnsi="Times New Roman"/>
+          <w:sz w:val="26"/>
+          <w:szCs w:val="26"/>
+        </w:rPr>
+      </w:pPr>
+    </w:p>
+    <w:p>
+      <w:pPr>
+        <w:rPr>
+          <w:rFonts w:ascii="Times New Roman" w:hAnsi="Times New Roman"/>
+          <w:sz w:val="26"/>
+          <w:szCs w:val="26"/>
+        </w:rPr>
+      </w:pPr>
+    </w:p>
+    <w:p>
+      <w:pPr>
+        <w:pStyle w:val="Heading1"/>
+      </w:pPr>
+      <w:bookmarkStart w:id="58" w:name="_Toc192281769"/>
+      <w:r>
+        <w:rPr>
+          <w:rStyle w:val="Heading1Char"/>
+          <w:b/>
+        </w:rPr>
+        <w:t xml:space="preserve">CHAPTER </w:t>
+      </w:r>
+      <w:r>
+        <w:rPr>
+          <w:rStyle w:val="Heading1Char"/>
+          <w:b/>
+        </w:rPr>
+        <w:t>4</w:t>
+      </w:r>
+      <w:r>
+        <w:rPr>
+          <w:rStyle w:val="Heading1Char"/>
+          <w:b/>
+        </w:rPr>
+        <w:t xml:space="preserve">: </w:t>
+      </w:r>
+      <w:r>
+        <w:t>CONCLUSION AND DEVELOPMENT DIRECTION</w:t>
+      </w:r>
+      <w:bookmarkEnd w:id="58"/>
     </w:p>
     <w:p>
       <w:pPr>
@@ -8010,20 +9028,6 @@
     </w:p>
     <w:p>
       <w:pPr>
-        <w:pStyle w:val="Heading1"/>
-      </w:pPr>
-      <w:bookmarkStart w:id="49" w:name="_Toc191635935"/>
-      <w:r>
-        <w:lastRenderedPageBreak/>
-        <w:t>CONCLUSION</w:t>
-      </w:r>
-      <w:bookmarkEnd w:id="49"/>
-      <w:r>
-        <w:t xml:space="preserve"> </w:t>
-      </w:r>
-    </w:p>
-    <w:p>
-      <w:pPr>
         <w:tabs>
           <w:tab w:val="left" w:pos="5850"/>
         </w:tabs>
@@ -8037,8 +9041,8 @@
     </w:p>
     <w:p>
       <w:pPr>
-        <w:rPr>
-          <w:rFonts w:ascii="Times New Roman" w:hAnsi="Times New Roman"/>
+        <w:pStyle w:val="Heading1"/>
+        <w:rPr>
           <w:sz w:val="26"/>
           <w:szCs w:val="26"/>
         </w:rPr>
@@ -8055,17 +9059,43 @@
           <w:docGrid w:linePitch="360"/>
         </w:sectPr>
       </w:pPr>
+      <w:bookmarkStart w:id="59" w:name="_Toc192281770"/>
+      <w:r>
+        <w:rPr>
+          <w:rStyle w:val="Heading1Char"/>
+          <w:b/>
+        </w:rPr>
+        <w:t xml:space="preserve">CHAPTER </w:t>
+      </w:r>
+      <w:r>
+        <w:rPr>
+          <w:rStyle w:val="Heading1Char"/>
+          <w:b/>
+        </w:rPr>
+        <w:t>5</w:t>
+      </w:r>
+      <w:r>
+        <w:rPr>
+          <w:rStyle w:val="Heading1Char"/>
+          <w:b/>
+        </w:rPr>
+        <w:t xml:space="preserve">: </w:t>
+      </w:r>
+      <w:r>
+        <w:t>REFERENCES</w:t>
+      </w:r>
+      <w:bookmarkEnd w:id="59"/>
     </w:p>
     <w:p>
       <w:pPr>
         <w:pStyle w:val="Heading1"/>
       </w:pPr>
-      <w:bookmarkStart w:id="50" w:name="_Toc191635936"/>
+      <w:bookmarkStart w:id="60" w:name="_Toc192281771"/>
       <w:r>
         <w:lastRenderedPageBreak/>
         <w:t>REFERENCES</w:t>
       </w:r>
-      <w:bookmarkEnd w:id="50"/>
+      <w:bookmarkEnd w:id="60"/>
     </w:p>
     <w:p>
       <w:pPr>
@@ -8108,7 +9138,7 @@
       <w:pPr>
         <w:pStyle w:val="Heading1"/>
       </w:pPr>
-      <w:bookmarkStart w:id="51" w:name="_Toc191635937"/>
+      <w:bookmarkStart w:id="61" w:name="_Toc192281772"/>
       <w:r>
         <w:lastRenderedPageBreak/>
         <w:t>APPENDIX</w:t>
@@ -8119,7 +9149,7 @@
       <w:r>
         <w:t>1</w:t>
       </w:r>
-      <w:bookmarkEnd w:id="51"/>
+      <w:bookmarkEnd w:id="61"/>
     </w:p>
     <w:p>
       <w:pPr>
@@ -8145,7 +9175,7 @@
       <w:pPr>
         <w:pStyle w:val="Heading1"/>
       </w:pPr>
-      <w:bookmarkStart w:id="52" w:name="_Toc191635938"/>
+      <w:bookmarkStart w:id="62" w:name="_Toc192281773"/>
       <w:r>
         <w:lastRenderedPageBreak/>
         <w:t>APPENDIX</w:t>
@@ -8153,7 +9183,7 @@
       <w:r>
         <w:t xml:space="preserve"> 2</w:t>
       </w:r>
-      <w:bookmarkEnd w:id="52"/>
+      <w:bookmarkEnd w:id="62"/>
     </w:p>
     <w:p>
       <w:pPr>
@@ -8250,7 +9280,7 @@
         <w:sz w:val="20"/>
         <w:szCs w:val="20"/>
       </w:rPr>
-      <w:t>Phụ lục</w:t>
+      <w:t>Appendix</w:t>
     </w:r>
     <w:r>
       <w:rPr>
@@ -8342,7 +9372,7 @@
           <w:rPr>
             <w:noProof/>
           </w:rPr>
-          <w:t>v</w:t>
+          <w:t>iii</w:t>
         </w:r>
         <w:r>
           <w:rPr>
@@ -8397,7 +9427,14 @@
         <w:szCs w:val="20"/>
       </w:rPr>
       <w:tab/>
-      <w:t xml:space="preserve">                                                          Instructor: ……………….</w:t>
+      <w:t xml:space="preserve">                                                          Instructor: </w:t>
+    </w:r>
+    <w:r>
+      <w:rPr>
+        <w:sz w:val="20"/>
+        <w:szCs w:val="20"/>
+      </w:rPr>
+      <w:t>Đỗ Thị Tuyết Hoa</w:t>
     </w:r>
     <w:r>
       <w:rPr>
@@ -8433,7 +9470,7 @@
         <w:sz w:val="20"/>
         <w:szCs w:val="20"/>
       </w:rPr>
-      <w:t>1</w:t>
+      <w:t>11</w:t>
     </w:r>
     <w:r>
       <w:rPr>
@@ -8482,7 +9519,7 @@
         <w:sz w:val="20"/>
         <w:szCs w:val="20"/>
       </w:rPr>
-      <w:t>Sinh viên thực hiện: Nguyễn Văn A</w:t>
+      <w:t>Perfomed Student: Nguyễn Đức Vấn</w:t>
     </w:r>
     <w:r>
       <w:rPr>
@@ -8490,7 +9527,7 @@
         <w:szCs w:val="20"/>
       </w:rPr>
       <w:tab/>
-      <w:t>Hướng dẫn: Trần Văn B</w:t>
+      <w:t xml:space="preserve">                                                          Instructor: Đỗ Thị Tuyết Hoa</w:t>
     </w:r>
     <w:r>
       <w:rPr>
@@ -8526,7 +9563,7 @@
         <w:sz w:val="20"/>
         <w:szCs w:val="20"/>
       </w:rPr>
-      <w:t>10</w:t>
+      <w:t>12</w:t>
     </w:r>
     <w:r>
       <w:rPr>
@@ -8614,7 +9651,7 @@
         <w:szCs w:val="20"/>
         <w:u w:val="single"/>
       </w:rPr>
-      <w:t>Topic Title</w:t>
+      <w:t>Real estate business</w:t>
     </w:r>
   </w:p>
 </w:hdr>
@@ -8660,7 +9697,7 @@
         <w:szCs w:val="20"/>
         <w:u w:val="single"/>
       </w:rPr>
-      <w:t>Tên đề tài</w:t>
+      <w:t>Real estate business</w:t>
     </w:r>
   </w:p>
 </w:hdr>
@@ -11813,7 +12850,7 @@
 </file>
 
 <file path=customXml/itemProps1.xml><?xml version="1.0" encoding="utf-8"?>
-<ds:datastoreItem xmlns:ds="http://schemas.openxmlformats.org/officeDocument/2006/customXml" ds:itemID="{76269562-1B54-4B08-825C-C004E9C42EB2}">
+<ds:datastoreItem xmlns:ds="http://schemas.openxmlformats.org/officeDocument/2006/customXml" ds:itemID="{9E20C011-3628-4FBD-9C0A-644B2B73BCC6}">
   <ds:schemaRefs>
     <ds:schemaRef ds:uri="http://schemas.openxmlformats.org/officeDocument/2006/bibliography"/>
   </ds:schemaRefs>

</xml_diff>

<commit_message>
refactor: edit introduction content
</commit_message>
<xml_diff>
--- a/GraduationProjectReport/MyReport/PL04_B_RuotThuyetMinh.docx
+++ b/GraduationProjectReport/MyReport/PL04_B_RuotThuyetMinh.docx
@@ -3728,8 +3728,6 @@
               <w:fldChar w:fldCharType="end"/>
             </w:r>
           </w:hyperlink>
-          <w:bookmarkStart w:id="7" w:name="_GoBack"/>
-          <w:bookmarkEnd w:id="7"/>
         </w:p>
         <w:p>
           <w:pPr>
@@ -4562,12 +4560,12 @@
       <w:pPr>
         <w:pStyle w:val="Heading1"/>
       </w:pPr>
-      <w:bookmarkStart w:id="8" w:name="_Toc192281738"/>
+      <w:bookmarkStart w:id="7" w:name="_Toc192281738"/>
       <w:r>
         <w:lastRenderedPageBreak/>
         <w:t>LIST OF TABLES, PICTURES</w:t>
       </w:r>
-      <w:bookmarkEnd w:id="8"/>
+      <w:bookmarkEnd w:id="7"/>
     </w:p>
     <w:p>
       <w:pPr>
@@ -4862,12 +4860,12 @@
       <w:pPr>
         <w:pStyle w:val="Heading1"/>
       </w:pPr>
-      <w:bookmarkStart w:id="9" w:name="_Toc192281739"/>
+      <w:bookmarkStart w:id="8" w:name="_Toc192281739"/>
       <w:r>
         <w:lastRenderedPageBreak/>
         <w:t>LIST OF SYMBOL, ACRONYM</w:t>
       </w:r>
-      <w:bookmarkEnd w:id="9"/>
+      <w:bookmarkEnd w:id="8"/>
     </w:p>
     <w:p>
       <w:pPr>
@@ -4910,12 +4908,12 @@
       <w:pPr>
         <w:pStyle w:val="Heading1"/>
       </w:pPr>
-      <w:bookmarkStart w:id="10" w:name="_Toc192281740"/>
+      <w:bookmarkStart w:id="9" w:name="_Toc192281740"/>
       <w:r>
         <w:lastRenderedPageBreak/>
         <w:t>INTRODUCTION</w:t>
       </w:r>
-      <w:bookmarkEnd w:id="10"/>
+      <w:bookmarkEnd w:id="9"/>
     </w:p>
     <w:p/>
     <w:p/>
@@ -4927,11 +4925,11 @@
           <w:numId w:val="17"/>
         </w:numPr>
       </w:pPr>
-      <w:bookmarkStart w:id="11" w:name="_Toc192281741"/>
+      <w:bookmarkStart w:id="10" w:name="_Toc192281741"/>
       <w:r>
         <w:t>Purpose of implementation</w:t>
       </w:r>
-      <w:bookmarkEnd w:id="11"/>
+      <w:bookmarkEnd w:id="10"/>
     </w:p>
     <w:p>
       <w:pPr>
@@ -4941,24 +4939,18 @@
           <w:numId w:val="8"/>
         </w:numPr>
         <w:spacing w:line="312" w:lineRule="auto"/>
-        <w:rPr>
-          <w:sz w:val="26"/>
-          <w:szCs w:val="26"/>
-        </w:rPr>
-      </w:pPr>
-      <w:r>
-        <w:rPr>
-          <w:sz w:val="26"/>
-          <w:szCs w:val="26"/>
-        </w:rPr>
-        <w:t xml:space="preserve">Create a convenient trading platform that helps users easily log in, search and </w:t>
-      </w:r>
-      <w:r>
-        <w:rPr>
-          <w:sz w:val="26"/>
-          <w:szCs w:val="26"/>
-        </w:rPr>
-        <w:t>manage real estate, specifically houses and land.</w:t>
+        <w:ind w:left="714" w:hanging="357"/>
+        <w:rPr>
+          <w:sz w:val="26"/>
+          <w:szCs w:val="26"/>
+        </w:rPr>
+      </w:pPr>
+      <w:r>
+        <w:rPr>
+          <w:sz w:val="26"/>
+          <w:szCs w:val="26"/>
+        </w:rPr>
+        <w:t>Searching and buying real estate today is difficult, especially in determining the real value of the property, comparing suitable options and accessing transparent information. Buyers often spend a lot of time searching for properties that meet their needs in terms of location, area, amenities and finance, while sellers have difficulty reaching potential customers.</w:t>
       </w:r>
     </w:p>
     <w:p>
@@ -4969,115 +4961,25 @@
           <w:numId w:val="8"/>
         </w:numPr>
         <w:spacing w:line="312" w:lineRule="auto"/>
-        <w:rPr>
-          <w:sz w:val="26"/>
-          <w:szCs w:val="26"/>
-        </w:rPr>
-      </w:pPr>
-      <w:r>
-        <w:rPr>
-          <w:sz w:val="26"/>
-          <w:szCs w:val="26"/>
-        </w:rPr>
-        <w:t>Support accurate decisions by providing pricing tools based on market data, helping buyers and sellers have reference information for actual surveys.</w:t>
-      </w:r>
-    </w:p>
-    <w:p>
-      <w:pPr>
-        <w:pStyle w:val="ListParagraph"/>
-        <w:numPr>
-          <w:ilvl w:val="0"/>
-          <w:numId w:val="8"/>
-        </w:numPr>
-        <w:spacing w:line="312" w:lineRule="auto"/>
-        <w:rPr>
-          <w:sz w:val="26"/>
-          <w:szCs w:val="26"/>
-        </w:rPr>
-      </w:pPr>
-      <w:r>
-        <w:rPr>
-          <w:sz w:val="26"/>
-          <w:szCs w:val="26"/>
-        </w:rPr>
-        <w:t>Users experience priority with integrated features such as information filtering,</w:t>
-      </w:r>
-      <w:r>
-        <w:rPr>
-          <w:sz w:val="26"/>
-          <w:szCs w:val="26"/>
-        </w:rPr>
-        <w:t xml:space="preserve"> </w:t>
-      </w:r>
-      <w:r>
-        <w:rPr>
-          <w:sz w:val="26"/>
-          <w:szCs w:val="26"/>
-        </w:rPr>
-        <w:t>saving favorite articles</w:t>
-      </w:r>
-      <w:r>
-        <w:rPr>
-          <w:sz w:val="26"/>
-          <w:szCs w:val="26"/>
-        </w:rPr>
-        <w:t xml:space="preserve"> and</w:t>
-      </w:r>
-      <w:r>
-        <w:rPr>
-          <w:sz w:val="26"/>
-          <w:szCs w:val="26"/>
-        </w:rPr>
-        <w:t xml:space="preserve"> online payment making transactions quick and convenient.</w:t>
-      </w:r>
-    </w:p>
-    <w:p>
-      <w:pPr>
-        <w:pStyle w:val="ListParagraph"/>
-        <w:numPr>
-          <w:ilvl w:val="0"/>
-          <w:numId w:val="8"/>
-        </w:numPr>
-        <w:spacing w:line="312" w:lineRule="auto"/>
-        <w:rPr>
-          <w:sz w:val="26"/>
-          <w:szCs w:val="26"/>
-        </w:rPr>
-      </w:pPr>
-      <w:r>
-        <w:rPr>
-          <w:sz w:val="26"/>
-          <w:szCs w:val="26"/>
-        </w:rPr>
-        <w:t>Reduce</w:t>
-      </w:r>
-      <w:r>
-        <w:rPr>
-          <w:sz w:val="26"/>
-          <w:szCs w:val="26"/>
-        </w:rPr>
-        <w:t xml:space="preserve"> the effort of determining prices, negotiating and managing later.</w:t>
-      </w:r>
-    </w:p>
-    <w:p>
-      <w:pPr>
-        <w:pStyle w:val="ListParagraph"/>
-        <w:numPr>
-          <w:ilvl w:val="0"/>
-          <w:numId w:val="8"/>
-        </w:numPr>
-        <w:spacing w:line="312" w:lineRule="auto"/>
-        <w:rPr>
-          <w:sz w:val="26"/>
-          <w:szCs w:val="26"/>
-        </w:rPr>
-      </w:pPr>
-      <w:r>
-        <w:rPr>
-          <w:sz w:val="26"/>
-          <w:szCs w:val="26"/>
-        </w:rPr>
-        <w:t>At the same time, real estate buyers and sellers are also interested in future fluctuations. With that goal, the system will support predicting real estate trends.</w:t>
+        <w:ind w:left="714" w:hanging="357"/>
+        <w:rPr>
+          <w:sz w:val="26"/>
+          <w:szCs w:val="26"/>
+        </w:rPr>
+      </w:pPr>
+      <w:r>
+        <w:rPr>
+          <w:sz w:val="26"/>
+          <w:szCs w:val="26"/>
+        </w:rPr>
+        <w:t>Therefore, an online real estate business system can help display information visually, support filtering and comparing options, and integrate price prediction technology to help buyers and selle</w:t>
+      </w:r>
+      <w:r>
+        <w:rPr>
+          <w:sz w:val="26"/>
+          <w:szCs w:val="26"/>
+        </w:rPr>
+        <w:t>rs make more accurate decisions</w:t>
       </w:r>
     </w:p>
     <w:p>
@@ -5088,11 +4990,11 @@
           <w:numId w:val="17"/>
         </w:numPr>
       </w:pPr>
-      <w:bookmarkStart w:id="12" w:name="_Toc192281742"/>
+      <w:bookmarkStart w:id="11" w:name="_Toc192281742"/>
       <w:r>
         <w:t>Objective of the topic</w:t>
       </w:r>
-      <w:bookmarkEnd w:id="12"/>
+      <w:bookmarkEnd w:id="11"/>
     </w:p>
     <w:p>
       <w:pPr>
@@ -5102,11 +5004,11 @@
           <w:numId w:val="17"/>
         </w:numPr>
       </w:pPr>
-      <w:bookmarkStart w:id="13" w:name="_Toc192281743"/>
+      <w:bookmarkStart w:id="12" w:name="_Toc192281743"/>
       <w:r>
         <w:t>System Target</w:t>
       </w:r>
-      <w:bookmarkEnd w:id="13"/>
+      <w:bookmarkEnd w:id="12"/>
     </w:p>
     <w:p>
       <w:pPr>
@@ -5191,7 +5093,16 @@
           <w:sz w:val="26"/>
           <w:szCs w:val="26"/>
         </w:rPr>
-        <w:t>Integrating VNPAY, safe and convenient online payment when customers want to upgrade their account to use more features of the application</w:t>
+        <w:t>Integrating VNPAY, safe and convenient online</w:t>
+      </w:r>
+      <w:bookmarkStart w:id="13" w:name="_GoBack"/>
+      <w:bookmarkEnd w:id="13"/>
+      <w:r>
+        <w:rPr>
+          <w:sz w:val="26"/>
+          <w:szCs w:val="26"/>
+        </w:rPr>
+        <w:t xml:space="preserve"> payment when customers want to upgrade their account to use more features of the application</w:t>
       </w:r>
       <w:r>
         <w:rPr>
@@ -5373,7 +5284,14 @@
           <w:sz w:val="26"/>
           <w:szCs w:val="26"/>
         </w:rPr>
-        <w:t>... however, the number of posts will be limited to 3</w:t>
+        <w:t>...</w:t>
+      </w:r>
+      <w:r>
+        <w:rPr>
+          <w:sz w:val="26"/>
+          <w:szCs w:val="26"/>
+        </w:rPr>
+        <w:t>however, the number of posts will be limited to 3</w:t>
       </w:r>
       <w:r>
         <w:rPr>
@@ -5401,7 +5319,6 @@
           <w:sz w:val="26"/>
           <w:szCs w:val="26"/>
         </w:rPr>
-        <w:lastRenderedPageBreak/>
         <w:t>You can save posts that interest you as well as upgrade your account to be able to use more features of the application</w:t>
       </w:r>
       <w:r>
@@ -5451,6 +5368,7 @@
           <w:sz w:val="26"/>
           <w:szCs w:val="26"/>
         </w:rPr>
+        <w:lastRenderedPageBreak/>
         <w:t>Customers with VIP accounts will be supported by the system to price real estate compared to the market.</w:t>
       </w:r>
     </w:p>
@@ -7416,27 +7334,14 @@
       <w:r>
         <w:t>.</w:t>
       </w:r>
-      <w:r>
-        <w:fldChar w:fldCharType="begin"/>
-      </w:r>
-      <w:r>
-        <w:instrText xml:space="preserve"> SEQ Figure \* ARABIC \s 1 </w:instrText>
-      </w:r>
-      <w:r>
-        <w:fldChar w:fldCharType="separate"/>
-      </w:r>
-      <w:r>
-        <w:rPr>
-          <w:noProof/>
-        </w:rPr>
-        <w:t>1</w:t>
-      </w:r>
-      <w:r>
-        <w:rPr>
-          <w:noProof/>
-        </w:rPr>
-        <w:fldChar w:fldCharType="end"/>
-      </w:r>
+      <w:fldSimple w:instr=" SEQ Figure \* ARABIC \s 1 ">
+        <w:r>
+          <w:rPr>
+            <w:noProof/>
+          </w:rPr>
+          <w:t>1</w:t>
+        </w:r>
+      </w:fldSimple>
       <w:r>
         <w:t xml:space="preserve"> General use case diagram</w:t>
       </w:r>
@@ -7548,27 +7453,14 @@
       <w:r>
         <w:t>Figure 2.</w:t>
       </w:r>
-      <w:r>
-        <w:fldChar w:fldCharType="begin"/>
-      </w:r>
-      <w:r>
-        <w:instrText xml:space="preserve"> SEQ Figure \* ARABIC \s 1 </w:instrText>
-      </w:r>
-      <w:r>
-        <w:fldChar w:fldCharType="separate"/>
-      </w:r>
-      <w:r>
-        <w:rPr>
-          <w:noProof/>
-        </w:rPr>
-        <w:t>2</w:t>
-      </w:r>
-      <w:r>
-        <w:rPr>
-          <w:noProof/>
-        </w:rPr>
-        <w:fldChar w:fldCharType="end"/>
-      </w:r>
+      <w:fldSimple w:instr=" SEQ Figure \* ARABIC \s 1 ">
+        <w:r>
+          <w:rPr>
+            <w:noProof/>
+          </w:rPr>
+          <w:t>2</w:t>
+        </w:r>
+      </w:fldSimple>
       <w:r>
         <w:t xml:space="preserve"> </w:t>
       </w:r>
@@ -7663,27 +7555,14 @@
       <w:r>
         <w:t>Figure 2.</w:t>
       </w:r>
-      <w:r>
-        <w:fldChar w:fldCharType="begin"/>
-      </w:r>
-      <w:r>
-        <w:instrText xml:space="preserve"> SEQ Figure \* ARABIC \s 1 </w:instrText>
-      </w:r>
-      <w:r>
-        <w:fldChar w:fldCharType="separate"/>
-      </w:r>
-      <w:r>
-        <w:rPr>
-          <w:noProof/>
-        </w:rPr>
-        <w:t>3</w:t>
-      </w:r>
-      <w:r>
-        <w:rPr>
-          <w:noProof/>
-        </w:rPr>
-        <w:fldChar w:fldCharType="end"/>
-      </w:r>
+      <w:fldSimple w:instr=" SEQ Figure \* ARABIC \s 1 ">
+        <w:r>
+          <w:rPr>
+            <w:noProof/>
+          </w:rPr>
+          <w:t>3</w:t>
+        </w:r>
+      </w:fldSimple>
       <w:r>
         <w:t xml:space="preserve"> </w:t>
       </w:r>
@@ -9372,7 +9251,7 @@
           <w:rPr>
             <w:noProof/>
           </w:rPr>
-          <w:t>iii</w:t>
+          <w:t>v</w:t>
         </w:r>
         <w:r>
           <w:rPr>
@@ -9470,7 +9349,7 @@
         <w:sz w:val="20"/>
         <w:szCs w:val="20"/>
       </w:rPr>
-      <w:t>11</w:t>
+      <w:t>2</w:t>
     </w:r>
     <w:r>
       <w:rPr>
@@ -12850,7 +12729,7 @@
 </file>
 
 <file path=customXml/itemProps1.xml><?xml version="1.0" encoding="utf-8"?>
-<ds:datastoreItem xmlns:ds="http://schemas.openxmlformats.org/officeDocument/2006/customXml" ds:itemID="{9E20C011-3628-4FBD-9C0A-644B2B73BCC6}">
+<ds:datastoreItem xmlns:ds="http://schemas.openxmlformats.org/officeDocument/2006/customXml" ds:itemID="{4D79560E-7BF1-46A1-935B-EAD0C5C51A96}">
   <ds:schemaRefs>
     <ds:schemaRef ds:uri="http://schemas.openxmlformats.org/officeDocument/2006/bibliography"/>
   </ds:schemaRefs>

</xml_diff>

<commit_message>
docs: add summary of future real estate price forecasting results #9
</commit_message>
<xml_diff>
--- a/GraduationProjectReport/MyReport/PL04_B_RuotThuyetMinh.docx
+++ b/GraduationProjectReport/MyReport/PL04_B_RuotThuyetMinh.docx
@@ -30975,7 +30975,6 @@
           <w:ilvl w:val="0"/>
           <w:numId w:val="23"/>
         </w:numPr>
-        <w:ind w:left="851"/>
         <w:jc w:val="both"/>
         <w:rPr>
           <w:rStyle w:val="fadeinpfttw8"/>
@@ -30985,6 +30984,7 @@
         <w:rPr>
           <w:rStyle w:val="fadeinpfttw8"/>
         </w:rPr>
+        <w:lastRenderedPageBreak/>
         <w:t>Three forecasting models were applied for comparison:</w:t>
       </w:r>
       <w:r>
@@ -31006,7 +31006,7 @@
         <w:t>LightGBM Regressor</w:t>
       </w:r>
       <w:r>
-        <w:t xml:space="preserve">, and </w:t>
+        <w:t xml:space="preserve">, </w:t>
       </w:r>
       <w:r>
         <w:rPr>
@@ -31018,7 +31018,13 @@
         <w:rPr>
           <w:rStyle w:val="fadeinpfttw8"/>
         </w:rPr>
-        <w:t>.</w:t>
+        <w:t xml:space="preserve">, </w:t>
+      </w:r>
+      <w:r>
+        <w:rPr>
+          <w:rStyle w:val="fadeinpfttw8"/>
+        </w:rPr>
+        <w:t>Ridge Regression, and Random Forest Regression.</w:t>
       </w:r>
     </w:p>
     <w:p>
@@ -31038,7 +31044,6 @@
         <w:rPr>
           <w:rStyle w:val="fadeinpfttw8"/>
         </w:rPr>
-        <w:lastRenderedPageBreak/>
         <w:t xml:space="preserve">The evaluation metrics for </w:t>
       </w:r>
       <w:r>
@@ -31048,13 +31053,24 @@
         <w:t xml:space="preserve">the </w:t>
       </w:r>
       <w:r>
-        <w:t>XGBoost Regressor</w:t>
-      </w:r>
-      <w:r>
         <w:rPr>
           <w:rStyle w:val="fadeinpfttw8"/>
         </w:rPr>
-        <w:t xml:space="preserve"> model </w:t>
+        <w:t>Random Forest Regression</w:t>
+      </w:r>
+      <w:r>
+        <w:rPr>
+          <w:rStyle w:val="fadeinpfttw8"/>
+        </w:rPr>
+        <w:t xml:space="preserve"> </w:t>
+      </w:r>
+      <w:bookmarkStart w:id="155" w:name="_GoBack"/>
+      <w:bookmarkEnd w:id="155"/>
+      <w:r>
+        <w:rPr>
+          <w:rStyle w:val="fadeinpfttw8"/>
+        </w:rPr>
+        <w:t xml:space="preserve">model </w:t>
       </w:r>
       <w:r>
         <w:rPr>
@@ -31240,8 +31256,6 @@
             </w:pPr>
           </w:p>
         </w:tc>
-        <w:bookmarkStart w:id="155" w:name="_GoBack"/>
-        <w:bookmarkEnd w:id="155"/>
       </w:tr>
       <w:tr>
         <w:tc>
@@ -31585,6 +31599,7 @@
         <w:jc w:val="both"/>
       </w:pPr>
       <w:r>
+        <w:lastRenderedPageBreak/>
         <w:t xml:space="preserve">I cloned the repository and used the available ONNX version of the classifier to perform predictions on image data. </w:t>
       </w:r>
     </w:p>
@@ -32362,6 +32377,7 @@
           <w:rStyle w:val="Heading1Char"/>
           <w:b/>
         </w:rPr>
+        <w:lastRenderedPageBreak/>
         <w:t xml:space="preserve"> </w:t>
       </w:r>
       <w:bookmarkStart w:id="162" w:name="_Toc198219580"/>
@@ -32915,7 +32931,7 @@
         <w:sz w:val="20"/>
         <w:szCs w:val="20"/>
       </w:rPr>
-      <w:t>41</w:t>
+      <w:t>42</w:t>
     </w:r>
     <w:r>
       <w:rPr>
@@ -33009,7 +33025,7 @@
         <w:sz w:val="20"/>
         <w:szCs w:val="20"/>
       </w:rPr>
-      <w:t>1</w:t>
+      <w:t>2</w:t>
     </w:r>
     <w:r>
       <w:rPr>
@@ -38247,7 +38263,7 @@
 </file>
 
 <file path=customXml/itemProps1.xml><?xml version="1.0" encoding="utf-8"?>
-<ds:datastoreItem xmlns:ds="http://schemas.openxmlformats.org/officeDocument/2006/customXml" ds:itemID="{6AB9AA1A-385B-4AA2-9E3C-B00DC2D60B61}">
+<ds:datastoreItem xmlns:ds="http://schemas.openxmlformats.org/officeDocument/2006/customXml" ds:itemID="{506043CD-2A3A-4BFC-9B33-6CEC7D758D73}">
   <ds:schemaRefs>
     <ds:schemaRef ds:uri="http://schemas.openxmlformats.org/officeDocument/2006/bibliography"/>
   </ds:schemaRefs>

</xml_diff>